<commit_message>
add start of section 3
</commit_message>
<xml_diff>
--- a/referat-javascript-linters/document.docx
+++ b/referat-javascript-linters/document.docx
@@ -134,7 +134,15 @@
         <w:t xml:space="preserve">, но </w:t>
       </w:r>
       <w:r>
-        <w:t>ако трябва да дебъгваме може да загубим изключително много време да намерим конкретнат</w:t>
+        <w:t xml:space="preserve">ако трябва да </w:t>
+      </w:r>
+      <w:proofErr w:type="spellStart"/>
+      <w:r>
+        <w:t>дебъгваме</w:t>
+      </w:r>
+      <w:proofErr w:type="spellEnd"/>
+      <w:r>
+        <w:t xml:space="preserve"> може да загубим изключително много време да намерим конкретнат</w:t>
       </w:r>
       <w:r>
         <w:t>а линия код с грешката.</w:t>
@@ -165,8 +173,16 @@
         <w:rPr>
           <w:lang w:val="en-US"/>
         </w:rPr>
-        <w:t xml:space="preserve"> нарушава</w:t>
-      </w:r>
+        <w:t xml:space="preserve"> </w:t>
+      </w:r>
+      <w:proofErr w:type="spellStart"/>
+      <w:r>
+        <w:rPr>
+          <w:lang w:val="en-US"/>
+        </w:rPr>
+        <w:t>нарушава</w:t>
+      </w:r>
+      <w:proofErr w:type="spellEnd"/>
       <w:r>
         <w:t>.</w:t>
       </w:r>
@@ -459,7 +475,15 @@
         <w:t>type checker</w:t>
       </w:r>
       <w:r>
-        <w:t xml:space="preserve">-и и </w:t>
+        <w:t xml:space="preserve">-и </w:t>
+      </w:r>
+      <w:proofErr w:type="spellStart"/>
+      <w:r>
+        <w:t>и</w:t>
+      </w:r>
+      <w:proofErr w:type="spellEnd"/>
+      <w:r>
+        <w:t xml:space="preserve"> </w:t>
       </w:r>
       <w:r>
         <w:t xml:space="preserve">тестови пакети се изпълняват при правене на всеки </w:t>
@@ -475,23 +499,332 @@
       </w:r>
       <w:r>
         <w:t xml:space="preserve"> Програмистът</w:t>
+      </w:r>
+      <w:r>
+        <w:t xml:space="preserve"> се уведомява,</w:t>
+      </w:r>
+      <w:r>
+        <w:t xml:space="preserve"> </w:t>
+      </w:r>
+      <w:r>
+        <w:t xml:space="preserve">ако </w:t>
+      </w:r>
+      <w:r>
+        <w:t xml:space="preserve">някои от тези инструменти върне грешка </w:t>
+      </w:r>
+      <w:r>
+        <w:t>и той трябва да ги оправи.</w:t>
+      </w:r>
+    </w:p>
+    <w:p>
+      <w:pPr>
+        <w:pStyle w:val="a3"/>
+        <w:numPr>
+          <w:ilvl w:val="0"/>
+          <w:numId w:val="1"/>
+        </w:numPr>
+        <w:jc w:val="both"/>
+      </w:pPr>
+      <w:r>
+        <w:t xml:space="preserve">Какво откриват </w:t>
+      </w:r>
+      <w:r>
+        <w:rPr>
+          <w:lang w:val="en-US"/>
+        </w:rPr>
+        <w:t>j</w:t>
+      </w:r>
+      <w:r>
+        <w:rPr>
+          <w:lang w:val="en-US"/>
+        </w:rPr>
+        <w:t>ava</w:t>
+      </w:r>
+      <w:r>
+        <w:rPr>
+          <w:lang w:val="en-US"/>
+        </w:rPr>
+        <w:t>s</w:t>
+      </w:r>
+      <w:r>
+        <w:rPr>
+          <w:lang w:val="en-US"/>
+        </w:rPr>
+        <w:t>cript</w:t>
+      </w:r>
+      <w:r>
+        <w:t xml:space="preserve"> </w:t>
+      </w:r>
+      <w:r>
+        <w:rPr>
+          <w:lang w:val="en-US"/>
+        </w:rPr>
+        <w:t>linter-</w:t>
+      </w:r>
+      <w:r>
+        <w:t>ите</w:t>
+      </w:r>
+    </w:p>
+    <w:p>
+      <w:pPr>
+        <w:pStyle w:val="a3"/>
+        <w:numPr>
+          <w:ilvl w:val="1"/>
+          <w:numId w:val="1"/>
+        </w:numPr>
+        <w:jc w:val="both"/>
+      </w:pPr>
+      <w:r>
+        <w:t>Тъй</w:t>
       </w:r>
       <w:bookmarkStart w:id="0" w:name="_GoBack"/>
       <w:bookmarkEnd w:id="0"/>
       <w:r>
-        <w:t xml:space="preserve"> се уведомява,</w:t>
-      </w:r>
-      <w:r>
-        <w:t xml:space="preserve"> </w:t>
-      </w:r>
-      <w:r>
-        <w:t xml:space="preserve">ако </w:t>
-      </w:r>
-      <w:r>
-        <w:t xml:space="preserve">някои от тези инструменти върне грешка </w:t>
-      </w:r>
-      <w:r>
-        <w:t>и той трябва да ги оправи.</w:t>
+        <w:t xml:space="preserve"> като </w:t>
+      </w:r>
+      <w:r>
+        <w:rPr>
+          <w:lang w:val="en-US"/>
+        </w:rPr>
+        <w:t>javascript</w:t>
+      </w:r>
+      <w:r>
+        <w:t xml:space="preserve"> е език за програмиране, който се интерпретира, слабо </w:t>
+      </w:r>
+      <w:r>
+        <w:t xml:space="preserve">и динамично </w:t>
+      </w:r>
+      <w:r>
+        <w:t>типи</w:t>
+      </w:r>
+      <w:r>
+        <w:t xml:space="preserve">зиран, то нуждата от инструменти, които да ни предпазват от грешки е задължителен.  </w:t>
+      </w:r>
+      <w:r>
+        <w:rPr>
+          <w:lang w:val="en-US"/>
+        </w:rPr>
+        <w:t>Нека разгледаме някои от на</w:t>
+      </w:r>
+      <w:r>
+        <w:t>й</w:t>
+      </w:r>
+      <w:r>
+        <w:rPr>
+          <w:lang w:val="en-US"/>
+        </w:rPr>
+        <w:t xml:space="preserve">-често </w:t>
+      </w:r>
+      <w:r>
+        <w:t xml:space="preserve">срещаните грешки при писане на </w:t>
+      </w:r>
+      <w:r>
+        <w:rPr>
+          <w:lang w:val="en-US"/>
+        </w:rPr>
+        <w:t xml:space="preserve">javascript </w:t>
+      </w:r>
+      <w:r>
+        <w:t>код</w:t>
+      </w:r>
+      <w:r>
+        <w:t xml:space="preserve">, а именно тези, които </w:t>
+      </w:r>
+      <w:r>
+        <w:rPr>
+          <w:lang w:val="en-US"/>
+        </w:rPr>
+        <w:t>linter-</w:t>
+      </w:r>
+      <w:r>
+        <w:t>ите ни помагат</w:t>
+      </w:r>
+      <w:r>
+        <w:t xml:space="preserve"> бързо да открием и поправим</w:t>
+      </w:r>
+      <w:r>
+        <w:t>.</w:t>
+      </w:r>
+      <w:r>
+        <w:t xml:space="preserve"> </w:t>
+      </w:r>
+    </w:p>
+    <w:p>
+      <w:pPr>
+        <w:pStyle w:val="a3"/>
+        <w:numPr>
+          <w:ilvl w:val="2"/>
+          <w:numId w:val="1"/>
+        </w:numPr>
+        <w:jc w:val="both"/>
+      </w:pPr>
+      <w:r>
+        <w:t>използване на</w:t>
+      </w:r>
+      <w:r>
+        <w:rPr>
+          <w:lang w:val="en-US"/>
+        </w:rPr>
+        <w:t xml:space="preserve"> </w:t>
+      </w:r>
+      <w:r>
+        <w:t>символ</w:t>
+      </w:r>
+      <w:r>
+        <w:t>(променлива, функция)</w:t>
+      </w:r>
+      <w:r>
+        <w:t>, който не е  деклариран</w:t>
+      </w:r>
+    </w:p>
+    <w:p>
+      <w:pPr>
+        <w:pStyle w:val="a3"/>
+        <w:numPr>
+          <w:ilvl w:val="2"/>
+          <w:numId w:val="1"/>
+        </w:numPr>
+        <w:jc w:val="both"/>
+      </w:pPr>
+      <w:r>
+        <w:t>символ</w:t>
+      </w:r>
+      <w:r>
+        <w:t>(променлива, функция)</w:t>
+      </w:r>
+      <w:r>
+        <w:t>, който никога</w:t>
+      </w:r>
+      <w:r>
+        <w:t xml:space="preserve"> не се използва в кода</w:t>
+      </w:r>
+    </w:p>
+    <w:p>
+      <w:pPr>
+        <w:pStyle w:val="a3"/>
+        <w:numPr>
+          <w:ilvl w:val="2"/>
+          <w:numId w:val="1"/>
+        </w:numPr>
+        <w:jc w:val="both"/>
+      </w:pPr>
+      <w:r>
+        <w:t>блок от код, който никога не се изпълнява</w:t>
+      </w:r>
+      <w:r>
+        <w:t xml:space="preserve">, заради </w:t>
+      </w:r>
+      <w:r>
+        <w:rPr>
+          <w:lang w:val="en-US"/>
+        </w:rPr>
+        <w:t>return, continue</w:t>
+      </w:r>
+      <w:r>
+        <w:t>,</w:t>
+      </w:r>
+      <w:r>
+        <w:rPr>
+          <w:lang w:val="en-US"/>
+        </w:rPr>
+        <w:t xml:space="preserve"> break</w:t>
+      </w:r>
+      <w:r>
+        <w:t xml:space="preserve"> или </w:t>
+      </w:r>
+      <w:r>
+        <w:rPr>
+          <w:lang w:val="en-US"/>
+        </w:rPr>
+        <w:t>throw</w:t>
+      </w:r>
+      <w:r>
+        <w:t xml:space="preserve"> оператори</w:t>
+      </w:r>
+    </w:p>
+    <w:p>
+      <w:pPr>
+        <w:pStyle w:val="a3"/>
+        <w:numPr>
+          <w:ilvl w:val="2"/>
+          <w:numId w:val="1"/>
+        </w:numPr>
+        <w:jc w:val="both"/>
+      </w:pPr>
+      <w:r>
+        <w:rPr>
+          <w:lang w:val="en-US"/>
+        </w:rPr>
+        <w:t>пропуснати</w:t>
+      </w:r>
+      <w:r>
+        <w:t xml:space="preserve"> ограждащи скоби на изразите </w:t>
+      </w:r>
+      <w:r>
+        <w:rPr>
+          <w:lang w:val="en-US"/>
+        </w:rPr>
+        <w:t>if, for, while</w:t>
+      </w:r>
+    </w:p>
+    <w:p>
+      <w:pPr>
+        <w:pStyle w:val="a3"/>
+        <w:numPr>
+          <w:ilvl w:val="2"/>
+          <w:numId w:val="1"/>
+        </w:numPr>
+        <w:jc w:val="both"/>
+      </w:pPr>
+      <w:r>
+        <w:t xml:space="preserve">липсващи </w:t>
+      </w:r>
+      <w:r>
+        <w:rPr>
+          <w:lang w:val="en-US"/>
+        </w:rPr>
+        <w:t xml:space="preserve">break </w:t>
+      </w:r>
+      <w:r>
+        <w:t xml:space="preserve">изрази при </w:t>
+      </w:r>
+      <w:r>
+        <w:rPr>
+          <w:lang w:val="en-US"/>
+        </w:rPr>
+        <w:t>case</w:t>
+      </w:r>
+      <w:r>
+        <w:t xml:space="preserve"> случаите на </w:t>
+      </w:r>
+      <w:r>
+        <w:rPr>
+          <w:lang w:val="en-US"/>
+        </w:rPr>
+        <w:t xml:space="preserve">switch </w:t>
+      </w:r>
+      <w:r>
+        <w:t>оператор</w:t>
+      </w:r>
+    </w:p>
+    <w:p>
+      <w:pPr>
+        <w:pStyle w:val="a3"/>
+        <w:numPr>
+          <w:ilvl w:val="2"/>
+          <w:numId w:val="1"/>
+        </w:numPr>
+        <w:jc w:val="both"/>
+      </w:pPr>
+      <w:r>
+        <w:lastRenderedPageBreak/>
+        <w:t xml:space="preserve">нарушаването на правила, записани в даден </w:t>
+      </w:r>
+      <w:r>
+        <w:rPr>
+          <w:lang w:val="en-US"/>
+        </w:rPr>
+        <w:t>style guide</w:t>
       </w:r>
     </w:p>
     <w:p>
@@ -504,16 +837,20 @@
         <w:jc w:val="both"/>
       </w:pPr>
       <w:r>
-        <w:t xml:space="preserve">Какво откриват </w:t>
-      </w:r>
-      <w:r>
-        <w:rPr>
-          <w:lang w:val="en-US"/>
-        </w:rPr>
-        <w:t>js</w:t>
-      </w:r>
-      <w:r>
-        <w:t xml:space="preserve"> </w:t>
+        <w:t>Един пример</w:t>
+      </w:r>
+    </w:p>
+    <w:p>
+      <w:pPr>
+        <w:pStyle w:val="a3"/>
+        <w:numPr>
+          <w:ilvl w:val="0"/>
+          <w:numId w:val="1"/>
+        </w:numPr>
+        <w:jc w:val="both"/>
+      </w:pPr>
+      <w:r>
+        <w:t xml:space="preserve">Плюсове на </w:t>
       </w:r>
       <w:r>
         <w:rPr>
@@ -526,19 +863,64 @@
       <w:pPr>
         <w:pStyle w:val="a3"/>
         <w:numPr>
+          <w:ilvl w:val="1"/>
+          <w:numId w:val="1"/>
+        </w:numPr>
+        <w:jc w:val="both"/>
+      </w:pPr>
+      <w:proofErr w:type="spellStart"/>
+      <w:r>
+        <w:rPr>
+          <w:lang w:val="en-US"/>
+        </w:rPr>
+        <w:t>ul</w:t>
+      </w:r>
+      <w:proofErr w:type="spellEnd"/>
+      <w:r>
+        <w:rPr>
+          <w:lang w:val="en-US"/>
+        </w:rPr>
+        <w:t xml:space="preserve"> </w:t>
+      </w:r>
+      <w:r>
+        <w:t xml:space="preserve">с </w:t>
+      </w:r>
+      <w:r>
+        <w:rPr>
+          <w:lang w:val="en-US"/>
+        </w:rPr>
+        <w:t>li-</w:t>
+      </w:r>
+      <w:r>
+        <w:t>та</w:t>
+      </w:r>
+      <w:r>
+        <w:t xml:space="preserve"> </w:t>
+      </w:r>
+    </w:p>
+    <w:p>
+      <w:pPr>
+        <w:pStyle w:val="a3"/>
+        <w:numPr>
           <w:ilvl w:val="0"/>
           <w:numId w:val="1"/>
         </w:numPr>
         <w:jc w:val="both"/>
       </w:pPr>
       <w:r>
-        <w:t xml:space="preserve">Плюсове на </w:t>
-      </w:r>
-      <w:r>
-        <w:rPr>
-          <w:lang w:val="en-US"/>
-        </w:rPr>
-        <w:t>linter</w:t>
+        <w:rPr>
+          <w:lang w:val="en-US"/>
+        </w:rPr>
+        <w:t>Linter-</w:t>
+      </w:r>
+      <w:r>
+        <w:t xml:space="preserve">ите в </w:t>
+      </w:r>
+      <w:r>
+        <w:rPr>
+          <w:lang w:val="en-US"/>
+        </w:rPr>
+        <w:t>javascript</w:t>
       </w:r>
     </w:p>
     <w:p>
@@ -551,74 +933,8 @@
         <w:jc w:val="both"/>
       </w:pPr>
       <w:r>
-        <w:rPr>
-          <w:lang w:val="en-US"/>
-        </w:rPr>
-        <w:t xml:space="preserve">ul </w:t>
-      </w:r>
-      <w:r>
-        <w:t xml:space="preserve">с </w:t>
-      </w:r>
-      <w:r>
-        <w:rPr>
-          <w:lang w:val="en-US"/>
-        </w:rPr>
-        <w:t>li-</w:t>
-      </w:r>
-      <w:r>
-        <w:t>та</w:t>
-      </w:r>
-      <w:r>
-        <w:t xml:space="preserve"> </w:t>
-      </w:r>
-    </w:p>
-    <w:p>
-      <w:pPr>
-        <w:pStyle w:val="a3"/>
-        <w:numPr>
-          <w:ilvl w:val="0"/>
-          <w:numId w:val="1"/>
-        </w:numPr>
-        <w:jc w:val="both"/>
-      </w:pPr>
-      <w:r>
-        <w:rPr>
-          <w:lang w:val="en-US"/>
-        </w:rPr>
-        <w:t>Linter-</w:t>
-      </w:r>
-      <w:r>
-        <w:t xml:space="preserve">ите в </w:t>
-      </w:r>
-      <w:r>
-        <w:rPr>
-          <w:lang w:val="en-US"/>
-        </w:rPr>
-        <w:t>javascript</w:t>
-      </w:r>
-    </w:p>
-    <w:p>
-      <w:pPr>
-        <w:pStyle w:val="a3"/>
-        <w:numPr>
-          <w:ilvl w:val="1"/>
-          <w:numId w:val="1"/>
-        </w:numPr>
-        <w:jc w:val="both"/>
-      </w:pPr>
-      <w:r>
         <w:t>таблица с плюсове и минуси</w:t>
       </w:r>
-    </w:p>
-    <w:p>
-      <w:pPr>
-        <w:pStyle w:val="a3"/>
-        <w:numPr>
-          <w:ilvl w:val="0"/>
-          <w:numId w:val="1"/>
-        </w:numPr>
-        <w:jc w:val="both"/>
-      </w:pPr>
     </w:p>
     <w:sectPr>
       <w:pgSz w:w="11906" w:h="16838"/>

</xml_diff>

<commit_message>
add third section and cited literature
</commit_message>
<xml_diff>
--- a/referat-javascript-linters/document.docx
+++ b/referat-javascript-linters/document.docx
@@ -173,185 +173,483 @@
         <w:rPr>
           <w:lang w:val="en-US"/>
         </w:rPr>
-        <w:t xml:space="preserve"> </w:t>
+        <w:t xml:space="preserve"> нарушава</w:t>
+      </w:r>
+      <w:r>
+        <w:t>.</w:t>
+      </w:r>
+      <w:r>
+        <w:rPr>
+          <w:lang w:val="en-US"/>
+        </w:rPr>
+        <w:t xml:space="preserve"> </w:t>
+      </w:r>
+      <w:r>
+        <w:t>Някои инструменти има опция автоматично и да поправят грешките.</w:t>
+      </w:r>
+    </w:p>
+    <w:p>
+      <w:pPr>
+        <w:pStyle w:val="a3"/>
+        <w:numPr>
+          <w:ilvl w:val="1"/>
+          <w:numId w:val="1"/>
+        </w:numPr>
+        <w:jc w:val="both"/>
+      </w:pPr>
+      <w:r>
+        <w:t xml:space="preserve">Към подмножество на </w:t>
+      </w:r>
+      <w:r>
+        <w:rPr>
+          <w:lang w:val="en-US"/>
+        </w:rPr>
+        <w:t>linter-</w:t>
+      </w:r>
+      <w:r>
+        <w:t>ите попадат и инструментите, които само форматират кода</w:t>
+      </w:r>
+      <w:r>
+        <w:t xml:space="preserve"> </w:t>
+      </w:r>
+      <w:r>
+        <w:t>спрямо някакви правила,</w:t>
+      </w:r>
+      <w:r>
+        <w:t xml:space="preserve"> т.е. </w:t>
+      </w:r>
+      <w:r>
+        <w:t>правят го да изглежда по-красив.</w:t>
+      </w:r>
+      <w:r>
+        <w:t xml:space="preserve"> </w:t>
+      </w:r>
+      <w:r>
+        <w:t>П</w:t>
+      </w:r>
+      <w:r>
+        <w:t xml:space="preserve">ример за това е </w:t>
+      </w:r>
+      <w:r>
+        <w:rPr>
+          <w:lang w:val="en-US"/>
+        </w:rPr>
+        <w:t>Prettier</w:t>
+      </w:r>
+      <w:r>
+        <w:rPr>
+          <w:lang w:val="en-US"/>
+        </w:rPr>
+        <w:t>.</w:t>
+      </w:r>
+    </w:p>
+    <w:p>
+      <w:pPr>
+        <w:pStyle w:val="a3"/>
+        <w:numPr>
+          <w:ilvl w:val="0"/>
+          <w:numId w:val="1"/>
+        </w:numPr>
+        <w:jc w:val="both"/>
+      </w:pPr>
+      <w:r>
+        <w:t>Н</w:t>
+      </w:r>
+      <w:r>
+        <w:t>ачин на използване на</w:t>
+      </w:r>
+      <w:r>
+        <w:t xml:space="preserve"> </w:t>
+      </w:r>
+      <w:r>
+        <w:rPr>
+          <w:lang w:val="en-US"/>
+        </w:rPr>
+        <w:t>JavaScript Lint</w:t>
+      </w:r>
+    </w:p>
+    <w:p>
+      <w:pPr>
+        <w:pStyle w:val="a3"/>
+        <w:numPr>
+          <w:ilvl w:val="1"/>
+          <w:numId w:val="1"/>
+        </w:numPr>
+        <w:jc w:val="both"/>
+      </w:pPr>
+      <w:r>
+        <w:t xml:space="preserve">Съществуват няколко начина за интегрирането на </w:t>
+      </w:r>
+      <w:r>
+        <w:rPr>
+          <w:lang w:val="en-US"/>
+        </w:rPr>
+        <w:t>linter-</w:t>
+      </w:r>
+      <w:r>
+        <w:t>ите в процеса ни на рабата, като например</w:t>
+      </w:r>
+    </w:p>
+    <w:p>
+      <w:pPr>
+        <w:pStyle w:val="a3"/>
+        <w:numPr>
+          <w:ilvl w:val="1"/>
+          <w:numId w:val="1"/>
+        </w:numPr>
+        <w:jc w:val="both"/>
+      </w:pPr>
+      <w:r>
+        <w:t>като самостоятелна програма</w:t>
+      </w:r>
+      <w:r>
+        <w:t xml:space="preserve"> </w:t>
+      </w:r>
+      <w:r>
+        <w:t xml:space="preserve">с </w:t>
+      </w:r>
+      <w:r>
+        <w:rPr>
+          <w:lang w:val="en-US"/>
+        </w:rPr>
+        <w:t>cli</w:t>
+      </w:r>
+      <w:r>
+        <w:rPr>
+          <w:lang w:val="en-US"/>
+        </w:rPr>
+        <w:t xml:space="preserve"> </w:t>
+      </w:r>
+      <w:r>
+        <w:t xml:space="preserve">: може би най-неудобния вариант, тъй като </w:t>
+      </w:r>
+      <w:r>
+        <w:t>изхода, който ще получим няма да е толкова четим и интерактивността със самия код почти липсва</w:t>
+      </w:r>
+    </w:p>
+    <w:p>
+      <w:pPr>
+        <w:pStyle w:val="a3"/>
+        <w:numPr>
+          <w:ilvl w:val="1"/>
+          <w:numId w:val="1"/>
+        </w:numPr>
+        <w:jc w:val="both"/>
+      </w:pPr>
+      <w:r>
+        <w:t>приставка/добавка в IDE</w:t>
+      </w:r>
+      <w:r>
+        <w:t xml:space="preserve"> </w:t>
+      </w:r>
+      <w:r>
+        <w:t xml:space="preserve"> </w:t>
+      </w:r>
+      <w:r>
+        <w:t>или редактор</w:t>
+      </w:r>
+      <w:r>
+        <w:t xml:space="preserve"> </w:t>
+      </w:r>
+      <w:r>
+        <w:rPr>
+          <w:lang w:val="en-US"/>
+        </w:rPr>
+        <w:t xml:space="preserve">: </w:t>
+      </w:r>
+      <w:r>
+        <w:t>доста практичен вариант, подходящ за малки</w:t>
+      </w:r>
+      <w:r>
+        <w:t xml:space="preserve"> и средни проекти. При интегриране на</w:t>
+      </w:r>
+      <w:r>
+        <w:t xml:space="preserve"> </w:t>
+      </w:r>
+      <w:r>
+        <w:rPr>
+          <w:lang w:val="en-US"/>
+        </w:rPr>
+        <w:t>linter-а</w:t>
+      </w:r>
+      <w:r>
+        <w:t xml:space="preserve"> като при</w:t>
+      </w:r>
+      <w:r>
+        <w:t>ставка са налице</w:t>
+      </w:r>
+      <w:r>
+        <w:t xml:space="preserve"> </w:t>
+      </w:r>
+      <w:r>
+        <w:t>някои удобства. Например при красиво изписва</w:t>
+      </w:r>
+      <w:r>
+        <w:t>не на грешките, които са открит,</w:t>
+      </w:r>
+      <w:r>
+        <w:t xml:space="preserve"> при кликване върху тях курсорът на редактора се отвежда на мястото на грешката</w:t>
+      </w:r>
+      <w:r>
+        <w:t>, показване на</w:t>
+      </w:r>
+      <w:r>
+        <w:t xml:space="preserve"> потенциални решения на проблема</w:t>
+      </w:r>
+      <w:r>
+        <w:t xml:space="preserve"> и конфигуриране на инструмента от настройките на </w:t>
+      </w:r>
+      <w:r>
+        <w:rPr>
+          <w:lang w:val="en-US"/>
+        </w:rPr>
+        <w:t>IDE-</w:t>
+      </w:r>
+      <w:r>
+        <w:t>то</w:t>
+      </w:r>
+      <w:r>
+        <w:rPr>
+          <w:lang w:val="en-US"/>
+        </w:rPr>
+        <w:t>.</w:t>
+      </w:r>
+    </w:p>
+    <w:p>
+      <w:pPr>
+        <w:pStyle w:val="a3"/>
+        <w:numPr>
+          <w:ilvl w:val="1"/>
+          <w:numId w:val="1"/>
+        </w:numPr>
+        <w:jc w:val="both"/>
+      </w:pPr>
+      <w:r>
+        <w:t xml:space="preserve">като етап от </w:t>
+      </w:r>
+      <w:r>
+        <w:rPr>
+          <w:lang w:val="en-US"/>
+        </w:rPr>
+        <w:t>CI</w:t>
+      </w:r>
+      <w:r>
+        <w:rPr>
+          <w:lang w:val="en-US"/>
+        </w:rPr>
+        <w:t xml:space="preserve"> </w:t>
+      </w:r>
+      <w:r>
+        <w:t>: при използване на continuous i</w:t>
+      </w:r>
+      <w:r>
+        <w:t>ntegration</w:t>
+      </w:r>
+      <w:r>
+        <w:rPr>
+          <w:lang w:val="en-US"/>
+        </w:rPr>
+        <w:t>(CI)</w:t>
+      </w:r>
+      <w:r>
+        <w:t xml:space="preserve"> поток на разработка инструменти като </w:t>
+      </w:r>
+      <w:r>
+        <w:rPr>
+          <w:lang w:val="en-US"/>
+        </w:rPr>
+        <w:t>linter-</w:t>
+      </w:r>
+      <w:r>
+        <w:t xml:space="preserve">и, чисто форматиращи програми, </w:t>
+      </w:r>
+      <w:r>
+        <w:rPr>
+          <w:lang w:val="en-US"/>
+        </w:rPr>
+        <w:t>type checker</w:t>
+      </w:r>
+      <w:r>
+        <w:t xml:space="preserve">-и </w:t>
       </w:r>
       <w:proofErr w:type="spellStart"/>
       <w:r>
-        <w:rPr>
-          <w:lang w:val="en-US"/>
-        </w:rPr>
-        <w:t>нарушава</w:t>
+        <w:t>и</w:t>
       </w:r>
       <w:proofErr w:type="spellEnd"/>
       <w:r>
+        <w:t xml:space="preserve"> </w:t>
+      </w:r>
+      <w:r>
+        <w:t xml:space="preserve">тестови пакети се изпълняват при правене на всеки </w:t>
+      </w:r>
+      <w:r>
+        <w:rPr>
+          <w:lang w:val="en-US"/>
+        </w:rPr>
+        <w:t>commit</w:t>
+      </w:r>
+      <w:r>
+        <w:t xml:space="preserve"> от разработчиците.</w:t>
+      </w:r>
+      <w:r>
+        <w:t xml:space="preserve"> Програмистът</w:t>
+      </w:r>
+      <w:r>
+        <w:t xml:space="preserve"> се уведомява,</w:t>
+      </w:r>
+      <w:r>
+        <w:t xml:space="preserve"> </w:t>
+      </w:r>
+      <w:r>
+        <w:t xml:space="preserve">ако </w:t>
+      </w:r>
+      <w:r>
+        <w:t xml:space="preserve">някои от тези инструменти върне грешка </w:t>
+      </w:r>
+      <w:r>
+        <w:t>и той трябва да ги оправи.</w:t>
+      </w:r>
+    </w:p>
+    <w:p>
+      <w:pPr>
+        <w:pStyle w:val="a3"/>
+        <w:numPr>
+          <w:ilvl w:val="0"/>
+          <w:numId w:val="1"/>
+        </w:numPr>
+        <w:jc w:val="both"/>
+      </w:pPr>
+      <w:r>
+        <w:t xml:space="preserve">Какво откриват </w:t>
+      </w:r>
+      <w:r>
+        <w:rPr>
+          <w:lang w:val="en-US"/>
+        </w:rPr>
+        <w:t>j</w:t>
+      </w:r>
+      <w:r>
+        <w:rPr>
+          <w:lang w:val="en-US"/>
+        </w:rPr>
+        <w:t>ava</w:t>
+      </w:r>
+      <w:r>
+        <w:rPr>
+          <w:lang w:val="en-US"/>
+        </w:rPr>
+        <w:t>s</w:t>
+      </w:r>
+      <w:r>
+        <w:rPr>
+          <w:lang w:val="en-US"/>
+        </w:rPr>
+        <w:t>cript</w:t>
+      </w:r>
+      <w:r>
+        <w:t xml:space="preserve"> </w:t>
+      </w:r>
+      <w:r>
+        <w:rPr>
+          <w:lang w:val="en-US"/>
+        </w:rPr>
+        <w:t>linter-</w:t>
+      </w:r>
+      <w:r>
+        <w:t>ите</w:t>
+      </w:r>
+    </w:p>
+    <w:p>
+      <w:pPr>
+        <w:pStyle w:val="a3"/>
+        <w:numPr>
+          <w:ilvl w:val="1"/>
+          <w:numId w:val="1"/>
+        </w:numPr>
+        <w:jc w:val="both"/>
+      </w:pPr>
+      <w:r>
+        <w:t xml:space="preserve">Тъй като </w:t>
+      </w:r>
+      <w:r>
+        <w:rPr>
+          <w:lang w:val="en-US"/>
+        </w:rPr>
+        <w:t>javascript</w:t>
+      </w:r>
+      <w:r>
+        <w:t xml:space="preserve"> е език за програмиране, който се интерпретира, слабо </w:t>
+      </w:r>
+      <w:r>
+        <w:t xml:space="preserve">и динамично </w:t>
+      </w:r>
+      <w:r>
+        <w:t>типи</w:t>
+      </w:r>
+      <w:r>
+        <w:t xml:space="preserve">зиран, то нуждата от инструменти, които да ни предпазват от грешки е задължителен.  </w:t>
+      </w:r>
+      <w:r>
+        <w:rPr>
+          <w:lang w:val="en-US"/>
+        </w:rPr>
+        <w:t>Нека разгледаме някои от на</w:t>
+      </w:r>
+      <w:r>
+        <w:t>й</w:t>
+      </w:r>
+      <w:r>
+        <w:rPr>
+          <w:lang w:val="en-US"/>
+        </w:rPr>
+        <w:t xml:space="preserve">-често </w:t>
+      </w:r>
+      <w:r>
+        <w:t xml:space="preserve">срещаните грешки при писане на </w:t>
+      </w:r>
+      <w:r>
+        <w:rPr>
+          <w:lang w:val="en-US"/>
+        </w:rPr>
+        <w:t xml:space="preserve">javascript </w:t>
+      </w:r>
+      <w:r>
+        <w:t>код</w:t>
+      </w:r>
+      <w:r>
+        <w:t xml:space="preserve">, а именно тези, които </w:t>
+      </w:r>
+      <w:r>
+        <w:rPr>
+          <w:lang w:val="en-US"/>
+        </w:rPr>
+        <w:t>linter-</w:t>
+      </w:r>
+      <w:r>
+        <w:t>ите ни помагат</w:t>
+      </w:r>
+      <w:r>
+        <w:t xml:space="preserve"> бързо да открием и поправим</w:t>
+      </w:r>
+      <w:r>
         <w:t>.</w:t>
       </w:r>
       <w:r>
-        <w:rPr>
-          <w:lang w:val="en-US"/>
-        </w:rPr>
-        <w:t xml:space="preserve"> </w:t>
-      </w:r>
-      <w:r>
-        <w:t>Някои инструменти има опция автоматично и да поправят грешките.</w:t>
-      </w:r>
-    </w:p>
-    <w:p>
-      <w:pPr>
-        <w:pStyle w:val="a3"/>
-        <w:numPr>
-          <w:ilvl w:val="1"/>
-          <w:numId w:val="1"/>
-        </w:numPr>
-        <w:jc w:val="both"/>
-      </w:pPr>
-      <w:r>
-        <w:t xml:space="preserve">Към подмножество на </w:t>
-      </w:r>
-      <w:r>
-        <w:rPr>
-          <w:lang w:val="en-US"/>
-        </w:rPr>
-        <w:t>linter-</w:t>
-      </w:r>
-      <w:r>
-        <w:t>ите попадат и инструментите, които само форматират кода</w:t>
-      </w:r>
-      <w:r>
-        <w:t xml:space="preserve"> </w:t>
-      </w:r>
-      <w:r>
-        <w:t>спрямо някакви правила,</w:t>
-      </w:r>
-      <w:r>
-        <w:t xml:space="preserve"> т.е. </w:t>
-      </w:r>
-      <w:r>
-        <w:t>правят го да изглежда по-красив.</w:t>
-      </w:r>
-      <w:r>
-        <w:t xml:space="preserve"> </w:t>
-      </w:r>
-      <w:r>
-        <w:t>П</w:t>
-      </w:r>
-      <w:r>
-        <w:t xml:space="preserve">ример за това е </w:t>
-      </w:r>
-      <w:r>
-        <w:rPr>
-          <w:lang w:val="en-US"/>
-        </w:rPr>
-        <w:t>Prettier</w:t>
-      </w:r>
-      <w:r>
-        <w:rPr>
-          <w:lang w:val="en-US"/>
-        </w:rPr>
-        <w:t>.</w:t>
-      </w:r>
-    </w:p>
-    <w:p>
-      <w:pPr>
-        <w:pStyle w:val="a3"/>
-        <w:numPr>
-          <w:ilvl w:val="0"/>
-          <w:numId w:val="1"/>
-        </w:numPr>
-        <w:jc w:val="both"/>
-      </w:pPr>
-      <w:r>
-        <w:t>Н</w:t>
-      </w:r>
-      <w:r>
-        <w:t xml:space="preserve">ачин на използване на </w:t>
-      </w:r>
-      <w:r>
-        <w:rPr>
-          <w:lang w:val="en-US"/>
-        </w:rPr>
-        <w:t>linter</w:t>
-      </w:r>
-    </w:p>
-    <w:p>
-      <w:pPr>
-        <w:pStyle w:val="a3"/>
-        <w:numPr>
-          <w:ilvl w:val="1"/>
-          <w:numId w:val="1"/>
-        </w:numPr>
-        <w:jc w:val="both"/>
-      </w:pPr>
-      <w:r>
-        <w:t xml:space="preserve">Съществуват няколко начина за интегрирането на </w:t>
-      </w:r>
-      <w:r>
-        <w:rPr>
-          <w:lang w:val="en-US"/>
-        </w:rPr>
-        <w:t>linter-</w:t>
-      </w:r>
-      <w:r>
-        <w:t>ите в процеса ни на рабата, като например</w:t>
-      </w:r>
-    </w:p>
-    <w:p>
-      <w:pPr>
-        <w:pStyle w:val="a3"/>
-        <w:numPr>
-          <w:ilvl w:val="1"/>
-          <w:numId w:val="1"/>
-        </w:numPr>
-        <w:jc w:val="both"/>
-      </w:pPr>
-      <w:r>
-        <w:t>като самостоятелна програма</w:t>
-      </w:r>
-      <w:r>
-        <w:t xml:space="preserve"> </w:t>
-      </w:r>
-      <w:r>
-        <w:t xml:space="preserve">с </w:t>
-      </w:r>
-      <w:r>
-        <w:rPr>
-          <w:lang w:val="en-US"/>
-        </w:rPr>
-        <w:t>cli</w:t>
-      </w:r>
-      <w:r>
-        <w:rPr>
-          <w:lang w:val="en-US"/>
-        </w:rPr>
-        <w:t xml:space="preserve"> </w:t>
-      </w:r>
-      <w:r>
-        <w:t xml:space="preserve">: може би най-неудобния вариант, тъй като </w:t>
-      </w:r>
-      <w:r>
-        <w:t>изхода, който ще получим няма да е толкова четим и интерактивността със самия код почти липсва</w:t>
-      </w:r>
-    </w:p>
-    <w:p>
-      <w:pPr>
-        <w:pStyle w:val="a3"/>
-        <w:numPr>
-          <w:ilvl w:val="1"/>
-          <w:numId w:val="1"/>
-        </w:numPr>
-        <w:jc w:val="both"/>
-      </w:pPr>
-      <w:r>
-        <w:t>приставка/добавка в IDE</w:t>
-      </w:r>
-      <w:r>
-        <w:t xml:space="preserve"> </w:t>
-      </w:r>
-      <w:r>
-        <w:t xml:space="preserve"> </w:t>
-      </w:r>
-      <w:r>
-        <w:t>или редактор</w:t>
+        <w:t xml:space="preserve"> </w:t>
+      </w:r>
+    </w:p>
+    <w:p>
+      <w:pPr>
+        <w:pStyle w:val="a3"/>
+        <w:numPr>
+          <w:ilvl w:val="2"/>
+          <w:numId w:val="1"/>
+        </w:numPr>
+        <w:jc w:val="both"/>
+      </w:pPr>
+      <w:r>
+        <w:t>използване на променлива ли метод, който не е деклариран</w:t>
       </w:r>
       <w:r>
         <w:t xml:space="preserve"> </w:t>
@@ -363,290 +661,153 @@
         <w:t xml:space="preserve">: </w:t>
       </w:r>
       <w:r>
-        <w:t>доста практичен вариант, подходящ за малки</w:t>
-      </w:r>
-      <w:r>
-        <w:t xml:space="preserve"> и средни проекти. При интегриране на</w:t>
-      </w:r>
-      <w:r>
-        <w:t xml:space="preserve"> </w:t>
-      </w:r>
-      <w:r>
-        <w:rPr>
-          <w:lang w:val="en-US"/>
-        </w:rPr>
-        <w:t>linter-а</w:t>
-      </w:r>
-      <w:r>
-        <w:t xml:space="preserve"> като при</w:t>
-      </w:r>
-      <w:r>
-        <w:t>ставка са налице</w:t>
-      </w:r>
-      <w:r>
-        <w:t xml:space="preserve"> </w:t>
-      </w:r>
-      <w:r>
-        <w:t>някои удобства. Например при красиво изписва</w:t>
-      </w:r>
-      <w:r>
-        <w:t>не на грешките, които са открит,</w:t>
-      </w:r>
-      <w:r>
-        <w:t xml:space="preserve"> при кликване върху тях курсорът на редактора се отвежда на мястото на грешката</w:t>
-      </w:r>
-      <w:r>
-        <w:t>, показване на</w:t>
-      </w:r>
-      <w:r>
-        <w:t xml:space="preserve"> потенциални решения на проблема</w:t>
-      </w:r>
-      <w:r>
-        <w:t xml:space="preserve"> и конфигуриране на инструмента от настройките на </w:t>
-      </w:r>
-      <w:r>
-        <w:rPr>
-          <w:lang w:val="en-US"/>
-        </w:rPr>
-        <w:t>IDE-</w:t>
-      </w:r>
-      <w:r>
-        <w:t>то</w:t>
-      </w:r>
-      <w:r>
-        <w:rPr>
-          <w:lang w:val="en-US"/>
-        </w:rPr>
-        <w:t>.</w:t>
-      </w:r>
-    </w:p>
-    <w:p>
-      <w:pPr>
-        <w:pStyle w:val="a3"/>
-        <w:numPr>
-          <w:ilvl w:val="1"/>
-          <w:numId w:val="1"/>
-        </w:numPr>
-        <w:jc w:val="both"/>
-      </w:pPr>
-      <w:r>
-        <w:t xml:space="preserve">като етап от </w:t>
-      </w:r>
-      <w:r>
-        <w:rPr>
-          <w:lang w:val="en-US"/>
-        </w:rPr>
-        <w:t>CI</w:t>
-      </w:r>
-      <w:r>
-        <w:rPr>
-          <w:lang w:val="en-US"/>
-        </w:rPr>
-        <w:t xml:space="preserve"> </w:t>
-      </w:r>
-      <w:r>
-        <w:t>: при използване на continuous i</w:t>
-      </w:r>
-      <w:r>
-        <w:t>ntegration</w:t>
-      </w:r>
-      <w:r>
-        <w:rPr>
-          <w:lang w:val="en-US"/>
-        </w:rPr>
-        <w:t>(CI)</w:t>
-      </w:r>
-      <w:r>
-        <w:t xml:space="preserve"> поток на разработка инструменти като </w:t>
-      </w:r>
-      <w:r>
-        <w:rPr>
-          <w:lang w:val="en-US"/>
-        </w:rPr>
-        <w:t>linter-</w:t>
-      </w:r>
-      <w:r>
-        <w:t xml:space="preserve">и, чисто форматиращи програми, </w:t>
-      </w:r>
-      <w:r>
-        <w:rPr>
-          <w:lang w:val="en-US"/>
-        </w:rPr>
-        <w:t>type checker</w:t>
-      </w:r>
-      <w:r>
-        <w:t xml:space="preserve">-и </w:t>
-      </w:r>
-      <w:proofErr w:type="spellStart"/>
-      <w:r>
-        <w:t>и</w:t>
-      </w:r>
-      <w:proofErr w:type="spellEnd"/>
-      <w:r>
-        <w:t xml:space="preserve"> </w:t>
-      </w:r>
-      <w:r>
-        <w:t xml:space="preserve">тестови пакети се изпълняват при правене на всеки </w:t>
-      </w:r>
-      <w:r>
-        <w:rPr>
-          <w:lang w:val="en-US"/>
-        </w:rPr>
-        <w:t>commit</w:t>
-      </w:r>
-      <w:r>
-        <w:t xml:space="preserve"> от разработчиците.</w:t>
-      </w:r>
-      <w:r>
-        <w:t xml:space="preserve"> Програмистът</w:t>
-      </w:r>
-      <w:r>
-        <w:t xml:space="preserve"> се уведомява,</w:t>
-      </w:r>
-      <w:r>
-        <w:t xml:space="preserve"> </w:t>
-      </w:r>
-      <w:r>
-        <w:t xml:space="preserve">ако </w:t>
-      </w:r>
-      <w:r>
-        <w:t xml:space="preserve">някои от тези инструменти върне грешка </w:t>
-      </w:r>
-      <w:r>
-        <w:t>и той трябва да ги оправи.</w:t>
-      </w:r>
-    </w:p>
-    <w:p>
-      <w:pPr>
-        <w:pStyle w:val="a3"/>
-        <w:numPr>
-          <w:ilvl w:val="0"/>
-          <w:numId w:val="1"/>
-        </w:numPr>
-        <w:jc w:val="both"/>
-      </w:pPr>
-      <w:r>
-        <w:t xml:space="preserve">Какво откриват </w:t>
-      </w:r>
-      <w:r>
-        <w:rPr>
-          <w:lang w:val="en-US"/>
-        </w:rPr>
-        <w:t>j</w:t>
-      </w:r>
-      <w:r>
-        <w:rPr>
-          <w:lang w:val="en-US"/>
-        </w:rPr>
-        <w:t>ava</w:t>
-      </w:r>
-      <w:r>
-        <w:rPr>
-          <w:lang w:val="en-US"/>
-        </w:rPr>
-        <w:t>s</w:t>
-      </w:r>
-      <w:r>
-        <w:rPr>
-          <w:lang w:val="en-US"/>
-        </w:rPr>
-        <w:t>cript</w:t>
-      </w:r>
-      <w:r>
-        <w:t xml:space="preserve"> </w:t>
-      </w:r>
-      <w:r>
-        <w:rPr>
-          <w:lang w:val="en-US"/>
-        </w:rPr>
-        <w:t>linter-</w:t>
-      </w:r>
-      <w:r>
-        <w:t>ите</w:t>
-      </w:r>
-    </w:p>
-    <w:p>
-      <w:pPr>
-        <w:pStyle w:val="a3"/>
-        <w:numPr>
-          <w:ilvl w:val="1"/>
-          <w:numId w:val="1"/>
-        </w:numPr>
-        <w:jc w:val="both"/>
-      </w:pPr>
-      <w:r>
-        <w:t>Тъй</w:t>
+        <w:t xml:space="preserve">предизвиква се неочаквано поведение на програмата. Такива грешки могат да се открият при наличие на достатъчно добри тестове, но с използването на </w:t>
+      </w:r>
+      <w:r>
+        <w:rPr>
+          <w:lang w:val="en-US"/>
+        </w:rPr>
+        <w:t xml:space="preserve">lint </w:t>
+      </w:r>
+      <w:r>
+        <w:t>инструменти идентифицирането се улеснява значително.</w:t>
+      </w:r>
+    </w:p>
+    <w:p>
+      <w:pPr>
+        <w:pStyle w:val="a3"/>
+        <w:numPr>
+          <w:ilvl w:val="2"/>
+          <w:numId w:val="1"/>
+        </w:numPr>
+        <w:jc w:val="both"/>
+      </w:pPr>
+      <w:r>
+        <w:lastRenderedPageBreak/>
+        <w:t>променлива ли метод, който никога не се използва в кода</w:t>
+      </w:r>
+      <w:r>
+        <w:t xml:space="preserve"> : чрез откриването</w:t>
+      </w:r>
+      <w:r>
+        <w:t xml:space="preserve"> и отстраняването</w:t>
+      </w:r>
+      <w:r>
+        <w:t xml:space="preserve"> на този проблем </w:t>
+      </w:r>
+      <w:r>
+        <w:t xml:space="preserve">се премахва </w:t>
+      </w:r>
+      <w:r>
+        <w:t>ненужен ресурс</w:t>
+      </w:r>
+    </w:p>
+    <w:p>
+      <w:pPr>
+        <w:pStyle w:val="a3"/>
+        <w:numPr>
+          <w:ilvl w:val="2"/>
+          <w:numId w:val="1"/>
+        </w:numPr>
+        <w:jc w:val="both"/>
+      </w:pPr>
+      <w:r>
+        <w:t>блок от код, който никога не се изпълнява</w:t>
+      </w:r>
+      <w:r>
+        <w:t xml:space="preserve">, заради </w:t>
+      </w:r>
+      <w:r>
+        <w:rPr>
+          <w:lang w:val="en-US"/>
+        </w:rPr>
+        <w:t>return, continue</w:t>
+      </w:r>
+      <w:r>
+        <w:t>,</w:t>
+      </w:r>
+      <w:r>
+        <w:rPr>
+          <w:lang w:val="en-US"/>
+        </w:rPr>
+        <w:t xml:space="preserve"> break</w:t>
+      </w:r>
+      <w:r>
+        <w:t xml:space="preserve"> или </w:t>
+      </w:r>
+      <w:r>
+        <w:rPr>
+          <w:lang w:val="en-US"/>
+        </w:rPr>
+        <w:t>throw</w:t>
+      </w:r>
+      <w:r>
+        <w:t xml:space="preserve"> оператори</w:t>
+      </w:r>
+      <w:r>
+        <w:rPr>
+          <w:lang w:val="en-US"/>
+        </w:rPr>
+        <w:t xml:space="preserve"> </w:t>
+      </w:r>
+      <w:r>
+        <w:t>: идентифицира се евентуален проблем със потока на изпълнението на програмата или ненужен фрагмент от код</w:t>
+      </w:r>
+    </w:p>
+    <w:p>
+      <w:pPr>
+        <w:pStyle w:val="a3"/>
+        <w:numPr>
+          <w:ilvl w:val="2"/>
+          <w:numId w:val="1"/>
+        </w:numPr>
+        <w:jc w:val="both"/>
+      </w:pPr>
+      <w:r>
+        <w:rPr>
+          <w:lang w:val="en-US"/>
+        </w:rPr>
+        <w:t>пропуснати</w:t>
+      </w:r>
+      <w:r>
+        <w:t xml:space="preserve"> ограждащи скоби на изразите </w:t>
+      </w:r>
+      <w:r>
+        <w:rPr>
+          <w:lang w:val="en-US"/>
+        </w:rPr>
+        <w:t xml:space="preserve">if, for, </w:t>
+      </w:r>
+      <w:proofErr w:type="gramStart"/>
+      <w:r>
+        <w:rPr>
+          <w:lang w:val="en-US"/>
+        </w:rPr>
+        <w:t>while</w:t>
+      </w:r>
+      <w:r>
+        <w:rPr>
+          <w:lang w:val="en-US"/>
+        </w:rPr>
+        <w:t xml:space="preserve"> :</w:t>
+      </w:r>
+      <w:proofErr w:type="gramEnd"/>
+      <w:r>
+        <w:rPr>
+          <w:lang w:val="en-US"/>
+        </w:rPr>
+        <w:t xml:space="preserve"> </w:t>
+      </w:r>
+      <w:r>
+        <w:t xml:space="preserve">това </w:t>
+      </w:r>
+      <w:r>
+        <w:t>води до влошаване на четливостта на кода, особено ако на реда след оператора има и някакъв друг израз. Потенциално място за бъгове, както и създава допълнителна работа ако трябва в тялото след опера</w:t>
       </w:r>
       <w:bookmarkStart w:id="0" w:name="_GoBack"/>
       <w:bookmarkEnd w:id="0"/>
       <w:r>
-        <w:t xml:space="preserve"> като </w:t>
-      </w:r>
-      <w:r>
-        <w:rPr>
-          <w:lang w:val="en-US"/>
-        </w:rPr>
-        <w:t>javascript</w:t>
-      </w:r>
-      <w:r>
-        <w:t xml:space="preserve"> е език за програмиране, който се интерпретира, слабо </w:t>
-      </w:r>
-      <w:r>
-        <w:t xml:space="preserve">и динамично </w:t>
-      </w:r>
-      <w:r>
-        <w:t>типи</w:t>
-      </w:r>
-      <w:r>
-        <w:t xml:space="preserve">зиран, то нуждата от инструменти, които да ни предпазват от грешки е задължителен.  </w:t>
-      </w:r>
-      <w:r>
-        <w:rPr>
-          <w:lang w:val="en-US"/>
-        </w:rPr>
-        <w:t>Нека разгледаме някои от на</w:t>
-      </w:r>
-      <w:r>
-        <w:t>й</w:t>
-      </w:r>
-      <w:r>
-        <w:rPr>
-          <w:lang w:val="en-US"/>
-        </w:rPr>
-        <w:t xml:space="preserve">-често </w:t>
-      </w:r>
-      <w:r>
-        <w:t xml:space="preserve">срещаните грешки при писане на </w:t>
-      </w:r>
-      <w:r>
-        <w:rPr>
-          <w:lang w:val="en-US"/>
-        </w:rPr>
-        <w:t xml:space="preserve">javascript </w:t>
-      </w:r>
-      <w:r>
-        <w:t>код</w:t>
-      </w:r>
-      <w:r>
-        <w:t xml:space="preserve">, а именно тези, които </w:t>
-      </w:r>
-      <w:r>
-        <w:rPr>
-          <w:lang w:val="en-US"/>
-        </w:rPr>
-        <w:t>linter-</w:t>
-      </w:r>
-      <w:r>
-        <w:t>ите ни помагат</w:t>
-      </w:r>
-      <w:r>
-        <w:t xml:space="preserve"> бързо да открием и поправим</w:t>
-      </w:r>
-      <w:r>
-        <w:t>.</w:t>
-      </w:r>
-      <w:r>
-        <w:t xml:space="preserve"> </w:t>
+        <w:t xml:space="preserve">тора да се добави повече от един израз </w:t>
       </w:r>
     </w:p>
     <w:p>
@@ -659,22 +820,40 @@
         <w:jc w:val="both"/>
       </w:pPr>
       <w:r>
-        <w:t>използване на</w:t>
-      </w:r>
-      <w:r>
-        <w:rPr>
-          <w:lang w:val="en-US"/>
-        </w:rPr>
-        <w:t xml:space="preserve"> </w:t>
-      </w:r>
-      <w:r>
-        <w:t>символ</w:t>
-      </w:r>
-      <w:r>
-        <w:t>(променлива, функция)</w:t>
-      </w:r>
-      <w:r>
-        <w:t>, който не е  деклариран</w:t>
+        <w:t xml:space="preserve">липсващи </w:t>
+      </w:r>
+      <w:r>
+        <w:rPr>
+          <w:lang w:val="en-US"/>
+        </w:rPr>
+        <w:t xml:space="preserve">break </w:t>
+      </w:r>
+      <w:r>
+        <w:t xml:space="preserve">изрази при </w:t>
+      </w:r>
+      <w:r>
+        <w:rPr>
+          <w:lang w:val="en-US"/>
+        </w:rPr>
+        <w:t>case</w:t>
+      </w:r>
+      <w:r>
+        <w:t xml:space="preserve"> случаите на </w:t>
+      </w:r>
+      <w:r>
+        <w:rPr>
+          <w:lang w:val="en-US"/>
+        </w:rPr>
+        <w:t xml:space="preserve">switch </w:t>
+      </w:r>
+      <w:r>
+        <w:t>оператор</w:t>
+      </w:r>
+      <w:r>
+        <w:t xml:space="preserve"> : това е потенциално място за бъгове свързани с потока на изпълнението на </w:t>
+      </w:r>
+      <w:r>
+        <w:t>програмата.</w:t>
       </w:r>
     </w:p>
     <w:p>
@@ -687,137 +866,6 @@
         <w:jc w:val="both"/>
       </w:pPr>
       <w:r>
-        <w:t>символ</w:t>
-      </w:r>
-      <w:r>
-        <w:t>(променлива, функция)</w:t>
-      </w:r>
-      <w:r>
-        <w:t>, който никога</w:t>
-      </w:r>
-      <w:r>
-        <w:t xml:space="preserve"> не се използва в кода</w:t>
-      </w:r>
-    </w:p>
-    <w:p>
-      <w:pPr>
-        <w:pStyle w:val="a3"/>
-        <w:numPr>
-          <w:ilvl w:val="2"/>
-          <w:numId w:val="1"/>
-        </w:numPr>
-        <w:jc w:val="both"/>
-      </w:pPr>
-      <w:r>
-        <w:t>блок от код, който никога не се изпълнява</w:t>
-      </w:r>
-      <w:r>
-        <w:t xml:space="preserve">, заради </w:t>
-      </w:r>
-      <w:r>
-        <w:rPr>
-          <w:lang w:val="en-US"/>
-        </w:rPr>
-        <w:t>return, continue</w:t>
-      </w:r>
-      <w:r>
-        <w:t>,</w:t>
-      </w:r>
-      <w:r>
-        <w:rPr>
-          <w:lang w:val="en-US"/>
-        </w:rPr>
-        <w:t xml:space="preserve"> break</w:t>
-      </w:r>
-      <w:r>
-        <w:t xml:space="preserve"> или </w:t>
-      </w:r>
-      <w:r>
-        <w:rPr>
-          <w:lang w:val="en-US"/>
-        </w:rPr>
-        <w:t>throw</w:t>
-      </w:r>
-      <w:r>
-        <w:t xml:space="preserve"> оператори</w:t>
-      </w:r>
-    </w:p>
-    <w:p>
-      <w:pPr>
-        <w:pStyle w:val="a3"/>
-        <w:numPr>
-          <w:ilvl w:val="2"/>
-          <w:numId w:val="1"/>
-        </w:numPr>
-        <w:jc w:val="both"/>
-      </w:pPr>
-      <w:r>
-        <w:rPr>
-          <w:lang w:val="en-US"/>
-        </w:rPr>
-        <w:t>пропуснати</w:t>
-      </w:r>
-      <w:r>
-        <w:t xml:space="preserve"> ограждащи скоби на изразите </w:t>
-      </w:r>
-      <w:r>
-        <w:rPr>
-          <w:lang w:val="en-US"/>
-        </w:rPr>
-        <w:t>if, for, while</w:t>
-      </w:r>
-    </w:p>
-    <w:p>
-      <w:pPr>
-        <w:pStyle w:val="a3"/>
-        <w:numPr>
-          <w:ilvl w:val="2"/>
-          <w:numId w:val="1"/>
-        </w:numPr>
-        <w:jc w:val="both"/>
-      </w:pPr>
-      <w:r>
-        <w:t xml:space="preserve">липсващи </w:t>
-      </w:r>
-      <w:r>
-        <w:rPr>
-          <w:lang w:val="en-US"/>
-        </w:rPr>
-        <w:t xml:space="preserve">break </w:t>
-      </w:r>
-      <w:r>
-        <w:t xml:space="preserve">изрази при </w:t>
-      </w:r>
-      <w:r>
-        <w:rPr>
-          <w:lang w:val="en-US"/>
-        </w:rPr>
-        <w:t>case</w:t>
-      </w:r>
-      <w:r>
-        <w:t xml:space="preserve"> случаите на </w:t>
-      </w:r>
-      <w:r>
-        <w:rPr>
-          <w:lang w:val="en-US"/>
-        </w:rPr>
-        <w:t xml:space="preserve">switch </w:t>
-      </w:r>
-      <w:r>
-        <w:t>оператор</w:t>
-      </w:r>
-    </w:p>
-    <w:p>
-      <w:pPr>
-        <w:pStyle w:val="a3"/>
-        <w:numPr>
-          <w:ilvl w:val="2"/>
-          <w:numId w:val="1"/>
-        </w:numPr>
-        <w:jc w:val="both"/>
-      </w:pPr>
-      <w:r>
-        <w:lastRenderedPageBreak/>
         <w:t xml:space="preserve">нарушаването на правила, записани в даден </w:t>
       </w:r>
       <w:r>
@@ -825,6 +873,27 @@
           <w:lang w:val="en-US"/>
         </w:rPr>
         <w:t>style guide</w:t>
+      </w:r>
+      <w:r>
+        <w:rPr>
+          <w:lang w:val="en-US"/>
+        </w:rPr>
+        <w:t xml:space="preserve"> </w:t>
+      </w:r>
+      <w:r>
+        <w:t xml:space="preserve">: непостоянството в начина, по който пишем кода го прави нечетлив и изглежда неприятно. При налагане на единен стил, се подобрява четливостта и  </w:t>
+      </w:r>
+      <w:r>
+        <w:t xml:space="preserve">се създава чувството за колективно притежание но кода </w:t>
+      </w:r>
+      <w:r>
+        <w:rPr>
+          <w:lang w:val="en-US"/>
+        </w:rPr>
+        <w:t>(code ownership)</w:t>
+      </w:r>
+      <w:r>
+        <w:t>, т.е. четейки код, който не е писан от теб, но изглежда стилистично като твоя.</w:t>
       </w:r>
     </w:p>
     <w:p>

</xml_diff>

<commit_message>
add section 4 and 5, respective images in img folder, fix cited literature visited dates
</commit_message>
<xml_diff>
--- a/referat-javascript-linters/document.docx
+++ b/referat-javascript-linters/document.docx
@@ -134,15 +134,7 @@
         <w:t xml:space="preserve">, но </w:t>
       </w:r>
       <w:r>
-        <w:t xml:space="preserve">ако трябва да </w:t>
-      </w:r>
-      <w:proofErr w:type="spellStart"/>
-      <w:r>
-        <w:t>дебъгваме</w:t>
-      </w:r>
-      <w:proofErr w:type="spellEnd"/>
-      <w:r>
-        <w:t xml:space="preserve"> може да загубим изключително много време да намерим конкретнат</w:t>
+        <w:t>ако трябва да дебъгваме може да загубим изключително много време да намерим конкретнат</w:t>
       </w:r>
       <w:r>
         <w:t>а линия код с грешката.</w:t>
@@ -470,15 +462,7 @@
         <w:t>type checker</w:t>
       </w:r>
       <w:r>
-        <w:t xml:space="preserve">-и </w:t>
-      </w:r>
-      <w:proofErr w:type="spellStart"/>
-      <w:r>
-        <w:t>и</w:t>
-      </w:r>
-      <w:proofErr w:type="spellEnd"/>
-      <w:r>
-        <w:t xml:space="preserve"> </w:t>
+        <w:t xml:space="preserve">-и и </w:t>
       </w:r>
       <w:r>
         <w:t xml:space="preserve">тестови пакети се изпълняват при правене на всеки </w:t>
@@ -776,38 +760,592 @@
         <w:rPr>
           <w:lang w:val="en-US"/>
         </w:rPr>
-        <w:t xml:space="preserve">if, for, </w:t>
-      </w:r>
-      <w:proofErr w:type="gramStart"/>
-      <w:r>
-        <w:rPr>
-          <w:lang w:val="en-US"/>
-        </w:rPr>
-        <w:t>while</w:t>
-      </w:r>
-      <w:r>
-        <w:rPr>
-          <w:lang w:val="en-US"/>
-        </w:rPr>
-        <w:t xml:space="preserve"> :</w:t>
-      </w:r>
-      <w:proofErr w:type="gramEnd"/>
-      <w:r>
-        <w:rPr>
-          <w:lang w:val="en-US"/>
-        </w:rPr>
-        <w:t xml:space="preserve"> </w:t>
+        <w:t>if, for, while</w:t>
+      </w:r>
+      <w:r>
+        <w:rPr>
+          <w:lang w:val="en-US"/>
+        </w:rPr>
+        <w:t xml:space="preserve"> : </w:t>
       </w:r>
       <w:r>
         <w:t xml:space="preserve">това </w:t>
       </w:r>
       <w:r>
-        <w:t>води до влошаване на четливостта на кода, особено ако на реда след оператора има и някакъв друг израз. Потенциално място за бъгове, както и създава допълнителна работа ако трябва в тялото след опера</w:t>
+        <w:t xml:space="preserve">води до влошаване на четливостта на кода, особено ако на реда след оператора има и някакъв друг израз. Потенциално място за бъгове, както и създава допълнителна работа ако трябва в тялото след оператора да се добави повече от един израз </w:t>
+      </w:r>
+    </w:p>
+    <w:p>
+      <w:pPr>
+        <w:pStyle w:val="a3"/>
+        <w:numPr>
+          <w:ilvl w:val="2"/>
+          <w:numId w:val="1"/>
+        </w:numPr>
+        <w:jc w:val="both"/>
+      </w:pPr>
+      <w:r>
+        <w:t xml:space="preserve">липсващи </w:t>
+      </w:r>
+      <w:r>
+        <w:rPr>
+          <w:lang w:val="en-US"/>
+        </w:rPr>
+        <w:t xml:space="preserve">break </w:t>
+      </w:r>
+      <w:r>
+        <w:t xml:space="preserve">изрази при </w:t>
+      </w:r>
+      <w:r>
+        <w:rPr>
+          <w:lang w:val="en-US"/>
+        </w:rPr>
+        <w:t>case</w:t>
+      </w:r>
+      <w:r>
+        <w:t xml:space="preserve"> случаите на </w:t>
+      </w:r>
+      <w:r>
+        <w:rPr>
+          <w:lang w:val="en-US"/>
+        </w:rPr>
+        <w:t xml:space="preserve">switch </w:t>
+      </w:r>
+      <w:r>
+        <w:t>оператор</w:t>
+      </w:r>
+      <w:r>
+        <w:t xml:space="preserve"> : това е потенциално място за бъгове свързани с потока на изпълнението на </w:t>
+      </w:r>
+      <w:r>
+        <w:t>програмата.</w:t>
+      </w:r>
+    </w:p>
+    <w:p>
+      <w:pPr>
+        <w:pStyle w:val="a3"/>
+        <w:numPr>
+          <w:ilvl w:val="2"/>
+          <w:numId w:val="1"/>
+        </w:numPr>
+        <w:jc w:val="both"/>
+      </w:pPr>
+      <w:r>
+        <w:t xml:space="preserve">нарушаването на правила, записани в даден </w:t>
+      </w:r>
+      <w:r>
+        <w:rPr>
+          <w:lang w:val="en-US"/>
+        </w:rPr>
+        <w:t>style guide</w:t>
+      </w:r>
+      <w:r>
+        <w:rPr>
+          <w:lang w:val="en-US"/>
+        </w:rPr>
+        <w:t xml:space="preserve"> </w:t>
+      </w:r>
+      <w:r>
+        <w:t xml:space="preserve">: непостоянството в начина, по който пишем кода го прави нечетлив и изглежда неприятно. При налагане на единен стил, се подобрява четливостта и  </w:t>
+      </w:r>
+      <w:r>
+        <w:t xml:space="preserve">се създава чувството за колективно притежание но кода </w:t>
+      </w:r>
+      <w:r>
+        <w:rPr>
+          <w:lang w:val="en-US"/>
+        </w:rPr>
+        <w:t>(code ownership)</w:t>
+      </w:r>
+      <w:r>
+        <w:t>, т.е. четейки код, който не е писан от теб, но изглежда стилистично като твоя.</w:t>
+      </w:r>
+    </w:p>
+    <w:p>
+      <w:pPr>
+        <w:pStyle w:val="a3"/>
+        <w:numPr>
+          <w:ilvl w:val="0"/>
+          <w:numId w:val="1"/>
+        </w:numPr>
+        <w:jc w:val="both"/>
+      </w:pPr>
+      <w:r>
+        <w:t xml:space="preserve">Представяне на </w:t>
+      </w:r>
+      <w:r>
+        <w:rPr>
+          <w:lang w:val="en-US"/>
+        </w:rPr>
+        <w:t>JavaScript Lint</w:t>
+      </w:r>
+    </w:p>
+    <w:p>
+      <w:pPr>
+        <w:pStyle w:val="a3"/>
+        <w:numPr>
+          <w:ilvl w:val="1"/>
+          <w:numId w:val="1"/>
+        </w:numPr>
+        <w:jc w:val="both"/>
+      </w:pPr>
+      <w:r>
+        <w:rPr>
+          <w:lang w:val="en-US"/>
+        </w:rPr>
+        <w:t xml:space="preserve">JavaScript Lint е инструмент, предназначен за </w:t>
+      </w:r>
+      <w:r>
+        <w:t xml:space="preserve">извършване на статичен анализ на </w:t>
+      </w:r>
+      <w:r>
+        <w:rPr>
+          <w:lang w:val="en-US"/>
+        </w:rPr>
+        <w:t xml:space="preserve">JavaScript </w:t>
+      </w:r>
+      <w:r>
+        <w:t xml:space="preserve">код. Неговата </w:t>
+      </w:r>
+      <w:r>
+        <w:t>разработка е била активна в начало на века, като за последен път през 2007 година на официалния сайт има някакви новини или обновления.</w:t>
+      </w:r>
+    </w:p>
+    <w:p>
+      <w:pPr>
+        <w:pStyle w:val="a3"/>
+        <w:numPr>
+          <w:ilvl w:val="1"/>
+          <w:numId w:val="1"/>
+        </w:numPr>
+        <w:jc w:val="both"/>
+      </w:pPr>
+      <w:r>
+        <w:rPr>
+          <w:lang w:val="en-US"/>
+        </w:rPr>
+        <w:t>&lt;</w:t>
+      </w:r>
+      <w:r>
+        <w:t>картинка на сайта</w:t>
+      </w:r>
+      <w:r>
+        <w:rPr>
+          <w:lang w:val="en-US"/>
+        </w:rPr>
+        <w:t>&gt;</w:t>
+      </w:r>
+    </w:p>
+    <w:p>
+      <w:pPr>
+        <w:pStyle w:val="a3"/>
+        <w:numPr>
+          <w:ilvl w:val="1"/>
+          <w:numId w:val="1"/>
+        </w:numPr>
+        <w:jc w:val="both"/>
+      </w:pPr>
+      <w:r>
+        <w:t xml:space="preserve">Инструментът </w:t>
+      </w:r>
+      <w:r>
+        <w:t>е безплатен, с отворен код. От официалния му сайт</w:t>
+      </w:r>
+      <w:r>
+        <w:rPr>
+          <w:lang w:val="en-US"/>
+        </w:rPr>
+        <w:t xml:space="preserve"> [1]</w:t>
+      </w:r>
+      <w:r>
+        <w:t xml:space="preserve"> е възможно да се изтегли готовия за работа </w:t>
+      </w:r>
+      <w:r>
+        <w:t>инструмент или архив, съдържащ изходния код.</w:t>
+      </w:r>
+      <w:r>
+        <w:t xml:space="preserve"> </w:t>
+      </w:r>
+      <w:r>
+        <w:t xml:space="preserve">Има линк към хранилище на </w:t>
+      </w:r>
+      <w:r>
+        <w:rPr>
+          <w:lang w:val="en-US"/>
+        </w:rPr>
+        <w:t>Subversion</w:t>
+      </w:r>
+      <w:r>
+        <w:t>, но не изглежда, че той не е активен към момента на писането</w:t>
+      </w:r>
+      <w:r>
+        <w:t>.</w:t>
+      </w:r>
+    </w:p>
+    <w:p>
+      <w:pPr>
+        <w:pStyle w:val="a3"/>
+        <w:numPr>
+          <w:ilvl w:val="1"/>
+          <w:numId w:val="1"/>
+        </w:numPr>
+        <w:jc w:val="both"/>
+      </w:pPr>
+      <w:r>
+        <w:t xml:space="preserve">Платформите на които може да се използва са </w:t>
+      </w:r>
+      <w:r>
+        <w:rPr>
+          <w:lang w:val="en-US"/>
+        </w:rPr>
+        <w:t>Windows</w:t>
+      </w:r>
+      <w:r>
+        <w:t xml:space="preserve">, като </w:t>
+      </w:r>
+      <w:r>
+        <w:t xml:space="preserve">не е специфицирана версията, но най-вероятно към времето на последна активност това е било </w:t>
+      </w:r>
+      <w:r>
+        <w:rPr>
+          <w:lang w:val="en-US"/>
+        </w:rPr>
+        <w:t xml:space="preserve">XP </w:t>
+      </w:r>
+      <w:r>
+        <w:t>или</w:t>
+      </w:r>
+      <w:r>
+        <w:t xml:space="preserve"> </w:t>
+      </w:r>
+      <w:r>
+        <w:rPr>
+          <w:lang w:val="en-US"/>
+        </w:rPr>
+        <w:t>Vista. Другият вариант е Mac OS X</w:t>
+      </w:r>
+      <w:r>
+        <w:t>, където също не е упомената версията</w:t>
+      </w:r>
+      <w:r>
+        <w:t xml:space="preserve"> на операционната система</w:t>
+      </w:r>
+      <w:r>
+        <w:t>.</w:t>
+      </w:r>
+      <w:r>
+        <w:rPr>
+          <w:lang w:val="en-US"/>
+        </w:rPr>
+        <w:t xml:space="preserve"> </w:t>
+      </w:r>
+    </w:p>
+    <w:p>
+      <w:pPr>
+        <w:pStyle w:val="a3"/>
+        <w:numPr>
+          <w:ilvl w:val="0"/>
+          <w:numId w:val="1"/>
+        </w:numPr>
+        <w:jc w:val="both"/>
+      </w:pPr>
+      <w:r>
+        <w:t>Конфигуриране</w:t>
+      </w:r>
+      <w:r>
+        <w:t xml:space="preserve"> и използване</w:t>
+      </w:r>
+    </w:p>
+    <w:p>
+      <w:pPr>
+        <w:pStyle w:val="a3"/>
+        <w:numPr>
+          <w:ilvl w:val="1"/>
+          <w:numId w:val="1"/>
+        </w:numPr>
+        <w:jc w:val="both"/>
+      </w:pPr>
+      <w:r>
+        <w:t xml:space="preserve">Ние ще използваме </w:t>
+      </w:r>
+      <w:r>
+        <w:t>софтуера</w:t>
+      </w:r>
+      <w:r>
+        <w:t xml:space="preserve"> </w:t>
+      </w:r>
+      <w:r>
+        <w:t>JavaScript Lint</w:t>
+      </w:r>
+      <w:r>
+        <w:t xml:space="preserve"> при версия </w:t>
+      </w:r>
+      <w:r>
+        <w:t>0.3.0</w:t>
+      </w:r>
+      <w:r>
+        <w:t xml:space="preserve"> за</w:t>
+      </w:r>
+      <w:r>
+        <w:t xml:space="preserve"> Windows</w:t>
+      </w:r>
+      <w:r>
+        <w:t>,</w:t>
+      </w:r>
+      <w:r>
+        <w:t xml:space="preserve"> използвайки файла</w:t>
+      </w:r>
+      <w:r>
+        <w:t xml:space="preserve"> jsl-0.3.0-win32.zip, и</w:t>
+      </w:r>
+      <w:r>
+        <w:t>зтеглен от сайта на инструмента</w:t>
+      </w:r>
+      <w:r>
+        <w:rPr>
+          <w:lang w:val="en-US"/>
+        </w:rPr>
+        <w:t>[1]</w:t>
+      </w:r>
+      <w:r>
+        <w:rPr>
+          <w:lang w:val="en-US"/>
+        </w:rPr>
+        <w:t xml:space="preserve">. </w:t>
+      </w:r>
+      <w:r>
+        <w:t xml:space="preserve">Изпълняваме софтуера под ОС </w:t>
+      </w:r>
+      <w:r>
+        <w:rPr>
+          <w:lang w:val="en-US"/>
+        </w:rPr>
+        <w:t xml:space="preserve">Windows </w:t>
+      </w:r>
+      <w:r>
+        <w:t>10.</w:t>
+      </w:r>
+    </w:p>
+    <w:p>
+      <w:pPr>
+        <w:pStyle w:val="a3"/>
+        <w:numPr>
+          <w:ilvl w:val="1"/>
+          <w:numId w:val="1"/>
+        </w:numPr>
+        <w:jc w:val="both"/>
+      </w:pPr>
+      <w:r>
+        <w:t>Грешките, за които търси могат да се конфигурират по два начина</w:t>
+      </w:r>
+      <w:r>
+        <w:t xml:space="preserve">. Единият е използвайки вградените </w:t>
+      </w:r>
+      <w:r>
+        <w:t>настройки</w:t>
+      </w:r>
+      <w:r>
+        <w:t xml:space="preserve">, </w:t>
+      </w:r>
+      <w:r>
+        <w:t>а вторият е</w:t>
+      </w:r>
+      <w:r>
+        <w:t xml:space="preserve"> наличие на конфигурационен файл, който да бъде подаден като параметър на програмата.</w:t>
+      </w:r>
+    </w:p>
+    <w:p>
+      <w:pPr>
+        <w:pStyle w:val="a3"/>
+        <w:numPr>
+          <w:ilvl w:val="1"/>
+          <w:numId w:val="1"/>
+        </w:numPr>
+        <w:jc w:val="both"/>
+      </w:pPr>
+      <w:r>
+        <w:rPr>
+          <w:lang w:val="en-US"/>
+        </w:rPr>
+        <w:t xml:space="preserve">JavaScript Lint </w:t>
+      </w:r>
+      <w:r>
+        <w:t>предлага основно работа чрез конзолен интерфейс.</w:t>
+      </w:r>
+      <w:r>
+        <w:rPr>
+          <w:lang w:val="en-US"/>
+        </w:rPr>
+        <w:t xml:space="preserve"> </w:t>
+      </w:r>
+      <w:r>
+        <w:t xml:space="preserve">Като основни параметри са името на конфигурационен файл и файлове с </w:t>
+      </w:r>
+      <w:r>
+        <w:rPr>
+          <w:lang w:val="en-US"/>
+        </w:rPr>
+        <w:t xml:space="preserve">JavaScript </w:t>
+      </w:r>
+      <w:r>
+        <w:t>код, които да бъдат прегледани.</w:t>
+      </w:r>
+    </w:p>
+    <w:p>
+      <w:pPr>
+        <w:pStyle w:val="a3"/>
+        <w:numPr>
+          <w:ilvl w:val="1"/>
+          <w:numId w:val="1"/>
+        </w:numPr>
+        <w:jc w:val="both"/>
+      </w:pPr>
+      <w:r>
+        <w:rPr>
+          <w:lang w:val="en-US"/>
+        </w:rPr>
+        <w:t>&lt;</w:t>
+      </w:r>
+      <w:r>
+        <w:t>картинка с опциите&gt;</w:t>
       </w:r>
       <w:bookmarkStart w:id="0" w:name="_GoBack"/>
       <w:bookmarkEnd w:id="0"/>
-      <w:r>
-        <w:t xml:space="preserve">тора да се добави повече от един израз </w:t>
+    </w:p>
+    <w:p>
+      <w:pPr>
+        <w:pStyle w:val="a3"/>
+        <w:numPr>
+          <w:ilvl w:val="0"/>
+          <w:numId w:val="1"/>
+        </w:numPr>
+        <w:jc w:val="both"/>
+      </w:pPr>
+      <w:r>
+        <w:t>Опции</w:t>
+      </w:r>
+    </w:p>
+    <w:p>
+      <w:pPr>
+        <w:pStyle w:val="a3"/>
+        <w:numPr>
+          <w:ilvl w:val="1"/>
+          <w:numId w:val="1"/>
+        </w:numPr>
+        <w:jc w:val="both"/>
+      </w:pPr>
+      <w:r>
+        <w:rPr>
+          <w:lang w:val="en-US"/>
+        </w:rPr>
+        <w:t>Online lint :</w:t>
+      </w:r>
+      <w:r>
+        <w:t xml:space="preserve"> не бачка</w:t>
+      </w:r>
+      <w:r>
+        <w:rPr>
+          <w:lang w:val="en-US"/>
+        </w:rPr>
+        <w:t xml:space="preserve"> </w:t>
+      </w:r>
+    </w:p>
+    <w:p>
+      <w:pPr>
+        <w:pStyle w:val="a3"/>
+        <w:numPr>
+          <w:ilvl w:val="0"/>
+          <w:numId w:val="1"/>
+        </w:numPr>
+        <w:jc w:val="both"/>
+      </w:pPr>
+      <w:r>
+        <w:t>П</w:t>
+      </w:r>
+      <w:r>
+        <w:t>ример</w:t>
+      </w:r>
+      <w:r>
+        <w:t>на употреба</w:t>
+      </w:r>
+    </w:p>
+    <w:p>
+      <w:pPr>
+        <w:pStyle w:val="a3"/>
+        <w:numPr>
+          <w:ilvl w:val="0"/>
+          <w:numId w:val="1"/>
+        </w:numPr>
+        <w:jc w:val="both"/>
+      </w:pPr>
+      <w:r>
+        <w:t xml:space="preserve">Плюсове </w:t>
+      </w:r>
+      <w:r>
+        <w:t>и минуси</w:t>
+      </w:r>
+      <w:r>
+        <w:rPr>
+          <w:lang w:val="en-US"/>
+        </w:rPr>
+        <w:t xml:space="preserve"> </w:t>
+      </w:r>
+      <w:r>
+        <w:t>на</w:t>
+      </w:r>
+      <w:r>
+        <w:rPr>
+          <w:lang w:val="en-US"/>
+        </w:rPr>
+        <w:t xml:space="preserve"> JavaScript Lint</w:t>
+      </w:r>
+    </w:p>
+    <w:p>
+      <w:pPr>
+        <w:pStyle w:val="a3"/>
+        <w:numPr>
+          <w:ilvl w:val="1"/>
+          <w:numId w:val="1"/>
+        </w:numPr>
+        <w:jc w:val="both"/>
+      </w:pPr>
+      <w:r>
+        <w:rPr>
+          <w:lang w:val="en-US"/>
+        </w:rPr>
+        <w:lastRenderedPageBreak/>
+        <w:t xml:space="preserve">ul </w:t>
+      </w:r>
+      <w:r>
+        <w:t xml:space="preserve">с </w:t>
+      </w:r>
+      <w:r>
+        <w:rPr>
+          <w:lang w:val="en-US"/>
+        </w:rPr>
+        <w:t>li-</w:t>
+      </w:r>
+      <w:r>
+        <w:t>та</w:t>
+      </w:r>
+      <w:r>
+        <w:t xml:space="preserve"> </w:t>
+      </w:r>
+      <w:r>
+        <w:t>?</w:t>
+      </w:r>
+    </w:p>
+    <w:p>
+      <w:pPr>
+        <w:pStyle w:val="a3"/>
+        <w:numPr>
+          <w:ilvl w:val="1"/>
+          <w:numId w:val="1"/>
+        </w:numPr>
+        <w:jc w:val="both"/>
+      </w:pPr>
+      <w:r>
+        <w:t>плюсове</w:t>
       </w:r>
     </w:p>
     <w:p>
@@ -820,40 +1358,13 @@
         <w:jc w:val="both"/>
       </w:pPr>
       <w:r>
-        <w:t xml:space="preserve">липсващи </w:t>
-      </w:r>
-      <w:r>
-        <w:rPr>
-          <w:lang w:val="en-US"/>
-        </w:rPr>
-        <w:t xml:space="preserve">break </w:t>
-      </w:r>
-      <w:r>
-        <w:t xml:space="preserve">изрази при </w:t>
-      </w:r>
-      <w:r>
-        <w:rPr>
-          <w:lang w:val="en-US"/>
-        </w:rPr>
-        <w:t>case</w:t>
-      </w:r>
-      <w:r>
-        <w:t xml:space="preserve"> случаите на </w:t>
-      </w:r>
-      <w:r>
-        <w:rPr>
-          <w:lang w:val="en-US"/>
-        </w:rPr>
-        <w:t xml:space="preserve">switch </w:t>
-      </w:r>
-      <w:r>
-        <w:t>оператор</w:t>
-      </w:r>
-      <w:r>
-        <w:t xml:space="preserve"> : това е потенциално място за бъгове свързани с потока на изпълнението на </w:t>
-      </w:r>
-      <w:r>
-        <w:t>програмата.</w:t>
+        <w:t xml:space="preserve">лек, няма </w:t>
+      </w:r>
+      <w:r>
+        <w:rPr>
+          <w:lang w:val="en-US"/>
+        </w:rPr>
+        <w:t>dependencies</w:t>
       </w:r>
     </w:p>
     <w:p>
@@ -866,7 +1377,74 @@
         <w:jc w:val="both"/>
       </w:pPr>
       <w:r>
-        <w:t xml:space="preserve">нарушаването на правила, записани в даден </w:t>
+        <w:t>подходящ при малки проекти</w:t>
+      </w:r>
+    </w:p>
+    <w:p>
+      <w:pPr>
+        <w:pStyle w:val="a3"/>
+        <w:numPr>
+          <w:ilvl w:val="1"/>
+          <w:numId w:val="1"/>
+        </w:numPr>
+        <w:jc w:val="both"/>
+      </w:pPr>
+      <w:r>
+        <w:t>минуси</w:t>
+      </w:r>
+    </w:p>
+    <w:p>
+      <w:pPr>
+        <w:pStyle w:val="a3"/>
+        <w:numPr>
+          <w:ilvl w:val="2"/>
+          <w:numId w:val="1"/>
+        </w:numPr>
+        <w:jc w:val="both"/>
+      </w:pPr>
+      <w:r>
+        <w:t xml:space="preserve">няма </w:t>
+      </w:r>
+      <w:r>
+        <w:rPr>
+          <w:lang w:val="en-US"/>
+        </w:rPr>
+        <w:t>auto fix</w:t>
+      </w:r>
+    </w:p>
+    <w:p>
+      <w:pPr>
+        <w:pStyle w:val="a3"/>
+        <w:numPr>
+          <w:ilvl w:val="2"/>
+          <w:numId w:val="1"/>
+        </w:numPr>
+        <w:jc w:val="both"/>
+      </w:pPr>
+      <w:r>
+        <w:t>не бачка интегрирането</w:t>
+      </w:r>
+      <w:r>
+        <w:rPr>
+          <w:lang w:val="en-US"/>
+        </w:rPr>
+        <w:t xml:space="preserve"> </w:t>
+      </w:r>
+      <w:r>
+        <w:t>с нищо</w:t>
+      </w:r>
+    </w:p>
+    <w:p>
+      <w:pPr>
+        <w:pStyle w:val="a3"/>
+        <w:numPr>
+          <w:ilvl w:val="2"/>
+          <w:numId w:val="1"/>
+        </w:numPr>
+        <w:jc w:val="both"/>
+      </w:pPr>
+      <w:r>
+        <w:t xml:space="preserve">не може да се приложи съвременен </w:t>
       </w:r>
       <w:r>
         <w:rPr>
@@ -874,27 +1452,6 @@
         </w:rPr>
         <w:t>style guide</w:t>
       </w:r>
-      <w:r>
-        <w:rPr>
-          <w:lang w:val="en-US"/>
-        </w:rPr>
-        <w:t xml:space="preserve"> </w:t>
-      </w:r>
-      <w:r>
-        <w:t xml:space="preserve">: непостоянството в начина, по който пишем кода го прави нечетлив и изглежда неприятно. При налагане на единен стил, се подобрява четливостта и  </w:t>
-      </w:r>
-      <w:r>
-        <w:t xml:space="preserve">се създава чувството за колективно притежание но кода </w:t>
-      </w:r>
-      <w:r>
-        <w:rPr>
-          <w:lang w:val="en-US"/>
-        </w:rPr>
-        <w:t>(code ownership)</w:t>
-      </w:r>
-      <w:r>
-        <w:t>, т.е. четейки код, който не е писан от теб, но изглежда стилистично като твоя.</w:t>
-      </w:r>
     </w:p>
     <w:p>
       <w:pPr>
@@ -906,7 +1463,41 @@
         <w:jc w:val="both"/>
       </w:pPr>
       <w:r>
-        <w:t>Един пример</w:t>
+        <w:t xml:space="preserve">Сравнение с други </w:t>
+      </w:r>
+      <w:r>
+        <w:rPr>
+          <w:lang w:val="en-US"/>
+        </w:rPr>
+        <w:t>Linter</w:t>
+      </w:r>
+      <w:r>
+        <w:t xml:space="preserve">-и  за </w:t>
+      </w:r>
+      <w:r>
+        <w:rPr>
+          <w:lang w:val="en-US"/>
+        </w:rPr>
+        <w:t>JavaS</w:t>
+      </w:r>
+      <w:r>
+        <w:rPr>
+          <w:lang w:val="en-US"/>
+        </w:rPr>
+        <w:t>cript</w:t>
+      </w:r>
+    </w:p>
+    <w:p>
+      <w:pPr>
+        <w:pStyle w:val="a3"/>
+        <w:numPr>
+          <w:ilvl w:val="1"/>
+          <w:numId w:val="1"/>
+        </w:numPr>
+        <w:jc w:val="both"/>
+      </w:pPr>
+      <w:r>
+        <w:t>таблица с плюсове и минуси</w:t>
       </w:r>
     </w:p>
     <w:p>
@@ -919,90 +1510,7 @@
         <w:jc w:val="both"/>
       </w:pPr>
       <w:r>
-        <w:t xml:space="preserve">Плюсове на </w:t>
-      </w:r>
-      <w:r>
-        <w:rPr>
-          <w:lang w:val="en-US"/>
-        </w:rPr>
-        <w:t>linter</w:t>
-      </w:r>
-    </w:p>
-    <w:p>
-      <w:pPr>
-        <w:pStyle w:val="a3"/>
-        <w:numPr>
-          <w:ilvl w:val="1"/>
-          <w:numId w:val="1"/>
-        </w:numPr>
-        <w:jc w:val="both"/>
-      </w:pPr>
-      <w:proofErr w:type="spellStart"/>
-      <w:r>
-        <w:rPr>
-          <w:lang w:val="en-US"/>
-        </w:rPr>
-        <w:t>ul</w:t>
-      </w:r>
-      <w:proofErr w:type="spellEnd"/>
-      <w:r>
-        <w:rPr>
-          <w:lang w:val="en-US"/>
-        </w:rPr>
-        <w:t xml:space="preserve"> </w:t>
-      </w:r>
-      <w:r>
-        <w:t xml:space="preserve">с </w:t>
-      </w:r>
-      <w:r>
-        <w:rPr>
-          <w:lang w:val="en-US"/>
-        </w:rPr>
-        <w:t>li-</w:t>
-      </w:r>
-      <w:r>
-        <w:t>та</w:t>
-      </w:r>
-      <w:r>
-        <w:t xml:space="preserve"> </w:t>
-      </w:r>
-    </w:p>
-    <w:p>
-      <w:pPr>
-        <w:pStyle w:val="a3"/>
-        <w:numPr>
-          <w:ilvl w:val="0"/>
-          <w:numId w:val="1"/>
-        </w:numPr>
-        <w:jc w:val="both"/>
-      </w:pPr>
-      <w:r>
-        <w:rPr>
-          <w:lang w:val="en-US"/>
-        </w:rPr>
-        <w:t>Linter-</w:t>
-      </w:r>
-      <w:r>
-        <w:t xml:space="preserve">ите в </w:t>
-      </w:r>
-      <w:r>
-        <w:rPr>
-          <w:lang w:val="en-US"/>
-        </w:rPr>
-        <w:t>javascript</w:t>
-      </w:r>
-    </w:p>
-    <w:p>
-      <w:pPr>
-        <w:pStyle w:val="a3"/>
-        <w:numPr>
-          <w:ilvl w:val="1"/>
-          <w:numId w:val="1"/>
-        </w:numPr>
-        <w:jc w:val="both"/>
-      </w:pPr>
-      <w:r>
-        <w:t>таблица с плюсове и минуси</w:t>
+        <w:t>Заключение</w:t>
       </w:r>
     </w:p>
     <w:sectPr>

</xml_diff>

<commit_message>
fixes and add my tests
</commit_message>
<xml_diff>
--- a/referat-javascript-linters/document.docx
+++ b/referat-javascript-linters/document.docx
@@ -22,19 +22,11 @@
           <w:lang w:val="en-US"/>
         </w:rPr>
       </w:pPr>
-      <w:proofErr w:type="gramStart"/>
-      <w:r>
-        <w:rPr>
-          <w:lang w:val="en-US"/>
-        </w:rPr>
-        <w:t>done</w:t>
-      </w:r>
-      <w:proofErr w:type="gramEnd"/>
-      <w:r>
-        <w:rPr>
-          <w:lang w:val="en-US"/>
-        </w:rPr>
-        <w:t xml:space="preserve"> </w:t>
+      <w:r>
+        <w:rPr>
+          <w:lang w:val="en-US"/>
+        </w:rPr>
+        <w:t xml:space="preserve">done </w:t>
       </w:r>
       <w:r>
         <w:rPr>
@@ -98,19 +90,11 @@
         </w:numPr>
         <w:jc w:val="both"/>
       </w:pPr>
-      <w:proofErr w:type="gramStart"/>
-      <w:r>
-        <w:rPr>
-          <w:lang w:val="en-US"/>
-        </w:rPr>
-        <w:t>done</w:t>
-      </w:r>
-      <w:proofErr w:type="gramEnd"/>
-      <w:r>
-        <w:rPr>
-          <w:lang w:val="en-US"/>
-        </w:rPr>
-        <w:t xml:space="preserve"> -</w:t>
+      <w:r>
+        <w:rPr>
+          <w:lang w:val="en-US"/>
+        </w:rPr>
+        <w:t>done -</w:t>
       </w:r>
       <w:r>
         <w:rPr>
@@ -164,14 +148,12 @@
         </w:rPr>
         <w:t xml:space="preserve">done - </w:t>
       </w:r>
-      <w:proofErr w:type="spellStart"/>
       <w:r>
         <w:rPr>
           <w:lang w:val="en-US"/>
         </w:rPr>
         <w:t>Начин</w:t>
       </w:r>
-      <w:proofErr w:type="spellEnd"/>
       <w:r>
         <w:t>и</w:t>
       </w:r>
@@ -394,13 +376,8 @@
         </w:rPr>
         <w:t>Linter-</w:t>
       </w:r>
-      <w:proofErr w:type="spellStart"/>
-      <w:r>
-        <w:t>ите</w:t>
-      </w:r>
-      <w:proofErr w:type="spellEnd"/>
-      <w:r>
-        <w:t xml:space="preserve"> представляват софтуерни инструменти, които извършват анализ на </w:t>
+      <w:r>
+        <w:t xml:space="preserve">ите представляват софтуерни инструменти, които извършват анализ на </w:t>
       </w:r>
       <w:r>
         <w:t xml:space="preserve">изходния код на програмата и </w:t>
@@ -497,15 +474,7 @@
         <w:t xml:space="preserve">, но </w:t>
       </w:r>
       <w:r>
-        <w:t xml:space="preserve">ако трябва да </w:t>
-      </w:r>
-      <w:proofErr w:type="spellStart"/>
-      <w:r>
-        <w:t>дебъгваме</w:t>
-      </w:r>
-      <w:proofErr w:type="spellEnd"/>
-      <w:r>
-        <w:t xml:space="preserve"> може да загубим изключително много време да намерим конкретнат</w:t>
+        <w:t>ако трябва да дебъгваме може да загубим изключително много време да намерим конкретнат</w:t>
       </w:r>
       <w:r>
         <w:t>а линия код с грешката.</w:t>
@@ -536,16 +505,8 @@
         <w:rPr>
           <w:lang w:val="en-US"/>
         </w:rPr>
-        <w:t xml:space="preserve"> </w:t>
-      </w:r>
-      <w:proofErr w:type="spellStart"/>
-      <w:r>
-        <w:rPr>
-          <w:lang w:val="en-US"/>
-        </w:rPr>
-        <w:t>нарушава</w:t>
-      </w:r>
-      <w:proofErr w:type="spellEnd"/>
+        <w:t xml:space="preserve"> нарушава</w:t>
+      </w:r>
       <w:r>
         <w:t>.</w:t>
       </w:r>
@@ -577,13 +538,8 @@
         </w:rPr>
         <w:t>linter-</w:t>
       </w:r>
-      <w:proofErr w:type="spellStart"/>
-      <w:r>
-        <w:t>ите</w:t>
-      </w:r>
-      <w:proofErr w:type="spellEnd"/>
-      <w:r>
-        <w:t xml:space="preserve"> попадат и инструментите, които само форматират кода</w:t>
+      <w:r>
+        <w:t>ите попадат и инструментите, които само форматират кода</w:t>
       </w:r>
       <w:r>
         <w:t xml:space="preserve"> </w:t>
@@ -756,35 +712,7 @@
         <w:rPr>
           <w:lang w:val="en-US"/>
         </w:rPr>
-        <w:t xml:space="preserve">Vista. </w:t>
-      </w:r>
-      <w:proofErr w:type="spellStart"/>
-      <w:r>
-        <w:rPr>
-          <w:lang w:val="en-US"/>
-        </w:rPr>
-        <w:t>Другият</w:t>
-      </w:r>
-      <w:proofErr w:type="spellEnd"/>
-      <w:r>
-        <w:rPr>
-          <w:lang w:val="en-US"/>
-        </w:rPr>
-        <w:t xml:space="preserve"> </w:t>
-      </w:r>
-      <w:proofErr w:type="spellStart"/>
-      <w:r>
-        <w:rPr>
-          <w:lang w:val="en-US"/>
-        </w:rPr>
-        <w:t>вариант</w:t>
-      </w:r>
-      <w:proofErr w:type="spellEnd"/>
-      <w:r>
-        <w:rPr>
-          <w:lang w:val="en-US"/>
-        </w:rPr>
-        <w:t xml:space="preserve"> е Mac OS X</w:t>
+        <w:t>Vista. Другият вариант е Mac OS X</w:t>
       </w:r>
       <w:r>
         <w:t>, където също не е упомената версията на операционната система.</w:t>
@@ -897,13 +825,8 @@
         </w:rPr>
         <w:t>linter-</w:t>
       </w:r>
-      <w:proofErr w:type="spellStart"/>
-      <w:r>
-        <w:t>ите</w:t>
-      </w:r>
-      <w:proofErr w:type="spellEnd"/>
-      <w:r>
-        <w:t xml:space="preserve"> ни помагат</w:t>
+      <w:r>
+        <w:t>ите ни помагат</w:t>
       </w:r>
       <w:r>
         <w:t xml:space="preserve"> бързо да открием и поправим</w:t>
@@ -1038,14 +961,12 @@
         </w:numPr>
         <w:jc w:val="both"/>
       </w:pPr>
-      <w:proofErr w:type="gramStart"/>
       <w:r>
         <w:rPr>
           <w:lang w:val="en-US"/>
         </w:rPr>
         <w:t>пропуснати</w:t>
       </w:r>
-      <w:proofErr w:type="gramEnd"/>
       <w:r>
         <w:t xml:space="preserve"> ограждащи скоби на изразите </w:t>
       </w:r>
@@ -1166,14 +1087,12 @@
           <w:lang w:val="en-US"/>
         </w:rPr>
       </w:pPr>
-      <w:proofErr w:type="spellStart"/>
       <w:r>
         <w:rPr>
           <w:lang w:val="en-US"/>
         </w:rPr>
         <w:t>Начин</w:t>
       </w:r>
-      <w:proofErr w:type="spellEnd"/>
       <w:r>
         <w:t>и</w:t>
       </w:r>
@@ -1320,80 +1239,72 @@
         <w:rPr>
           <w:lang w:val="en-US"/>
         </w:rPr>
+        <w:t>.js</w:t>
+      </w:r>
+      <w:r>
+        <w:t xml:space="preserve"> файл, който имаме в проекта.</w:t>
+      </w:r>
+    </w:p>
+    <w:p>
+      <w:pPr>
+        <w:pStyle w:val="a3"/>
+        <w:numPr>
+          <w:ilvl w:val="1"/>
+          <w:numId w:val="1"/>
+        </w:numPr>
+        <w:jc w:val="both"/>
+      </w:pPr>
+      <w:r>
+        <w:t>приставка/добавка в IDE</w:t>
+      </w:r>
+      <w:r>
+        <w:t xml:space="preserve"> </w:t>
+      </w:r>
+      <w:r>
+        <w:t xml:space="preserve"> </w:t>
+      </w:r>
+      <w:r>
+        <w:t>или редактор</w:t>
+      </w:r>
+      <w:r>
+        <w:t xml:space="preserve"> </w:t>
+      </w:r>
+      <w:r>
+        <w:rPr>
+          <w:lang w:val="en-US"/>
+        </w:rPr>
+        <w:t xml:space="preserve">: </w:t>
+      </w:r>
+      <w:r>
+        <w:t>п</w:t>
+      </w:r>
+      <w:r>
+        <w:t xml:space="preserve">рактичен и удобен вариант, като </w:t>
+      </w:r>
+      <w:r>
+        <w:t xml:space="preserve">са налице някои </w:t>
+      </w:r>
+      <w:r>
+        <w:t>предимства</w:t>
+      </w:r>
+      <w:r>
+        <w:t xml:space="preserve">. Обикновено има обособена секция за изхода от инструмента. Също така при кликване върху намерените грешки, които са открити курсорът се отвежда на мястото на грешката, показване на потенциални решения на проблема и конфигуриране на инструмента от настройките на </w:t>
+      </w:r>
+      <w:r>
+        <w:rPr>
+          <w:lang w:val="en-US"/>
+        </w:rPr>
+        <w:t>IDE-</w:t>
+      </w:r>
+      <w:r>
+        <w:t>то</w:t>
+      </w:r>
+      <w:r>
+        <w:rPr>
+          <w:lang w:val="en-US"/>
+        </w:rPr>
         <w:t>.</w:t>
       </w:r>
-      <w:proofErr w:type="spellStart"/>
-      <w:r>
-        <w:rPr>
-          <w:lang w:val="en-US"/>
-        </w:rPr>
-        <w:t>js</w:t>
-      </w:r>
-      <w:proofErr w:type="spellEnd"/>
-      <w:r>
-        <w:t xml:space="preserve"> файл, който имаме в проекта.</w:t>
-      </w:r>
-    </w:p>
-    <w:p>
-      <w:pPr>
-        <w:pStyle w:val="a3"/>
-        <w:numPr>
-          <w:ilvl w:val="1"/>
-          <w:numId w:val="1"/>
-        </w:numPr>
-        <w:jc w:val="both"/>
-      </w:pPr>
-      <w:r>
-        <w:t>приставка/добавка в IDE</w:t>
-      </w:r>
-      <w:r>
-        <w:t xml:space="preserve"> </w:t>
-      </w:r>
-      <w:r>
-        <w:t xml:space="preserve"> </w:t>
-      </w:r>
-      <w:r>
-        <w:t>или редактор</w:t>
-      </w:r>
-      <w:r>
-        <w:t xml:space="preserve"> </w:t>
-      </w:r>
-      <w:r>
-        <w:rPr>
-          <w:lang w:val="en-US"/>
-        </w:rPr>
-        <w:t xml:space="preserve">: </w:t>
-      </w:r>
-      <w:r>
-        <w:t>п</w:t>
-      </w:r>
-      <w:r>
-        <w:t xml:space="preserve">рактичен и удобен вариант, като </w:t>
-      </w:r>
-      <w:r>
-        <w:t xml:space="preserve">са налице някои </w:t>
-      </w:r>
-      <w:r>
-        <w:t>предимства</w:t>
-      </w:r>
-      <w:r>
-        <w:t xml:space="preserve">. Обикновено има обособена секция за изхода от инструмента. Също така при кликване върху намерените грешки, които са открити курсорът се отвежда на мястото на грешката, показване на потенциални решения на проблема и конфигуриране на инструмента от настройките на </w:t>
-      </w:r>
-      <w:r>
-        <w:rPr>
-          <w:lang w:val="en-US"/>
-        </w:rPr>
-        <w:t>IDE-</w:t>
-      </w:r>
-      <w:r>
-        <w:t>то</w:t>
-      </w:r>
-      <w:r>
-        <w:rPr>
-          <w:lang w:val="en-US"/>
-        </w:rPr>
-        <w:t>.</w:t>
-      </w:r>
       <w:r>
         <w:t xml:space="preserve"> За съжаление</w:t>
       </w:r>
@@ -1418,47 +1329,11 @@
       <w:r>
         <w:t>-</w:t>
       </w:r>
-      <w:proofErr w:type="spellStart"/>
-      <w:r>
-        <w:rPr>
-          <w:lang w:val="en-US"/>
-        </w:rPr>
-        <w:t>та</w:t>
-      </w:r>
-      <w:proofErr w:type="spellEnd"/>
-      <w:r>
-        <w:rPr>
-          <w:lang w:val="en-US"/>
-        </w:rPr>
-        <w:t xml:space="preserve"> </w:t>
-      </w:r>
-      <w:proofErr w:type="spellStart"/>
-      <w:r>
-        <w:rPr>
-          <w:lang w:val="en-US"/>
-        </w:rPr>
-        <w:t>или</w:t>
-      </w:r>
-      <w:proofErr w:type="spellEnd"/>
-      <w:r>
-        <w:rPr>
-          <w:lang w:val="en-US"/>
-        </w:rPr>
-        <w:t xml:space="preserve"> </w:t>
-      </w:r>
-      <w:proofErr w:type="spellStart"/>
-      <w:r>
-        <w:rPr>
-          <w:lang w:val="en-US"/>
-        </w:rPr>
-        <w:t>редактори</w:t>
-      </w:r>
-      <w:proofErr w:type="spellEnd"/>
-      <w:r>
-        <w:rPr>
-          <w:lang w:val="en-US"/>
-        </w:rPr>
-        <w:t xml:space="preserve">. </w:t>
+      <w:r>
+        <w:rPr>
+          <w:lang w:val="en-US"/>
+        </w:rPr>
+        <w:t xml:space="preserve">та или редактори. </w:t>
       </w:r>
     </w:p>
     <w:p>
@@ -1522,15 +1397,7 @@
         <w:jc w:val="both"/>
       </w:pPr>
       <w:r>
-        <w:t xml:space="preserve">В примера грешката е, че променливата </w:t>
-      </w:r>
-      <w:proofErr w:type="spellStart"/>
-      <w:r>
-        <w:t>sum</w:t>
-      </w:r>
-      <w:proofErr w:type="spellEnd"/>
-      <w:r>
-        <w:t xml:space="preserve"> не е дефинирана, а е използвана в</w:t>
+        <w:t>В примера грешката е, че променливата sum не е дефинирана, а е използвана в</w:t>
       </w:r>
       <w:r>
         <w:t xml:space="preserve"> </w:t>
@@ -1540,6 +1407,221 @@
       </w:r>
       <w:r>
         <w:t xml:space="preserve"> </w:t>
+      </w:r>
+    </w:p>
+    <w:p>
+      <w:pPr>
+        <w:pStyle w:val="a3"/>
+        <w:numPr>
+          <w:ilvl w:val="0"/>
+          <w:numId w:val="1"/>
+        </w:numPr>
+        <w:jc w:val="both"/>
+      </w:pPr>
+      <w:r>
+        <w:t>Конфигуриране</w:t>
+      </w:r>
+      <w:r>
+        <w:t xml:space="preserve"> и използване</w:t>
+      </w:r>
+    </w:p>
+    <w:p>
+      <w:pPr>
+        <w:pStyle w:val="a3"/>
+        <w:numPr>
+          <w:ilvl w:val="1"/>
+          <w:numId w:val="1"/>
+        </w:numPr>
+        <w:jc w:val="both"/>
+      </w:pPr>
+      <w:r>
+        <w:t xml:space="preserve">Ние ще използваме </w:t>
+      </w:r>
+      <w:r>
+        <w:t>софтуера</w:t>
+      </w:r>
+      <w:r>
+        <w:t xml:space="preserve"> </w:t>
+      </w:r>
+      <w:r>
+        <w:t>JavaScript Lint</w:t>
+      </w:r>
+      <w:r>
+        <w:t xml:space="preserve"> при версия </w:t>
+      </w:r>
+      <w:r>
+        <w:t>0.3.0</w:t>
+      </w:r>
+      <w:r>
+        <w:t xml:space="preserve"> за</w:t>
+      </w:r>
+      <w:r>
+        <w:t xml:space="preserve"> Windows</w:t>
+      </w:r>
+      <w:r>
+        <w:t>,</w:t>
+      </w:r>
+      <w:r>
+        <w:t xml:space="preserve"> използвайки файла</w:t>
+      </w:r>
+      <w:r>
+        <w:t xml:space="preserve"> jsl-0.3.0-win32.zip, и</w:t>
+      </w:r>
+      <w:r>
+        <w:t>зтеглен от сайта на инструмента</w:t>
+      </w:r>
+      <w:r>
+        <w:rPr>
+          <w:lang w:val="en-US"/>
+        </w:rPr>
+        <w:t>[1]</w:t>
+      </w:r>
+      <w:r>
+        <w:rPr>
+          <w:lang w:val="en-US"/>
+        </w:rPr>
+        <w:t xml:space="preserve">. </w:t>
+      </w:r>
+      <w:r>
+        <w:t xml:space="preserve">Изпълняваме софтуера под ОС </w:t>
+      </w:r>
+      <w:r>
+        <w:rPr>
+          <w:lang w:val="en-US"/>
+        </w:rPr>
+        <w:t xml:space="preserve">Windows </w:t>
+      </w:r>
+      <w:r>
+        <w:t>10.</w:t>
+      </w:r>
+    </w:p>
+    <w:p>
+      <w:pPr>
+        <w:pStyle w:val="a3"/>
+        <w:numPr>
+          <w:ilvl w:val="1"/>
+          <w:numId w:val="1"/>
+        </w:numPr>
+        <w:jc w:val="both"/>
+      </w:pPr>
+      <w:r>
+        <w:t>Грешките, за които търси могат да се конфигурират по два начина</w:t>
+      </w:r>
+      <w:r>
+        <w:t xml:space="preserve">. Единият е използвайки вградените </w:t>
+      </w:r>
+      <w:r>
+        <w:t>настройки</w:t>
+      </w:r>
+      <w:r>
+        <w:t xml:space="preserve">, </w:t>
+      </w:r>
+      <w:r>
+        <w:t>а вторият е</w:t>
+      </w:r>
+      <w:r>
+        <w:t xml:space="preserve"> наличие на конфигурационен файл, който да бъде подаден като параметър на програмата.</w:t>
+      </w:r>
+    </w:p>
+    <w:p>
+      <w:pPr>
+        <w:pStyle w:val="a3"/>
+        <w:numPr>
+          <w:ilvl w:val="1"/>
+          <w:numId w:val="1"/>
+        </w:numPr>
+        <w:jc w:val="both"/>
+      </w:pPr>
+      <w:r>
+        <w:rPr>
+          <w:lang w:val="en-US"/>
+        </w:rPr>
+        <w:t xml:space="preserve">JavaScript Lint </w:t>
+      </w:r>
+      <w:r>
+        <w:t>предлага основно работа чрез конзолен интерфейс.</w:t>
+      </w:r>
+      <w:r>
+        <w:rPr>
+          <w:lang w:val="en-US"/>
+        </w:rPr>
+        <w:t xml:space="preserve"> </w:t>
+      </w:r>
+      <w:r>
+        <w:t xml:space="preserve">Като основни параметри са </w:t>
+      </w:r>
+      <w:r>
+        <w:t>път до</w:t>
+      </w:r>
+      <w:r>
+        <w:t xml:space="preserve"> конфигурационен файл и файлове с </w:t>
+      </w:r>
+      <w:r>
+        <w:rPr>
+          <w:lang w:val="en-US"/>
+        </w:rPr>
+        <w:t xml:space="preserve">JavaScript </w:t>
+      </w:r>
+      <w:r>
+        <w:t>код, които да бъдат прегледани.</w:t>
+      </w:r>
+    </w:p>
+    <w:p>
+      <w:pPr>
+        <w:pStyle w:val="a3"/>
+        <w:numPr>
+          <w:ilvl w:val="1"/>
+          <w:numId w:val="1"/>
+        </w:numPr>
+        <w:jc w:val="both"/>
+      </w:pPr>
+      <w:r>
+        <w:rPr>
+          <w:lang w:val="en-US"/>
+        </w:rPr>
+        <w:t>&lt;</w:t>
+      </w:r>
+      <w:r>
+        <w:t>картинка с опциите&gt;</w:t>
+      </w:r>
+    </w:p>
+    <w:p>
+      <w:pPr>
+        <w:pStyle w:val="a3"/>
+        <w:numPr>
+          <w:ilvl w:val="0"/>
+          <w:numId w:val="1"/>
+        </w:numPr>
+        <w:jc w:val="both"/>
+      </w:pPr>
+      <w:r>
+        <w:t>Опции</w:t>
+      </w:r>
+    </w:p>
+    <w:p>
+      <w:pPr>
+        <w:pStyle w:val="a3"/>
+        <w:numPr>
+          <w:ilvl w:val="1"/>
+          <w:numId w:val="1"/>
+        </w:numPr>
+        <w:jc w:val="both"/>
+      </w:pPr>
+      <w:r>
+        <w:t>опции за предупреждения</w:t>
+      </w:r>
+    </w:p>
+    <w:p>
+      <w:pPr>
+        <w:pStyle w:val="a3"/>
+        <w:numPr>
+          <w:ilvl w:val="1"/>
+          <w:numId w:val="1"/>
+        </w:numPr>
+        <w:jc w:val="both"/>
+      </w:pPr>
+      <w:r>
+        <w:t>опции за формат на изхода</w:t>
       </w:r>
       <w:bookmarkStart w:id="0" w:name="_GoBack"/>
       <w:bookmarkEnd w:id="0"/>
@@ -1554,10 +1636,38 @@
         <w:jc w:val="both"/>
       </w:pPr>
       <w:r>
-        <w:t>Конфигуриране</w:t>
-      </w:r>
-      <w:r>
-        <w:t xml:space="preserve"> и използване</w:t>
+        <w:t>Един пример</w:t>
+      </w:r>
+    </w:p>
+    <w:p>
+      <w:pPr>
+        <w:pStyle w:val="a3"/>
+        <w:numPr>
+          <w:ilvl w:val="0"/>
+          <w:numId w:val="1"/>
+        </w:numPr>
+        <w:jc w:val="both"/>
+      </w:pPr>
+      <w:r>
+        <w:t xml:space="preserve">Плюсове </w:t>
+      </w:r>
+      <w:r>
+        <w:t>и минуси</w:t>
+      </w:r>
+      <w:r>
+        <w:rPr>
+          <w:lang w:val="en-US"/>
+        </w:rPr>
+        <w:t xml:space="preserve"> </w:t>
+      </w:r>
+      <w:r>
+        <w:t>на</w:t>
+      </w:r>
+      <w:r>
+        <w:rPr>
+          <w:lang w:val="en-US"/>
+        </w:rPr>
+        <w:t xml:space="preserve"> JavaScript Lint</w:t>
       </w:r>
     </w:p>
     <w:p>
@@ -1570,262 +1680,10 @@
         <w:jc w:val="both"/>
       </w:pPr>
       <w:r>
-        <w:t xml:space="preserve">Ние ще използваме </w:t>
-      </w:r>
-      <w:r>
-        <w:t>софтуера</w:t>
-      </w:r>
-      <w:r>
-        <w:t xml:space="preserve"> </w:t>
-      </w:r>
-      <w:r>
-        <w:t>JavaScript Lint</w:t>
-      </w:r>
-      <w:r>
-        <w:t xml:space="preserve"> при версия </w:t>
-      </w:r>
-      <w:r>
-        <w:t>0.3.0</w:t>
-      </w:r>
-      <w:r>
-        <w:t xml:space="preserve"> за</w:t>
-      </w:r>
-      <w:r>
-        <w:t xml:space="preserve"> Windows</w:t>
-      </w:r>
-      <w:r>
-        <w:t>,</w:t>
-      </w:r>
-      <w:r>
-        <w:t xml:space="preserve"> използвайки файла</w:t>
-      </w:r>
-      <w:r>
-        <w:t xml:space="preserve"> jsl-0.3.0-win32.zip, и</w:t>
-      </w:r>
-      <w:r>
-        <w:t>зтеглен от сайта на инструмента</w:t>
-      </w:r>
-      <w:r>
-        <w:rPr>
-          <w:lang w:val="en-US"/>
-        </w:rPr>
-        <w:t>[1]</w:t>
-      </w:r>
-      <w:r>
-        <w:rPr>
-          <w:lang w:val="en-US"/>
-        </w:rPr>
-        <w:t xml:space="preserve">. </w:t>
-      </w:r>
-      <w:r>
-        <w:t xml:space="preserve">Изпълняваме софтуера под ОС </w:t>
-      </w:r>
-      <w:r>
-        <w:rPr>
-          <w:lang w:val="en-US"/>
-        </w:rPr>
-        <w:t xml:space="preserve">Windows </w:t>
-      </w:r>
-      <w:r>
-        <w:t>10.</w:t>
-      </w:r>
-    </w:p>
-    <w:p>
-      <w:pPr>
-        <w:pStyle w:val="a3"/>
-        <w:numPr>
-          <w:ilvl w:val="1"/>
-          <w:numId w:val="1"/>
-        </w:numPr>
-        <w:jc w:val="both"/>
-      </w:pPr>
-      <w:r>
-        <w:t>Грешките, за които търси могат да се конфигурират по два начина</w:t>
-      </w:r>
-      <w:r>
-        <w:t xml:space="preserve">. Единият е използвайки вградените </w:t>
-      </w:r>
-      <w:r>
-        <w:t>настройки</w:t>
-      </w:r>
-      <w:r>
-        <w:t xml:space="preserve">, </w:t>
-      </w:r>
-      <w:r>
-        <w:t>а вторият е</w:t>
-      </w:r>
-      <w:r>
-        <w:t xml:space="preserve"> наличие на конфигурационен файл, който да бъде подаден като параметър на програмата.</w:t>
-      </w:r>
-    </w:p>
-    <w:p>
-      <w:pPr>
-        <w:pStyle w:val="a3"/>
-        <w:numPr>
-          <w:ilvl w:val="1"/>
-          <w:numId w:val="1"/>
-        </w:numPr>
-        <w:jc w:val="both"/>
-      </w:pPr>
-      <w:r>
-        <w:rPr>
-          <w:lang w:val="en-US"/>
-        </w:rPr>
-        <w:t xml:space="preserve">JavaScript Lint </w:t>
-      </w:r>
-      <w:r>
-        <w:t>предлага основно работа чрез конзолен интерфейс.</w:t>
-      </w:r>
-      <w:r>
-        <w:rPr>
-          <w:lang w:val="en-US"/>
-        </w:rPr>
-        <w:t xml:space="preserve"> </w:t>
-      </w:r>
-      <w:r>
-        <w:t xml:space="preserve">Като основни параметри са </w:t>
-      </w:r>
-      <w:r>
-        <w:t>път до</w:t>
-      </w:r>
-      <w:r>
-        <w:t xml:space="preserve"> конфигурационен файл и файлове с </w:t>
-      </w:r>
-      <w:r>
-        <w:rPr>
-          <w:lang w:val="en-US"/>
-        </w:rPr>
-        <w:t xml:space="preserve">JavaScript </w:t>
-      </w:r>
-      <w:r>
-        <w:t>код, които да бъдат прегледани.</w:t>
-      </w:r>
-    </w:p>
-    <w:p>
-      <w:pPr>
-        <w:pStyle w:val="a3"/>
-        <w:numPr>
-          <w:ilvl w:val="1"/>
-          <w:numId w:val="1"/>
-        </w:numPr>
-        <w:jc w:val="both"/>
-      </w:pPr>
-      <w:r>
-        <w:rPr>
-          <w:lang w:val="en-US"/>
-        </w:rPr>
-        <w:t>&lt;</w:t>
-      </w:r>
-      <w:r>
-        <w:t>картинка с опциите&gt;</w:t>
-      </w:r>
-    </w:p>
-    <w:p>
-      <w:pPr>
-        <w:pStyle w:val="a3"/>
-        <w:numPr>
-          <w:ilvl w:val="0"/>
-          <w:numId w:val="1"/>
-        </w:numPr>
-        <w:jc w:val="both"/>
-      </w:pPr>
-      <w:r>
-        <w:t>Опции</w:t>
-      </w:r>
-    </w:p>
-    <w:p>
-      <w:pPr>
-        <w:pStyle w:val="a3"/>
-        <w:numPr>
-          <w:ilvl w:val="1"/>
-          <w:numId w:val="1"/>
-        </w:numPr>
-        <w:jc w:val="both"/>
-      </w:pPr>
-      <w:r>
-        <w:rPr>
-          <w:lang w:val="en-US"/>
-        </w:rPr>
-        <w:t>Online lint :</w:t>
-      </w:r>
-      <w:r>
-        <w:t xml:space="preserve"> не бачка</w:t>
-      </w:r>
-      <w:r>
-        <w:rPr>
-          <w:lang w:val="en-US"/>
-        </w:rPr>
-        <w:t xml:space="preserve"> </w:t>
-      </w:r>
-    </w:p>
-    <w:p>
-      <w:pPr>
-        <w:pStyle w:val="a3"/>
-        <w:numPr>
-          <w:ilvl w:val="0"/>
-          <w:numId w:val="1"/>
-        </w:numPr>
-        <w:jc w:val="both"/>
-      </w:pPr>
-      <w:r>
-        <w:t>Един пример</w:t>
-      </w:r>
-    </w:p>
-    <w:p>
-      <w:pPr>
-        <w:pStyle w:val="a3"/>
-        <w:numPr>
-          <w:ilvl w:val="0"/>
-          <w:numId w:val="1"/>
-        </w:numPr>
-        <w:jc w:val="both"/>
-      </w:pPr>
-      <w:r>
-        <w:t xml:space="preserve">Плюсове </w:t>
-      </w:r>
-      <w:r>
-        <w:t>и минуси</w:t>
-      </w:r>
-      <w:r>
-        <w:rPr>
-          <w:lang w:val="en-US"/>
-        </w:rPr>
-        <w:t xml:space="preserve"> </w:t>
-      </w:r>
-      <w:r>
-        <w:t>на</w:t>
-      </w:r>
-      <w:r>
-        <w:rPr>
-          <w:lang w:val="en-US"/>
-        </w:rPr>
-        <w:t xml:space="preserve"> JavaScript Lint</w:t>
-      </w:r>
-    </w:p>
-    <w:p>
-      <w:pPr>
-        <w:pStyle w:val="a3"/>
-        <w:numPr>
-          <w:ilvl w:val="1"/>
-          <w:numId w:val="1"/>
-        </w:numPr>
-        <w:jc w:val="both"/>
-      </w:pPr>
-      <w:proofErr w:type="spellStart"/>
-      <w:proofErr w:type="gramStart"/>
-      <w:r>
-        <w:rPr>
-          <w:lang w:val="en-US"/>
-        </w:rPr>
-        <w:t>ul</w:t>
-      </w:r>
-      <w:proofErr w:type="spellEnd"/>
-      <w:proofErr w:type="gramEnd"/>
-      <w:r>
-        <w:rPr>
-          <w:lang w:val="en-US"/>
-        </w:rPr>
-        <w:t xml:space="preserve"> </w:t>
+        <w:rPr>
+          <w:lang w:val="en-US"/>
+        </w:rPr>
+        <w:t xml:space="preserve">ul </w:t>
       </w:r>
       <w:r>
         <w:t xml:space="preserve">с </w:t>

</xml_diff>

<commit_message>
add begining of sixth section
</commit_message>
<xml_diff>
--- a/referat-javascript-linters/document.docx
+++ b/referat-javascript-linters/document.docx
@@ -5,8 +5,18 @@
     <w:p>
       <w:pPr>
         <w:jc w:val="both"/>
-      </w:pPr>
-      <w:r>
+        <w:rPr>
+          <w:rFonts w:ascii="Segoe UI" w:hAnsi="Segoe UI" w:cs="Segoe UI"/>
+          <w:sz w:val="20"/>
+          <w:szCs w:val="20"/>
+        </w:rPr>
+      </w:pPr>
+      <w:r>
+        <w:rPr>
+          <w:rFonts w:ascii="Segoe UI" w:hAnsi="Segoe UI" w:cs="Segoe UI"/>
+          <w:sz w:val="20"/>
+          <w:szCs w:val="20"/>
+        </w:rPr>
         <w:t>Съдържание</w:t>
       </w:r>
     </w:p>
@@ -19,31 +29,64 @@
         </w:numPr>
         <w:jc w:val="both"/>
         <w:rPr>
-          <w:lang w:val="en-US"/>
-        </w:rPr>
-      </w:pPr>
-      <w:r>
-        <w:rPr>
-          <w:lang w:val="en-US"/>
-        </w:rPr>
-        <w:t xml:space="preserve">done </w:t>
-      </w:r>
-      <w:r>
-        <w:rPr>
+          <w:rFonts w:ascii="Segoe UI" w:hAnsi="Segoe UI" w:cs="Segoe UI"/>
+          <w:sz w:val="20"/>
+          <w:szCs w:val="20"/>
+          <w:lang w:val="en-US"/>
+        </w:rPr>
+      </w:pPr>
+      <w:proofErr w:type="gramStart"/>
+      <w:r>
+        <w:rPr>
+          <w:rFonts w:ascii="Segoe UI" w:hAnsi="Segoe UI" w:cs="Segoe UI"/>
+          <w:sz w:val="20"/>
+          <w:szCs w:val="20"/>
+          <w:lang w:val="en-US"/>
+        </w:rPr>
+        <w:t>done</w:t>
+      </w:r>
+      <w:proofErr w:type="gramEnd"/>
+      <w:r>
+        <w:rPr>
+          <w:rFonts w:ascii="Segoe UI" w:hAnsi="Segoe UI" w:cs="Segoe UI"/>
+          <w:sz w:val="20"/>
+          <w:szCs w:val="20"/>
+          <w:lang w:val="en-US"/>
+        </w:rPr>
+        <w:t xml:space="preserve"> </w:t>
+      </w:r>
+      <w:r>
+        <w:rPr>
+          <w:rFonts w:ascii="Segoe UI" w:hAnsi="Segoe UI" w:cs="Segoe UI"/>
+          <w:sz w:val="20"/>
+          <w:szCs w:val="20"/>
           <w:lang w:val="en-US"/>
         </w:rPr>
         <w:t xml:space="preserve">- </w:t>
       </w:r>
       <w:r>
+        <w:rPr>
+          <w:rFonts w:ascii="Segoe UI" w:hAnsi="Segoe UI" w:cs="Segoe UI"/>
+          <w:sz w:val="20"/>
+          <w:szCs w:val="20"/>
+        </w:rPr>
         <w:t>Какво е</w:t>
       </w:r>
       <w:r>
         <w:rPr>
+          <w:rFonts w:ascii="Segoe UI" w:hAnsi="Segoe UI" w:cs="Segoe UI"/>
+          <w:sz w:val="20"/>
+          <w:szCs w:val="20"/>
           <w:lang w:val="en-US"/>
         </w:rPr>
         <w:t xml:space="preserve"> linter</w:t>
       </w:r>
       <w:r>
+        <w:rPr>
+          <w:rFonts w:ascii="Segoe UI" w:hAnsi="Segoe UI" w:cs="Segoe UI"/>
+          <w:sz w:val="20"/>
+          <w:szCs w:val="20"/>
+        </w:rPr>
         <w:t>?</w:t>
       </w:r>
     </w:p>
@@ -56,29 +99,37 @@
         </w:numPr>
         <w:jc w:val="both"/>
         <w:rPr>
-          <w:lang w:val="en-US"/>
-        </w:rPr>
-      </w:pPr>
-      <w:r>
-        <w:rPr>
+          <w:rFonts w:ascii="Segoe UI" w:hAnsi="Segoe UI" w:cs="Segoe UI"/>
+          <w:sz w:val="20"/>
+          <w:szCs w:val="20"/>
+          <w:lang w:val="en-US"/>
+        </w:rPr>
+      </w:pPr>
+      <w:r>
+        <w:rPr>
+          <w:rFonts w:ascii="Segoe UI" w:hAnsi="Segoe UI" w:cs="Segoe UI"/>
+          <w:sz w:val="20"/>
+          <w:szCs w:val="20"/>
           <w:lang w:val="en-US"/>
         </w:rPr>
         <w:t xml:space="preserve">done - </w:t>
       </w:r>
       <w:r>
+        <w:rPr>
+          <w:rFonts w:ascii="Segoe UI" w:hAnsi="Segoe UI" w:cs="Segoe UI"/>
+          <w:sz w:val="20"/>
+          <w:szCs w:val="20"/>
+        </w:rPr>
         <w:t xml:space="preserve">Представяне на </w:t>
       </w:r>
       <w:r>
         <w:rPr>
-          <w:lang w:val="en-US"/>
-        </w:rPr>
-        <w:t>JavaScript Lint</w:t>
-      </w:r>
-      <w:r>
-        <w:rPr>
-          <w:lang w:val="en-US"/>
-        </w:rPr>
-        <w:t xml:space="preserve"> </w:t>
+          <w:rFonts w:ascii="Segoe UI" w:hAnsi="Segoe UI" w:cs="Segoe UI"/>
+          <w:sz w:val="20"/>
+          <w:szCs w:val="20"/>
+          <w:lang w:val="en-US"/>
+        </w:rPr>
+        <w:t xml:space="preserve">JavaScript Lint </w:t>
       </w:r>
     </w:p>
     <w:p>
@@ -89,42 +140,88 @@
           <w:numId w:val="2"/>
         </w:numPr>
         <w:jc w:val="both"/>
-      </w:pPr>
-      <w:r>
-        <w:rPr>
-          <w:lang w:val="en-US"/>
-        </w:rPr>
-        <w:t>done -</w:t>
-      </w:r>
-      <w:r>
-        <w:rPr>
+        <w:rPr>
+          <w:rFonts w:ascii="Segoe UI" w:hAnsi="Segoe UI" w:cs="Segoe UI"/>
+          <w:sz w:val="20"/>
+          <w:szCs w:val="20"/>
+        </w:rPr>
+      </w:pPr>
+      <w:proofErr w:type="gramStart"/>
+      <w:r>
+        <w:rPr>
+          <w:rFonts w:ascii="Segoe UI" w:hAnsi="Segoe UI" w:cs="Segoe UI"/>
+          <w:sz w:val="20"/>
+          <w:szCs w:val="20"/>
+          <w:lang w:val="en-US"/>
+        </w:rPr>
+        <w:t>done</w:t>
+      </w:r>
+      <w:proofErr w:type="gramEnd"/>
+      <w:r>
+        <w:rPr>
+          <w:rFonts w:ascii="Segoe UI" w:hAnsi="Segoe UI" w:cs="Segoe UI"/>
+          <w:sz w:val="20"/>
+          <w:szCs w:val="20"/>
+          <w:lang w:val="en-US"/>
+        </w:rPr>
+        <w:t xml:space="preserve"> -</w:t>
+      </w:r>
+      <w:r>
+        <w:rPr>
+          <w:rFonts w:ascii="Segoe UI" w:hAnsi="Segoe UI" w:cs="Segoe UI"/>
+          <w:sz w:val="20"/>
+          <w:szCs w:val="20"/>
           <w:lang w:val="en-US"/>
         </w:rPr>
         <w:t xml:space="preserve"> </w:t>
       </w:r>
       <w:r>
+        <w:rPr>
+          <w:rFonts w:ascii="Segoe UI" w:hAnsi="Segoe UI" w:cs="Segoe UI"/>
+          <w:sz w:val="20"/>
+          <w:szCs w:val="20"/>
+        </w:rPr>
         <w:t xml:space="preserve">Какво открива </w:t>
       </w:r>
       <w:r>
         <w:rPr>
+          <w:rFonts w:ascii="Segoe UI" w:hAnsi="Segoe UI" w:cs="Segoe UI"/>
+          <w:sz w:val="20"/>
+          <w:szCs w:val="20"/>
           <w:lang w:val="en-US"/>
         </w:rPr>
         <w:t>JavaScript</w:t>
       </w:r>
       <w:r>
+        <w:rPr>
+          <w:rFonts w:ascii="Segoe UI" w:hAnsi="Segoe UI" w:cs="Segoe UI"/>
+          <w:sz w:val="20"/>
+          <w:szCs w:val="20"/>
+        </w:rPr>
         <w:t xml:space="preserve"> </w:t>
       </w:r>
       <w:r>
         <w:rPr>
+          <w:rFonts w:ascii="Segoe UI" w:hAnsi="Segoe UI" w:cs="Segoe UI"/>
+          <w:sz w:val="20"/>
+          <w:szCs w:val="20"/>
           <w:lang w:val="en-US"/>
         </w:rPr>
         <w:t>Lint</w:t>
       </w:r>
       <w:r>
+        <w:rPr>
+          <w:rFonts w:ascii="Segoe UI" w:hAnsi="Segoe UI" w:cs="Segoe UI"/>
+          <w:sz w:val="20"/>
+          <w:szCs w:val="20"/>
+        </w:rPr>
         <w:t>?</w:t>
       </w:r>
       <w:r>
         <w:rPr>
+          <w:rFonts w:ascii="Segoe UI" w:hAnsi="Segoe UI" w:cs="Segoe UI"/>
+          <w:sz w:val="20"/>
+          <w:szCs w:val="20"/>
           <w:lang w:val="en-US"/>
         </w:rPr>
         <w:t xml:space="preserve"> </w:t>
@@ -139,35 +236,48 @@
         </w:numPr>
         <w:jc w:val="both"/>
         <w:rPr>
-          <w:lang w:val="en-US"/>
-        </w:rPr>
-      </w:pPr>
-      <w:r>
-        <w:rPr>
+          <w:rFonts w:ascii="Segoe UI" w:hAnsi="Segoe UI" w:cs="Segoe UI"/>
+          <w:sz w:val="20"/>
+          <w:szCs w:val="20"/>
+          <w:lang w:val="en-US"/>
+        </w:rPr>
+      </w:pPr>
+      <w:r>
+        <w:rPr>
+          <w:rFonts w:ascii="Segoe UI" w:hAnsi="Segoe UI" w:cs="Segoe UI"/>
+          <w:sz w:val="20"/>
+          <w:szCs w:val="20"/>
           <w:lang w:val="en-US"/>
         </w:rPr>
         <w:t xml:space="preserve">done - </w:t>
       </w:r>
-      <w:r>
-        <w:rPr>
+      <w:proofErr w:type="spellStart"/>
+      <w:r>
+        <w:rPr>
+          <w:rFonts w:ascii="Segoe UI" w:hAnsi="Segoe UI" w:cs="Segoe UI"/>
+          <w:sz w:val="20"/>
+          <w:szCs w:val="20"/>
           <w:lang w:val="en-US"/>
         </w:rPr>
         <w:t>Начин</w:t>
       </w:r>
-      <w:r>
+      <w:proofErr w:type="spellEnd"/>
+      <w:r>
+        <w:rPr>
+          <w:rFonts w:ascii="Segoe UI" w:hAnsi="Segoe UI" w:cs="Segoe UI"/>
+          <w:sz w:val="20"/>
+          <w:szCs w:val="20"/>
+        </w:rPr>
         <w:t>и</w:t>
       </w:r>
       <w:r>
         <w:rPr>
-          <w:lang w:val="en-US"/>
-        </w:rPr>
-        <w:t xml:space="preserve"> на използване</w:t>
-      </w:r>
-      <w:r>
-        <w:rPr>
-          <w:lang w:val="en-US"/>
-        </w:rPr>
-        <w:t xml:space="preserve"> </w:t>
+          <w:rFonts w:ascii="Segoe UI" w:hAnsi="Segoe UI" w:cs="Segoe UI"/>
+          <w:sz w:val="20"/>
+          <w:szCs w:val="20"/>
+          <w:lang w:val="en-US"/>
+        </w:rPr>
+        <w:t xml:space="preserve"> на използване </w:t>
       </w:r>
     </w:p>
     <w:p>
@@ -178,14 +288,27 @@
           <w:numId w:val="2"/>
         </w:numPr>
         <w:jc w:val="both"/>
-      </w:pPr>
-      <w:r>
-        <w:rPr>
+        <w:rPr>
+          <w:rFonts w:ascii="Segoe UI" w:hAnsi="Segoe UI" w:cs="Segoe UI"/>
+          <w:sz w:val="20"/>
+          <w:szCs w:val="20"/>
+        </w:rPr>
+      </w:pPr>
+      <w:r>
+        <w:rPr>
+          <w:rFonts w:ascii="Segoe UI" w:hAnsi="Segoe UI" w:cs="Segoe UI"/>
+          <w:sz w:val="20"/>
+          <w:szCs w:val="20"/>
           <w:lang w:val="en-US"/>
         </w:rPr>
         <w:t xml:space="preserve">done - </w:t>
       </w:r>
       <w:r>
+        <w:rPr>
+          <w:rFonts w:ascii="Segoe UI" w:hAnsi="Segoe UI" w:cs="Segoe UI"/>
+          <w:sz w:val="20"/>
+          <w:szCs w:val="20"/>
+        </w:rPr>
         <w:t>Конфигуриране</w:t>
       </w:r>
     </w:p>
@@ -197,8 +320,18 @@
           <w:numId w:val="2"/>
         </w:numPr>
         <w:jc w:val="both"/>
-      </w:pPr>
-      <w:r>
+        <w:rPr>
+          <w:rFonts w:ascii="Segoe UI" w:hAnsi="Segoe UI" w:cs="Segoe UI"/>
+          <w:sz w:val="20"/>
+          <w:szCs w:val="20"/>
+        </w:rPr>
+      </w:pPr>
+      <w:r>
+        <w:rPr>
+          <w:rFonts w:ascii="Segoe UI" w:hAnsi="Segoe UI" w:cs="Segoe UI"/>
+          <w:sz w:val="20"/>
+          <w:szCs w:val="20"/>
+        </w:rPr>
         <w:t>Опции</w:t>
       </w:r>
     </w:p>
@@ -210,8 +343,18 @@
           <w:numId w:val="2"/>
         </w:numPr>
         <w:jc w:val="both"/>
-      </w:pPr>
-      <w:r>
+        <w:rPr>
+          <w:rFonts w:ascii="Segoe UI" w:hAnsi="Segoe UI" w:cs="Segoe UI"/>
+          <w:sz w:val="20"/>
+          <w:szCs w:val="20"/>
+        </w:rPr>
+      </w:pPr>
+      <w:r>
+        <w:rPr>
+          <w:rFonts w:ascii="Segoe UI" w:hAnsi="Segoe UI" w:cs="Segoe UI"/>
+          <w:sz w:val="20"/>
+          <w:szCs w:val="20"/>
+        </w:rPr>
         <w:t>Един пример</w:t>
       </w:r>
     </w:p>
@@ -223,21 +366,42 @@
           <w:numId w:val="2"/>
         </w:numPr>
         <w:jc w:val="both"/>
-      </w:pPr>
-      <w:r>
+        <w:rPr>
+          <w:rFonts w:ascii="Segoe UI" w:hAnsi="Segoe UI" w:cs="Segoe UI"/>
+          <w:sz w:val="20"/>
+          <w:szCs w:val="20"/>
+        </w:rPr>
+      </w:pPr>
+      <w:r>
+        <w:rPr>
+          <w:rFonts w:ascii="Segoe UI" w:hAnsi="Segoe UI" w:cs="Segoe UI"/>
+          <w:sz w:val="20"/>
+          <w:szCs w:val="20"/>
+        </w:rPr>
         <w:t>Плюсове и минуси</w:t>
       </w:r>
       <w:r>
         <w:rPr>
+          <w:rFonts w:ascii="Segoe UI" w:hAnsi="Segoe UI" w:cs="Segoe UI"/>
+          <w:sz w:val="20"/>
+          <w:szCs w:val="20"/>
           <w:lang w:val="en-US"/>
         </w:rPr>
         <w:t xml:space="preserve"> </w:t>
       </w:r>
       <w:r>
+        <w:rPr>
+          <w:rFonts w:ascii="Segoe UI" w:hAnsi="Segoe UI" w:cs="Segoe UI"/>
+          <w:sz w:val="20"/>
+          <w:szCs w:val="20"/>
+        </w:rPr>
         <w:t>на</w:t>
       </w:r>
       <w:r>
         <w:rPr>
+          <w:rFonts w:ascii="Segoe UI" w:hAnsi="Segoe UI" w:cs="Segoe UI"/>
+          <w:sz w:val="20"/>
+          <w:szCs w:val="20"/>
           <w:lang w:val="en-US"/>
         </w:rPr>
         <w:t xml:space="preserve"> JavaScript Lint</w:t>
@@ -251,21 +415,42 @@
           <w:numId w:val="2"/>
         </w:numPr>
         <w:jc w:val="both"/>
-      </w:pPr>
-      <w:r>
+        <w:rPr>
+          <w:rFonts w:ascii="Segoe UI" w:hAnsi="Segoe UI" w:cs="Segoe UI"/>
+          <w:sz w:val="20"/>
+          <w:szCs w:val="20"/>
+        </w:rPr>
+      </w:pPr>
+      <w:r>
+        <w:rPr>
+          <w:rFonts w:ascii="Segoe UI" w:hAnsi="Segoe UI" w:cs="Segoe UI"/>
+          <w:sz w:val="20"/>
+          <w:szCs w:val="20"/>
+        </w:rPr>
         <w:t xml:space="preserve">Сравнение с други </w:t>
       </w:r>
       <w:r>
         <w:rPr>
+          <w:rFonts w:ascii="Segoe UI" w:hAnsi="Segoe UI" w:cs="Segoe UI"/>
+          <w:sz w:val="20"/>
+          <w:szCs w:val="20"/>
           <w:lang w:val="en-US"/>
         </w:rPr>
         <w:t>linter</w:t>
       </w:r>
       <w:r>
+        <w:rPr>
+          <w:rFonts w:ascii="Segoe UI" w:hAnsi="Segoe UI" w:cs="Segoe UI"/>
+          <w:sz w:val="20"/>
+          <w:szCs w:val="20"/>
+        </w:rPr>
         <w:t xml:space="preserve">-и  за </w:t>
       </w:r>
       <w:r>
         <w:rPr>
+          <w:rFonts w:ascii="Segoe UI" w:hAnsi="Segoe UI" w:cs="Segoe UI"/>
+          <w:sz w:val="20"/>
+          <w:szCs w:val="20"/>
           <w:lang w:val="en-US"/>
         </w:rPr>
         <w:t>JavaScript</w:t>
@@ -279,8 +464,18 @@
           <w:numId w:val="2"/>
         </w:numPr>
         <w:jc w:val="both"/>
-      </w:pPr>
-      <w:r>
+        <w:rPr>
+          <w:rFonts w:ascii="Segoe UI" w:hAnsi="Segoe UI" w:cs="Segoe UI"/>
+          <w:sz w:val="20"/>
+          <w:szCs w:val="20"/>
+        </w:rPr>
+      </w:pPr>
+      <w:r>
+        <w:rPr>
+          <w:rFonts w:ascii="Segoe UI" w:hAnsi="Segoe UI" w:cs="Segoe UI"/>
+          <w:sz w:val="20"/>
+          <w:szCs w:val="20"/>
+        </w:rPr>
         <w:t>Заключение</w:t>
       </w:r>
     </w:p>
@@ -292,8 +487,18 @@
           <w:numId w:val="2"/>
         </w:numPr>
         <w:jc w:val="both"/>
-      </w:pPr>
-      <w:r>
+        <w:rPr>
+          <w:rFonts w:ascii="Segoe UI" w:hAnsi="Segoe UI" w:cs="Segoe UI"/>
+          <w:sz w:val="20"/>
+          <w:szCs w:val="20"/>
+        </w:rPr>
+      </w:pPr>
+      <w:r>
+        <w:rPr>
+          <w:rFonts w:ascii="Segoe UI" w:hAnsi="Segoe UI" w:cs="Segoe UI"/>
+          <w:sz w:val="20"/>
+          <w:szCs w:val="20"/>
+        </w:rPr>
         <w:t>Литературни източници</w:t>
       </w:r>
     </w:p>
@@ -305,8 +510,18 @@
           <w:numId w:val="2"/>
         </w:numPr>
         <w:jc w:val="both"/>
-      </w:pPr>
-      <w:r>
+        <w:rPr>
+          <w:rFonts w:ascii="Segoe UI" w:hAnsi="Segoe UI" w:cs="Segoe UI"/>
+          <w:sz w:val="20"/>
+          <w:szCs w:val="20"/>
+        </w:rPr>
+      </w:pPr>
+      <w:r>
+        <w:rPr>
+          <w:rFonts w:ascii="Segoe UI" w:hAnsi="Segoe UI" w:cs="Segoe UI"/>
+          <w:sz w:val="20"/>
+          <w:szCs w:val="20"/>
+        </w:rPr>
         <w:t>Списък с фигури</w:t>
       </w:r>
     </w:p>
@@ -318,21 +533,46 @@
           <w:numId w:val="2"/>
         </w:numPr>
         <w:jc w:val="both"/>
-      </w:pPr>
-      <w:r>
+        <w:rPr>
+          <w:rFonts w:ascii="Segoe UI" w:hAnsi="Segoe UI" w:cs="Segoe UI"/>
+          <w:sz w:val="20"/>
+          <w:szCs w:val="20"/>
+        </w:rPr>
+      </w:pPr>
+      <w:r>
+        <w:rPr>
+          <w:rFonts w:ascii="Segoe UI" w:hAnsi="Segoe UI" w:cs="Segoe UI"/>
+          <w:sz w:val="20"/>
+          <w:szCs w:val="20"/>
+        </w:rPr>
         <w:t>Списък с примерен програмен код</w:t>
       </w:r>
     </w:p>
     <w:p>
       <w:pPr>
         <w:jc w:val="both"/>
-      </w:pPr>
-    </w:p>
-    <w:p>
-      <w:pPr>
-        <w:jc w:val="both"/>
-      </w:pPr>
-      <w:r>
+        <w:rPr>
+          <w:rFonts w:ascii="Segoe UI" w:hAnsi="Segoe UI" w:cs="Segoe UI"/>
+          <w:sz w:val="20"/>
+          <w:szCs w:val="20"/>
+        </w:rPr>
+      </w:pPr>
+    </w:p>
+    <w:p>
+      <w:pPr>
+        <w:jc w:val="both"/>
+        <w:rPr>
+          <w:rFonts w:ascii="Segoe UI" w:hAnsi="Segoe UI" w:cs="Segoe UI"/>
+          <w:sz w:val="20"/>
+          <w:szCs w:val="20"/>
+        </w:rPr>
+      </w:pPr>
+      <w:r>
+        <w:rPr>
+          <w:rFonts w:ascii="Segoe UI" w:hAnsi="Segoe UI" w:cs="Segoe UI"/>
+          <w:sz w:val="20"/>
+          <w:szCs w:val="20"/>
+        </w:rPr>
         <w:t xml:space="preserve">Текст </w:t>
       </w:r>
     </w:p>
@@ -344,18 +584,34 @@
           <w:numId w:val="1"/>
         </w:numPr>
         <w:jc w:val="both"/>
-      </w:pPr>
-      <w:r>
+        <w:rPr>
+          <w:rFonts w:ascii="Segoe UI" w:hAnsi="Segoe UI" w:cs="Segoe UI"/>
+          <w:sz w:val="20"/>
+          <w:szCs w:val="20"/>
+        </w:rPr>
+      </w:pPr>
+      <w:r>
+        <w:rPr>
+          <w:rFonts w:ascii="Segoe UI" w:hAnsi="Segoe UI" w:cs="Segoe UI"/>
+          <w:sz w:val="20"/>
+          <w:szCs w:val="20"/>
+        </w:rPr>
         <w:t xml:space="preserve">Какво е </w:t>
       </w:r>
       <w:r>
         <w:rPr>
+          <w:rFonts w:ascii="Segoe UI" w:hAnsi="Segoe UI" w:cs="Segoe UI"/>
+          <w:sz w:val="20"/>
+          <w:szCs w:val="20"/>
           <w:lang w:val="en-US"/>
         </w:rPr>
         <w:t>linter</w:t>
       </w:r>
       <w:r>
         <w:rPr>
+          <w:rFonts w:ascii="Segoe UI" w:hAnsi="Segoe UI" w:cs="Segoe UI"/>
+          <w:sz w:val="20"/>
+          <w:szCs w:val="20"/>
           <w:lang w:val="en-US"/>
         </w:rPr>
         <w:t>?</w:t>
@@ -369,59 +625,129 @@
           <w:numId w:val="1"/>
         </w:numPr>
         <w:jc w:val="both"/>
-      </w:pPr>
-      <w:r>
-        <w:rPr>
+        <w:rPr>
+          <w:rFonts w:ascii="Segoe UI" w:hAnsi="Segoe UI" w:cs="Segoe UI"/>
+          <w:sz w:val="20"/>
+          <w:szCs w:val="20"/>
+        </w:rPr>
+      </w:pPr>
+      <w:r>
+        <w:rPr>
+          <w:rFonts w:ascii="Segoe UI" w:hAnsi="Segoe UI" w:cs="Segoe UI"/>
+          <w:sz w:val="20"/>
+          <w:szCs w:val="20"/>
           <w:lang w:val="en-US"/>
         </w:rPr>
         <w:t>Linter-</w:t>
       </w:r>
-      <w:r>
-        <w:t xml:space="preserve">ите представляват софтуерни инструменти, които извършват анализ на </w:t>
-      </w:r>
-      <w:r>
+      <w:proofErr w:type="spellStart"/>
+      <w:r>
+        <w:rPr>
+          <w:rFonts w:ascii="Segoe UI" w:hAnsi="Segoe UI" w:cs="Segoe UI"/>
+          <w:sz w:val="20"/>
+          <w:szCs w:val="20"/>
+        </w:rPr>
+        <w:t>ите</w:t>
+      </w:r>
+      <w:proofErr w:type="spellEnd"/>
+      <w:r>
+        <w:rPr>
+          <w:rFonts w:ascii="Segoe UI" w:hAnsi="Segoe UI" w:cs="Segoe UI"/>
+          <w:sz w:val="20"/>
+          <w:szCs w:val="20"/>
+        </w:rPr>
+        <w:t xml:space="preserve"> представляват софтуерни инструменти, които извършват анализ на </w:t>
+      </w:r>
+      <w:r>
+        <w:rPr>
+          <w:rFonts w:ascii="Segoe UI" w:hAnsi="Segoe UI" w:cs="Segoe UI"/>
+          <w:sz w:val="20"/>
+          <w:szCs w:val="20"/>
+        </w:rPr>
         <w:t xml:space="preserve">изходния код на програмата и </w:t>
       </w:r>
       <w:r>
+        <w:rPr>
+          <w:rFonts w:ascii="Segoe UI" w:hAnsi="Segoe UI" w:cs="Segoe UI"/>
+          <w:sz w:val="20"/>
+          <w:szCs w:val="20"/>
+        </w:rPr>
         <w:t>помагат за откриване на някои често срещани грешки и проблеми</w:t>
       </w:r>
       <w:r>
+        <w:rPr>
+          <w:rFonts w:ascii="Segoe UI" w:hAnsi="Segoe UI" w:cs="Segoe UI"/>
+          <w:sz w:val="20"/>
+          <w:szCs w:val="20"/>
+        </w:rPr>
         <w:t>.</w:t>
       </w:r>
       <w:r>
         <w:rPr>
+          <w:rFonts w:ascii="Segoe UI" w:hAnsi="Segoe UI" w:cs="Segoe UI"/>
+          <w:sz w:val="20"/>
+          <w:szCs w:val="20"/>
           <w:lang w:val="en-US"/>
         </w:rPr>
         <w:t xml:space="preserve"> </w:t>
       </w:r>
       <w:r>
+        <w:rPr>
+          <w:rFonts w:ascii="Segoe UI" w:hAnsi="Segoe UI" w:cs="Segoe UI"/>
+          <w:sz w:val="20"/>
+          <w:szCs w:val="20"/>
+        </w:rPr>
         <w:t xml:space="preserve"> </w:t>
       </w:r>
       <w:r>
+        <w:rPr>
+          <w:rFonts w:ascii="Segoe UI" w:hAnsi="Segoe UI" w:cs="Segoe UI"/>
+          <w:sz w:val="20"/>
+          <w:szCs w:val="20"/>
+        </w:rPr>
         <w:t>Те също така могат да бъдат използвани и за</w:t>
       </w:r>
       <w:r>
         <w:rPr>
+          <w:rFonts w:ascii="Segoe UI" w:hAnsi="Segoe UI" w:cs="Segoe UI"/>
+          <w:sz w:val="20"/>
+          <w:szCs w:val="20"/>
           <w:lang w:val="en-US"/>
         </w:rPr>
         <w:t xml:space="preserve"> </w:t>
       </w:r>
       <w:r>
+        <w:rPr>
+          <w:rFonts w:ascii="Segoe UI" w:hAnsi="Segoe UI" w:cs="Segoe UI"/>
+          <w:sz w:val="20"/>
+          <w:szCs w:val="20"/>
+        </w:rPr>
         <w:t>прилагане на конкретни стилистични правила за писане на код, наложени от дадена организацията (</w:t>
       </w:r>
       <w:r>
         <w:rPr>
+          <w:rFonts w:ascii="Segoe UI" w:hAnsi="Segoe UI" w:cs="Segoe UI"/>
+          <w:sz w:val="20"/>
+          <w:szCs w:val="20"/>
           <w:lang w:val="en-US"/>
         </w:rPr>
         <w:t xml:space="preserve">style </w:t>
       </w:r>
       <w:r>
         <w:rPr>
+          <w:rFonts w:ascii="Segoe UI" w:hAnsi="Segoe UI" w:cs="Segoe UI"/>
+          <w:sz w:val="20"/>
+          <w:szCs w:val="20"/>
           <w:lang w:val="en-US"/>
         </w:rPr>
         <w:t>guides)</w:t>
       </w:r>
       <w:r>
+        <w:rPr>
+          <w:rFonts w:ascii="Segoe UI" w:hAnsi="Segoe UI" w:cs="Segoe UI"/>
+          <w:sz w:val="20"/>
+          <w:szCs w:val="20"/>
+        </w:rPr>
         <w:t>.</w:t>
       </w:r>
     </w:p>
@@ -433,50 +759,141 @@
           <w:numId w:val="1"/>
         </w:numPr>
         <w:jc w:val="both"/>
-      </w:pPr>
-      <w:r>
+        <w:rPr>
+          <w:rFonts w:ascii="Segoe UI" w:hAnsi="Segoe UI" w:cs="Segoe UI"/>
+          <w:sz w:val="20"/>
+          <w:szCs w:val="20"/>
+        </w:rPr>
+      </w:pPr>
+      <w:r>
+        <w:rPr>
+          <w:rFonts w:ascii="Segoe UI" w:hAnsi="Segoe UI" w:cs="Segoe UI"/>
+          <w:sz w:val="20"/>
+          <w:szCs w:val="20"/>
+        </w:rPr>
         <w:t>И</w:t>
       </w:r>
       <w:r>
+        <w:rPr>
+          <w:rFonts w:ascii="Segoe UI" w:hAnsi="Segoe UI" w:cs="Segoe UI"/>
+          <w:sz w:val="20"/>
+          <w:szCs w:val="20"/>
+        </w:rPr>
         <w:t xml:space="preserve">зползването на </w:t>
       </w:r>
       <w:r>
         <w:rPr>
+          <w:rFonts w:ascii="Segoe UI" w:hAnsi="Segoe UI" w:cs="Segoe UI"/>
+          <w:sz w:val="20"/>
+          <w:szCs w:val="20"/>
           <w:lang w:val="en-US"/>
         </w:rPr>
         <w:t>linter</w:t>
       </w:r>
       <w:r>
+        <w:rPr>
+          <w:rFonts w:ascii="Segoe UI" w:hAnsi="Segoe UI" w:cs="Segoe UI"/>
+          <w:sz w:val="20"/>
+          <w:szCs w:val="20"/>
+        </w:rPr>
         <w:t xml:space="preserve"> помага</w:t>
       </w:r>
       <w:r>
+        <w:rPr>
+          <w:rFonts w:ascii="Segoe UI" w:hAnsi="Segoe UI" w:cs="Segoe UI"/>
+          <w:sz w:val="20"/>
+          <w:szCs w:val="20"/>
+        </w:rPr>
         <w:t xml:space="preserve"> бързо да се справим с потенциален проблем,</w:t>
       </w:r>
       <w:r>
+        <w:rPr>
+          <w:rFonts w:ascii="Segoe UI" w:hAnsi="Segoe UI" w:cs="Segoe UI"/>
+          <w:sz w:val="20"/>
+          <w:szCs w:val="20"/>
+        </w:rPr>
         <w:t xml:space="preserve"> </w:t>
       </w:r>
       <w:r>
+        <w:rPr>
+          <w:rFonts w:ascii="Segoe UI" w:hAnsi="Segoe UI" w:cs="Segoe UI"/>
+          <w:sz w:val="20"/>
+          <w:szCs w:val="20"/>
+        </w:rPr>
         <w:t>дори преди той да се проявил</w:t>
       </w:r>
       <w:r>
+        <w:rPr>
+          <w:rFonts w:ascii="Segoe UI" w:hAnsi="Segoe UI" w:cs="Segoe UI"/>
+          <w:sz w:val="20"/>
+          <w:szCs w:val="20"/>
+        </w:rPr>
         <w:t xml:space="preserve"> като грешка или изключение</w:t>
       </w:r>
       <w:r>
+        <w:rPr>
+          <w:rFonts w:ascii="Segoe UI" w:hAnsi="Segoe UI" w:cs="Segoe UI"/>
+          <w:sz w:val="20"/>
+          <w:szCs w:val="20"/>
+        </w:rPr>
         <w:t xml:space="preserve"> по време на изпълнение на програмата</w:t>
       </w:r>
       <w:r>
+        <w:rPr>
+          <w:rFonts w:ascii="Segoe UI" w:hAnsi="Segoe UI" w:cs="Segoe UI"/>
+          <w:sz w:val="20"/>
+          <w:szCs w:val="20"/>
+        </w:rPr>
         <w:t>. В</w:t>
       </w:r>
       <w:r>
+        <w:rPr>
+          <w:rFonts w:ascii="Segoe UI" w:hAnsi="Segoe UI" w:cs="Segoe UI"/>
+          <w:sz w:val="20"/>
+          <w:szCs w:val="20"/>
+        </w:rPr>
         <w:t>ъзможно грешката да е елементарна като използване на недекларирана променлива</w:t>
       </w:r>
       <w:r>
+        <w:rPr>
+          <w:rFonts w:ascii="Segoe UI" w:hAnsi="Segoe UI" w:cs="Segoe UI"/>
+          <w:sz w:val="20"/>
+          <w:szCs w:val="20"/>
+        </w:rPr>
         <w:t xml:space="preserve">, но </w:t>
       </w:r>
       <w:r>
-        <w:t>ако трябва да дебъгваме може да загубим изключително много време да намерим конкретнат</w:t>
-      </w:r>
-      <w:r>
+        <w:rPr>
+          <w:rFonts w:ascii="Segoe UI" w:hAnsi="Segoe UI" w:cs="Segoe UI"/>
+          <w:sz w:val="20"/>
+          <w:szCs w:val="20"/>
+        </w:rPr>
+        <w:t xml:space="preserve">ако трябва да </w:t>
+      </w:r>
+      <w:proofErr w:type="spellStart"/>
+      <w:r>
+        <w:rPr>
+          <w:rFonts w:ascii="Segoe UI" w:hAnsi="Segoe UI" w:cs="Segoe UI"/>
+          <w:sz w:val="20"/>
+          <w:szCs w:val="20"/>
+        </w:rPr>
+        <w:t>дебъгваме</w:t>
+      </w:r>
+      <w:proofErr w:type="spellEnd"/>
+      <w:r>
+        <w:rPr>
+          <w:rFonts w:ascii="Segoe UI" w:hAnsi="Segoe UI" w:cs="Segoe UI"/>
+          <w:sz w:val="20"/>
+          <w:szCs w:val="20"/>
+        </w:rPr>
+        <w:t xml:space="preserve"> може да загубим изключително много време да намерим конкретнат</w:t>
+      </w:r>
+      <w:r>
+        <w:rPr>
+          <w:rFonts w:ascii="Segoe UI" w:hAnsi="Segoe UI" w:cs="Segoe UI"/>
+          <w:sz w:val="20"/>
+          <w:szCs w:val="20"/>
+        </w:rPr>
         <w:t>а линия код с грешката.</w:t>
       </w:r>
     </w:p>
@@ -488,35 +905,87 @@
           <w:numId w:val="1"/>
         </w:numPr>
         <w:jc w:val="both"/>
-      </w:pPr>
-      <w:r>
+        <w:rPr>
+          <w:rFonts w:ascii="Segoe UI" w:hAnsi="Segoe UI" w:cs="Segoe UI"/>
+          <w:sz w:val="20"/>
+          <w:szCs w:val="20"/>
+        </w:rPr>
+      </w:pPr>
+      <w:r>
+        <w:rPr>
+          <w:rFonts w:ascii="Segoe UI" w:hAnsi="Segoe UI" w:cs="Segoe UI"/>
+          <w:sz w:val="20"/>
+          <w:szCs w:val="20"/>
+        </w:rPr>
         <w:t>При</w:t>
       </w:r>
       <w:r>
+        <w:rPr>
+          <w:rFonts w:ascii="Segoe UI" w:hAnsi="Segoe UI" w:cs="Segoe UI"/>
+          <w:sz w:val="20"/>
+          <w:szCs w:val="20"/>
+        </w:rPr>
         <w:t xml:space="preserve"> изпълнението на инструмента откриването на проблем се автоматизира и ускорява значително.</w:t>
       </w:r>
       <w:r>
+        <w:rPr>
+          <w:rFonts w:ascii="Segoe UI" w:hAnsi="Segoe UI" w:cs="Segoe UI"/>
+          <w:sz w:val="20"/>
+          <w:szCs w:val="20"/>
+        </w:rPr>
         <w:t xml:space="preserve"> </w:t>
       </w:r>
       <w:r>
+        <w:rPr>
+          <w:rFonts w:ascii="Segoe UI" w:hAnsi="Segoe UI" w:cs="Segoe UI"/>
+          <w:sz w:val="20"/>
+          <w:szCs w:val="20"/>
+        </w:rPr>
         <w:t>Той има дефинирани правила за езика, за който се използва и при откриването на нарушения генерира предупреждение кое място в кода какво конкретно правило</w:t>
       </w:r>
       <w:r>
         <w:rPr>
-          <w:lang w:val="en-US"/>
-        </w:rPr>
-        <w:t xml:space="preserve"> нарушава</w:t>
-      </w:r>
-      <w:r>
+          <w:rFonts w:ascii="Segoe UI" w:hAnsi="Segoe UI" w:cs="Segoe UI"/>
+          <w:sz w:val="20"/>
+          <w:szCs w:val="20"/>
+          <w:lang w:val="en-US"/>
+        </w:rPr>
+        <w:t xml:space="preserve"> </w:t>
+      </w:r>
+      <w:proofErr w:type="spellStart"/>
+      <w:r>
+        <w:rPr>
+          <w:rFonts w:ascii="Segoe UI" w:hAnsi="Segoe UI" w:cs="Segoe UI"/>
+          <w:sz w:val="20"/>
+          <w:szCs w:val="20"/>
+          <w:lang w:val="en-US"/>
+        </w:rPr>
+        <w:t>нарушава</w:t>
+      </w:r>
+      <w:proofErr w:type="spellEnd"/>
+      <w:r>
+        <w:rPr>
+          <w:rFonts w:ascii="Segoe UI" w:hAnsi="Segoe UI" w:cs="Segoe UI"/>
+          <w:sz w:val="20"/>
+          <w:szCs w:val="20"/>
+        </w:rPr>
         <w:t>.</w:t>
       </w:r>
       <w:r>
         <w:rPr>
+          <w:rFonts w:ascii="Segoe UI" w:hAnsi="Segoe UI" w:cs="Segoe UI"/>
+          <w:sz w:val="20"/>
+          <w:szCs w:val="20"/>
           <w:lang w:val="en-US"/>
         </w:rPr>
         <w:t xml:space="preserve"> </w:t>
       </w:r>
       <w:r>
+        <w:rPr>
+          <w:rFonts w:ascii="Segoe UI" w:hAnsi="Segoe UI" w:cs="Segoe UI"/>
+          <w:sz w:val="20"/>
+          <w:szCs w:val="20"/>
+        </w:rPr>
         <w:t>Някои инструменти има опция автоматично и да поправят грешките.</w:t>
       </w:r>
     </w:p>
@@ -528,48 +997,117 @@
           <w:numId w:val="1"/>
         </w:numPr>
         <w:jc w:val="both"/>
-      </w:pPr>
-      <w:r>
+        <w:rPr>
+          <w:rFonts w:ascii="Segoe UI" w:hAnsi="Segoe UI" w:cs="Segoe UI"/>
+          <w:sz w:val="20"/>
+          <w:szCs w:val="20"/>
+        </w:rPr>
+      </w:pPr>
+      <w:r>
+        <w:rPr>
+          <w:rFonts w:ascii="Segoe UI" w:hAnsi="Segoe UI" w:cs="Segoe UI"/>
+          <w:sz w:val="20"/>
+          <w:szCs w:val="20"/>
+        </w:rPr>
         <w:t xml:space="preserve">Към подмножество на </w:t>
       </w:r>
       <w:r>
         <w:rPr>
+          <w:rFonts w:ascii="Segoe UI" w:hAnsi="Segoe UI" w:cs="Segoe UI"/>
+          <w:sz w:val="20"/>
+          <w:szCs w:val="20"/>
           <w:lang w:val="en-US"/>
         </w:rPr>
         <w:t>linter-</w:t>
       </w:r>
-      <w:r>
-        <w:t>ите попадат и инструментите, които само форматират кода</w:t>
-      </w:r>
-      <w:r>
+      <w:proofErr w:type="spellStart"/>
+      <w:r>
+        <w:rPr>
+          <w:rFonts w:ascii="Segoe UI" w:hAnsi="Segoe UI" w:cs="Segoe UI"/>
+          <w:sz w:val="20"/>
+          <w:szCs w:val="20"/>
+        </w:rPr>
+        <w:t>ите</w:t>
+      </w:r>
+      <w:proofErr w:type="spellEnd"/>
+      <w:r>
+        <w:rPr>
+          <w:rFonts w:ascii="Segoe UI" w:hAnsi="Segoe UI" w:cs="Segoe UI"/>
+          <w:sz w:val="20"/>
+          <w:szCs w:val="20"/>
+        </w:rPr>
+        <w:t xml:space="preserve"> попадат и инструментите, които само форматират кода</w:t>
+      </w:r>
+      <w:r>
+        <w:rPr>
+          <w:rFonts w:ascii="Segoe UI" w:hAnsi="Segoe UI" w:cs="Segoe UI"/>
+          <w:sz w:val="20"/>
+          <w:szCs w:val="20"/>
+        </w:rPr>
         <w:t xml:space="preserve"> </w:t>
       </w:r>
       <w:r>
+        <w:rPr>
+          <w:rFonts w:ascii="Segoe UI" w:hAnsi="Segoe UI" w:cs="Segoe UI"/>
+          <w:sz w:val="20"/>
+          <w:szCs w:val="20"/>
+        </w:rPr>
         <w:t>спрямо някакви правила,</w:t>
       </w:r>
       <w:r>
+        <w:rPr>
+          <w:rFonts w:ascii="Segoe UI" w:hAnsi="Segoe UI" w:cs="Segoe UI"/>
+          <w:sz w:val="20"/>
+          <w:szCs w:val="20"/>
+        </w:rPr>
         <w:t xml:space="preserve"> т.е. </w:t>
       </w:r>
       <w:r>
+        <w:rPr>
+          <w:rFonts w:ascii="Segoe UI" w:hAnsi="Segoe UI" w:cs="Segoe UI"/>
+          <w:sz w:val="20"/>
+          <w:szCs w:val="20"/>
+        </w:rPr>
         <w:t>правят го да изглежда по-красив.</w:t>
       </w:r>
       <w:r>
+        <w:rPr>
+          <w:rFonts w:ascii="Segoe UI" w:hAnsi="Segoe UI" w:cs="Segoe UI"/>
+          <w:sz w:val="20"/>
+          <w:szCs w:val="20"/>
+        </w:rPr>
         <w:t xml:space="preserve"> </w:t>
       </w:r>
       <w:r>
+        <w:rPr>
+          <w:rFonts w:ascii="Segoe UI" w:hAnsi="Segoe UI" w:cs="Segoe UI"/>
+          <w:sz w:val="20"/>
+          <w:szCs w:val="20"/>
+        </w:rPr>
         <w:t>П</w:t>
       </w:r>
       <w:r>
+        <w:rPr>
+          <w:rFonts w:ascii="Segoe UI" w:hAnsi="Segoe UI" w:cs="Segoe UI"/>
+          <w:sz w:val="20"/>
+          <w:szCs w:val="20"/>
+        </w:rPr>
         <w:t xml:space="preserve">ример за това е </w:t>
       </w:r>
       <w:r>
         <w:rPr>
+          <w:rFonts w:ascii="Segoe UI" w:hAnsi="Segoe UI" w:cs="Segoe UI"/>
+          <w:sz w:val="20"/>
+          <w:szCs w:val="20"/>
           <w:lang w:val="en-US"/>
         </w:rPr>
         <w:t>Prettier</w:t>
       </w:r>
       <w:r>
         <w:rPr>
+          <w:rFonts w:ascii="Segoe UI" w:hAnsi="Segoe UI" w:cs="Segoe UI"/>
+          <w:sz w:val="20"/>
+          <w:szCs w:val="20"/>
           <w:lang w:val="en-US"/>
         </w:rPr>
         <w:t>.</w:t>
@@ -583,12 +1121,25 @@
           <w:numId w:val="1"/>
         </w:numPr>
         <w:jc w:val="both"/>
-      </w:pPr>
-      <w:r>
+        <w:rPr>
+          <w:rFonts w:ascii="Segoe UI" w:hAnsi="Segoe UI" w:cs="Segoe UI"/>
+          <w:sz w:val="20"/>
+          <w:szCs w:val="20"/>
+        </w:rPr>
+      </w:pPr>
+      <w:r>
+        <w:rPr>
+          <w:rFonts w:ascii="Segoe UI" w:hAnsi="Segoe UI" w:cs="Segoe UI"/>
+          <w:sz w:val="20"/>
+          <w:szCs w:val="20"/>
+        </w:rPr>
         <w:t xml:space="preserve">Представяне на </w:t>
       </w:r>
       <w:r>
         <w:rPr>
+          <w:rFonts w:ascii="Segoe UI" w:hAnsi="Segoe UI" w:cs="Segoe UI"/>
+          <w:sz w:val="20"/>
+          <w:szCs w:val="20"/>
           <w:lang w:val="en-US"/>
         </w:rPr>
         <w:t>JavaScript Lint</w:t>
@@ -602,23 +1153,44 @@
           <w:numId w:val="1"/>
         </w:numPr>
         <w:jc w:val="both"/>
-      </w:pPr>
-      <w:r>
-        <w:rPr>
+        <w:rPr>
+          <w:rFonts w:ascii="Segoe UI" w:hAnsi="Segoe UI" w:cs="Segoe UI"/>
+          <w:sz w:val="20"/>
+          <w:szCs w:val="20"/>
+        </w:rPr>
+      </w:pPr>
+      <w:r>
+        <w:rPr>
+          <w:rFonts w:ascii="Segoe UI" w:hAnsi="Segoe UI" w:cs="Segoe UI"/>
+          <w:sz w:val="20"/>
+          <w:szCs w:val="20"/>
           <w:lang w:val="en-US"/>
         </w:rPr>
         <w:t xml:space="preserve">JavaScript Lint е инструмент, предназначен за </w:t>
       </w:r>
       <w:r>
+        <w:rPr>
+          <w:rFonts w:ascii="Segoe UI" w:hAnsi="Segoe UI" w:cs="Segoe UI"/>
+          <w:sz w:val="20"/>
+          <w:szCs w:val="20"/>
+        </w:rPr>
         <w:t xml:space="preserve">извършване на статичен анализ на </w:t>
       </w:r>
       <w:r>
         <w:rPr>
+          <w:rFonts w:ascii="Segoe UI" w:hAnsi="Segoe UI" w:cs="Segoe UI"/>
+          <w:sz w:val="20"/>
+          <w:szCs w:val="20"/>
           <w:lang w:val="en-US"/>
         </w:rPr>
         <w:t xml:space="preserve">JavaScript </w:t>
       </w:r>
       <w:r>
+        <w:rPr>
+          <w:rFonts w:ascii="Segoe UI" w:hAnsi="Segoe UI" w:cs="Segoe UI"/>
+          <w:sz w:val="20"/>
+          <w:szCs w:val="20"/>
+        </w:rPr>
         <w:t>код. Неговата разработка е била активна в начало на века, като за последен път през 2007 година на официалния сайт има някакви новини или обновления.</w:t>
       </w:r>
     </w:p>
@@ -630,18 +1202,34 @@
           <w:numId w:val="1"/>
         </w:numPr>
         <w:jc w:val="both"/>
-      </w:pPr>
-      <w:r>
-        <w:rPr>
+        <w:rPr>
+          <w:rFonts w:ascii="Segoe UI" w:hAnsi="Segoe UI" w:cs="Segoe UI"/>
+          <w:sz w:val="20"/>
+          <w:szCs w:val="20"/>
+        </w:rPr>
+      </w:pPr>
+      <w:r>
+        <w:rPr>
+          <w:rFonts w:ascii="Segoe UI" w:hAnsi="Segoe UI" w:cs="Segoe UI"/>
+          <w:sz w:val="20"/>
+          <w:szCs w:val="20"/>
           <w:lang w:val="en-US"/>
         </w:rPr>
         <w:t>&lt;</w:t>
       </w:r>
       <w:r>
+        <w:rPr>
+          <w:rFonts w:ascii="Segoe UI" w:hAnsi="Segoe UI" w:cs="Segoe UI"/>
+          <w:sz w:val="20"/>
+          <w:szCs w:val="20"/>
+        </w:rPr>
         <w:t>картинка на сайта</w:t>
       </w:r>
       <w:r>
         <w:rPr>
+          <w:rFonts w:ascii="Segoe UI" w:hAnsi="Segoe UI" w:cs="Segoe UI"/>
+          <w:sz w:val="20"/>
+          <w:szCs w:val="20"/>
           <w:lang w:val="en-US"/>
         </w:rPr>
         <w:t>&gt;</w:t>
@@ -655,26 +1243,52 @@
           <w:numId w:val="1"/>
         </w:numPr>
         <w:jc w:val="both"/>
-      </w:pPr>
-      <w:r>
+        <w:rPr>
+          <w:rFonts w:ascii="Segoe UI" w:hAnsi="Segoe UI" w:cs="Segoe UI"/>
+          <w:sz w:val="20"/>
+          <w:szCs w:val="20"/>
+        </w:rPr>
+      </w:pPr>
+      <w:r>
+        <w:rPr>
+          <w:rFonts w:ascii="Segoe UI" w:hAnsi="Segoe UI" w:cs="Segoe UI"/>
+          <w:sz w:val="20"/>
+          <w:szCs w:val="20"/>
+        </w:rPr>
         <w:t>Инструментът е безплатен, с отворен код. От официалния му сайт</w:t>
       </w:r>
       <w:r>
         <w:rPr>
+          <w:rFonts w:ascii="Segoe UI" w:hAnsi="Segoe UI" w:cs="Segoe UI"/>
+          <w:sz w:val="20"/>
+          <w:szCs w:val="20"/>
           <w:lang w:val="en-US"/>
         </w:rPr>
         <w:t xml:space="preserve"> [1]</w:t>
       </w:r>
       <w:r>
+        <w:rPr>
+          <w:rFonts w:ascii="Segoe UI" w:hAnsi="Segoe UI" w:cs="Segoe UI"/>
+          <w:sz w:val="20"/>
+          <w:szCs w:val="20"/>
+        </w:rPr>
         <w:t xml:space="preserve"> е възможно да се изтегли готовия за работа инструмент или архив, съдържащ изходния код. Има линк към хранилище на </w:t>
       </w:r>
       <w:r>
         <w:rPr>
+          <w:rFonts w:ascii="Segoe UI" w:hAnsi="Segoe UI" w:cs="Segoe UI"/>
+          <w:sz w:val="20"/>
+          <w:szCs w:val="20"/>
           <w:lang w:val="en-US"/>
         </w:rPr>
         <w:t>Subversion</w:t>
       </w:r>
       <w:r>
+        <w:rPr>
+          <w:rFonts w:ascii="Segoe UI" w:hAnsi="Segoe UI" w:cs="Segoe UI"/>
+          <w:sz w:val="20"/>
+          <w:szCs w:val="20"/>
+        </w:rPr>
         <w:t>, но не изглежда, че той не е активен към момента на писането.</w:t>
       </w:r>
     </w:p>
@@ -686,39 +1300,116 @@
           <w:numId w:val="1"/>
         </w:numPr>
         <w:jc w:val="both"/>
-      </w:pPr>
-      <w:r>
+        <w:rPr>
+          <w:rFonts w:ascii="Segoe UI" w:hAnsi="Segoe UI" w:cs="Segoe UI"/>
+          <w:sz w:val="20"/>
+          <w:szCs w:val="20"/>
+        </w:rPr>
+      </w:pPr>
+      <w:r>
+        <w:rPr>
+          <w:rFonts w:ascii="Segoe UI" w:hAnsi="Segoe UI" w:cs="Segoe UI"/>
+          <w:sz w:val="20"/>
+          <w:szCs w:val="20"/>
+        </w:rPr>
         <w:t xml:space="preserve">Платформите на които може да се използва са </w:t>
       </w:r>
       <w:r>
         <w:rPr>
+          <w:rFonts w:ascii="Segoe UI" w:hAnsi="Segoe UI" w:cs="Segoe UI"/>
+          <w:sz w:val="20"/>
+          <w:szCs w:val="20"/>
           <w:lang w:val="en-US"/>
         </w:rPr>
         <w:t>Windows</w:t>
       </w:r>
       <w:r>
+        <w:rPr>
+          <w:rFonts w:ascii="Segoe UI" w:hAnsi="Segoe UI" w:cs="Segoe UI"/>
+          <w:sz w:val="20"/>
+          <w:szCs w:val="20"/>
+        </w:rPr>
         <w:t xml:space="preserve">, като не е специфицирана версията, но най-вероятно към времето на последна активност това е било </w:t>
       </w:r>
       <w:r>
         <w:rPr>
+          <w:rFonts w:ascii="Segoe UI" w:hAnsi="Segoe UI" w:cs="Segoe UI"/>
+          <w:sz w:val="20"/>
+          <w:szCs w:val="20"/>
           <w:lang w:val="en-US"/>
         </w:rPr>
         <w:t xml:space="preserve">XP </w:t>
       </w:r>
       <w:r>
+        <w:rPr>
+          <w:rFonts w:ascii="Segoe UI" w:hAnsi="Segoe UI" w:cs="Segoe UI"/>
+          <w:sz w:val="20"/>
+          <w:szCs w:val="20"/>
+        </w:rPr>
         <w:t xml:space="preserve">или </w:t>
       </w:r>
       <w:r>
         <w:rPr>
-          <w:lang w:val="en-US"/>
-        </w:rPr>
-        <w:t>Vista. Другият вариант е Mac OS X</w:t>
-      </w:r>
-      <w:r>
+          <w:rFonts w:ascii="Segoe UI" w:hAnsi="Segoe UI" w:cs="Segoe UI"/>
+          <w:sz w:val="20"/>
+          <w:szCs w:val="20"/>
+          <w:lang w:val="en-US"/>
+        </w:rPr>
+        <w:t xml:space="preserve">Vista. </w:t>
+      </w:r>
+      <w:proofErr w:type="spellStart"/>
+      <w:r>
+        <w:rPr>
+          <w:rFonts w:ascii="Segoe UI" w:hAnsi="Segoe UI" w:cs="Segoe UI"/>
+          <w:sz w:val="20"/>
+          <w:szCs w:val="20"/>
+          <w:lang w:val="en-US"/>
+        </w:rPr>
+        <w:t>Другият</w:t>
+      </w:r>
+      <w:proofErr w:type="spellEnd"/>
+      <w:r>
+        <w:rPr>
+          <w:rFonts w:ascii="Segoe UI" w:hAnsi="Segoe UI" w:cs="Segoe UI"/>
+          <w:sz w:val="20"/>
+          <w:szCs w:val="20"/>
+          <w:lang w:val="en-US"/>
+        </w:rPr>
+        <w:t xml:space="preserve"> </w:t>
+      </w:r>
+      <w:proofErr w:type="spellStart"/>
+      <w:r>
+        <w:rPr>
+          <w:rFonts w:ascii="Segoe UI" w:hAnsi="Segoe UI" w:cs="Segoe UI"/>
+          <w:sz w:val="20"/>
+          <w:szCs w:val="20"/>
+          <w:lang w:val="en-US"/>
+        </w:rPr>
+        <w:t>вариант</w:t>
+      </w:r>
+      <w:proofErr w:type="spellEnd"/>
+      <w:r>
+        <w:rPr>
+          <w:rFonts w:ascii="Segoe UI" w:hAnsi="Segoe UI" w:cs="Segoe UI"/>
+          <w:sz w:val="20"/>
+          <w:szCs w:val="20"/>
+          <w:lang w:val="en-US"/>
+        </w:rPr>
+        <w:t xml:space="preserve"> е Mac OS X</w:t>
+      </w:r>
+      <w:r>
+        <w:rPr>
+          <w:rFonts w:ascii="Segoe UI" w:hAnsi="Segoe UI" w:cs="Segoe UI"/>
+          <w:sz w:val="20"/>
+          <w:szCs w:val="20"/>
+        </w:rPr>
         <w:t>, където също не е упомената версията на операционната система.</w:t>
       </w:r>
       <w:r>
         <w:rPr>
+          <w:rFonts w:ascii="Segoe UI" w:hAnsi="Segoe UI" w:cs="Segoe UI"/>
+          <w:sz w:val="20"/>
+          <w:szCs w:val="20"/>
           <w:lang w:val="en-US"/>
         </w:rPr>
         <w:t xml:space="preserve"> </w:t>
@@ -732,21 +1423,42 @@
           <w:numId w:val="1"/>
         </w:numPr>
         <w:jc w:val="both"/>
-      </w:pPr>
-      <w:r>
+        <w:rPr>
+          <w:rFonts w:ascii="Segoe UI" w:hAnsi="Segoe UI" w:cs="Segoe UI"/>
+          <w:sz w:val="20"/>
+          <w:szCs w:val="20"/>
+        </w:rPr>
+      </w:pPr>
+      <w:r>
+        <w:rPr>
+          <w:rFonts w:ascii="Segoe UI" w:hAnsi="Segoe UI" w:cs="Segoe UI"/>
+          <w:sz w:val="20"/>
+          <w:szCs w:val="20"/>
+        </w:rPr>
         <w:t xml:space="preserve">Какво открива </w:t>
       </w:r>
       <w:r>
         <w:rPr>
+          <w:rFonts w:ascii="Segoe UI" w:hAnsi="Segoe UI" w:cs="Segoe UI"/>
+          <w:sz w:val="20"/>
+          <w:szCs w:val="20"/>
           <w:lang w:val="en-US"/>
         </w:rPr>
         <w:t>JavaScript</w:t>
       </w:r>
       <w:r>
+        <w:rPr>
+          <w:rFonts w:ascii="Segoe UI" w:hAnsi="Segoe UI" w:cs="Segoe UI"/>
+          <w:sz w:val="20"/>
+          <w:szCs w:val="20"/>
+        </w:rPr>
         <w:t xml:space="preserve"> </w:t>
       </w:r>
       <w:r>
         <w:rPr>
+          <w:rFonts w:ascii="Segoe UI" w:hAnsi="Segoe UI" w:cs="Segoe UI"/>
+          <w:sz w:val="20"/>
+          <w:szCs w:val="20"/>
           <w:lang w:val="en-US"/>
         </w:rPr>
         <w:t>Lint</w:t>
@@ -760,81 +1472,186 @@
           <w:numId w:val="1"/>
         </w:numPr>
         <w:jc w:val="both"/>
-      </w:pPr>
-      <w:r>
+        <w:rPr>
+          <w:rFonts w:ascii="Segoe UI" w:hAnsi="Segoe UI" w:cs="Segoe UI"/>
+          <w:sz w:val="20"/>
+          <w:szCs w:val="20"/>
+        </w:rPr>
+      </w:pPr>
+      <w:r>
+        <w:rPr>
+          <w:rFonts w:ascii="Segoe UI" w:hAnsi="Segoe UI" w:cs="Segoe UI"/>
+          <w:sz w:val="20"/>
+          <w:szCs w:val="20"/>
+        </w:rPr>
         <w:lastRenderedPageBreak/>
         <w:t xml:space="preserve">Тъй като </w:t>
       </w:r>
       <w:r>
         <w:rPr>
+          <w:rFonts w:ascii="Segoe UI" w:hAnsi="Segoe UI" w:cs="Segoe UI"/>
+          <w:sz w:val="20"/>
+          <w:szCs w:val="20"/>
           <w:lang w:val="en-US"/>
         </w:rPr>
         <w:t>JavaScript</w:t>
       </w:r>
       <w:r>
+        <w:rPr>
+          <w:rFonts w:ascii="Segoe UI" w:hAnsi="Segoe UI" w:cs="Segoe UI"/>
+          <w:sz w:val="20"/>
+          <w:szCs w:val="20"/>
+        </w:rPr>
         <w:t xml:space="preserve"> </w:t>
       </w:r>
       <w:r>
+        <w:rPr>
+          <w:rFonts w:ascii="Segoe UI" w:hAnsi="Segoe UI" w:cs="Segoe UI"/>
+          <w:sz w:val="20"/>
+          <w:szCs w:val="20"/>
+        </w:rPr>
         <w:t xml:space="preserve">е език за програмиране, който се интерпретира, слабо </w:t>
       </w:r>
       <w:r>
+        <w:rPr>
+          <w:rFonts w:ascii="Segoe UI" w:hAnsi="Segoe UI" w:cs="Segoe UI"/>
+          <w:sz w:val="20"/>
+          <w:szCs w:val="20"/>
+        </w:rPr>
         <w:t xml:space="preserve">и динамично </w:t>
       </w:r>
       <w:r>
+        <w:rPr>
+          <w:rFonts w:ascii="Segoe UI" w:hAnsi="Segoe UI" w:cs="Segoe UI"/>
+          <w:sz w:val="20"/>
+          <w:szCs w:val="20"/>
+        </w:rPr>
         <w:t>типи</w:t>
       </w:r>
       <w:r>
+        <w:rPr>
+          <w:rFonts w:ascii="Segoe UI" w:hAnsi="Segoe UI" w:cs="Segoe UI"/>
+          <w:sz w:val="20"/>
+          <w:szCs w:val="20"/>
+        </w:rPr>
         <w:t xml:space="preserve">зиран, то нуждата от инструменти, които да ни предпазват от грешки е задължителен.  </w:t>
       </w:r>
       <w:r>
         <w:rPr>
+          <w:rFonts w:ascii="Segoe UI" w:hAnsi="Segoe UI" w:cs="Segoe UI"/>
+          <w:sz w:val="20"/>
+          <w:szCs w:val="20"/>
           <w:lang w:val="en-US"/>
         </w:rPr>
         <w:t>Нека разгледаме някои от на</w:t>
       </w:r>
       <w:r>
+        <w:rPr>
+          <w:rFonts w:ascii="Segoe UI" w:hAnsi="Segoe UI" w:cs="Segoe UI"/>
+          <w:sz w:val="20"/>
+          <w:szCs w:val="20"/>
+        </w:rPr>
         <w:t>й</w:t>
       </w:r>
       <w:r>
         <w:rPr>
+          <w:rFonts w:ascii="Segoe UI" w:hAnsi="Segoe UI" w:cs="Segoe UI"/>
+          <w:sz w:val="20"/>
+          <w:szCs w:val="20"/>
           <w:lang w:val="en-US"/>
         </w:rPr>
         <w:t xml:space="preserve">-често </w:t>
       </w:r>
       <w:r>
+        <w:rPr>
+          <w:rFonts w:ascii="Segoe UI" w:hAnsi="Segoe UI" w:cs="Segoe UI"/>
+          <w:sz w:val="20"/>
+          <w:szCs w:val="20"/>
+        </w:rPr>
         <w:t xml:space="preserve">срещаните грешки при писане на </w:t>
       </w:r>
       <w:r>
         <w:rPr>
+          <w:rFonts w:ascii="Segoe UI" w:hAnsi="Segoe UI" w:cs="Segoe UI"/>
+          <w:sz w:val="20"/>
+          <w:szCs w:val="20"/>
           <w:lang w:val="en-US"/>
         </w:rPr>
         <w:t>JavaScript</w:t>
       </w:r>
       <w:r>
+        <w:rPr>
+          <w:rFonts w:ascii="Segoe UI" w:hAnsi="Segoe UI" w:cs="Segoe UI"/>
+          <w:sz w:val="20"/>
+          <w:szCs w:val="20"/>
+        </w:rPr>
         <w:t xml:space="preserve"> </w:t>
       </w:r>
       <w:r>
+        <w:rPr>
+          <w:rFonts w:ascii="Segoe UI" w:hAnsi="Segoe UI" w:cs="Segoe UI"/>
+          <w:sz w:val="20"/>
+          <w:szCs w:val="20"/>
+        </w:rPr>
         <w:t>код</w:t>
       </w:r>
       <w:r>
+        <w:rPr>
+          <w:rFonts w:ascii="Segoe UI" w:hAnsi="Segoe UI" w:cs="Segoe UI"/>
+          <w:sz w:val="20"/>
+          <w:szCs w:val="20"/>
+        </w:rPr>
         <w:t xml:space="preserve">, а именно тези, които </w:t>
       </w:r>
       <w:r>
         <w:rPr>
+          <w:rFonts w:ascii="Segoe UI" w:hAnsi="Segoe UI" w:cs="Segoe UI"/>
+          <w:sz w:val="20"/>
+          <w:szCs w:val="20"/>
           <w:lang w:val="en-US"/>
         </w:rPr>
         <w:t>linter-</w:t>
       </w:r>
-      <w:r>
-        <w:t>ите ни помагат</w:t>
-      </w:r>
-      <w:r>
+      <w:proofErr w:type="spellStart"/>
+      <w:r>
+        <w:rPr>
+          <w:rFonts w:ascii="Segoe UI" w:hAnsi="Segoe UI" w:cs="Segoe UI"/>
+          <w:sz w:val="20"/>
+          <w:szCs w:val="20"/>
+        </w:rPr>
+        <w:t>ите</w:t>
+      </w:r>
+      <w:proofErr w:type="spellEnd"/>
+      <w:r>
+        <w:rPr>
+          <w:rFonts w:ascii="Segoe UI" w:hAnsi="Segoe UI" w:cs="Segoe UI"/>
+          <w:sz w:val="20"/>
+          <w:szCs w:val="20"/>
+        </w:rPr>
+        <w:t xml:space="preserve"> ни помагат</w:t>
+      </w:r>
+      <w:r>
+        <w:rPr>
+          <w:rFonts w:ascii="Segoe UI" w:hAnsi="Segoe UI" w:cs="Segoe UI"/>
+          <w:sz w:val="20"/>
+          <w:szCs w:val="20"/>
+        </w:rPr>
         <w:t xml:space="preserve"> бързо да открием и поправим</w:t>
       </w:r>
       <w:r>
+        <w:rPr>
+          <w:rFonts w:ascii="Segoe UI" w:hAnsi="Segoe UI" w:cs="Segoe UI"/>
+          <w:sz w:val="20"/>
+          <w:szCs w:val="20"/>
+        </w:rPr>
         <w:t>.</w:t>
       </w:r>
       <w:r>
+        <w:rPr>
+          <w:rFonts w:ascii="Segoe UI" w:hAnsi="Segoe UI" w:cs="Segoe UI"/>
+          <w:sz w:val="20"/>
+          <w:szCs w:val="20"/>
+        </w:rPr>
         <w:t xml:space="preserve"> </w:t>
       </w:r>
     </w:p>
@@ -846,29 +1663,60 @@
           <w:numId w:val="1"/>
         </w:numPr>
         <w:jc w:val="both"/>
-      </w:pPr>
-      <w:r>
+        <w:rPr>
+          <w:rFonts w:ascii="Segoe UI" w:hAnsi="Segoe UI" w:cs="Segoe UI"/>
+          <w:sz w:val="20"/>
+          <w:szCs w:val="20"/>
+        </w:rPr>
+      </w:pPr>
+      <w:r>
+        <w:rPr>
+          <w:rFonts w:ascii="Segoe UI" w:hAnsi="Segoe UI" w:cs="Segoe UI"/>
+          <w:sz w:val="20"/>
+          <w:szCs w:val="20"/>
+        </w:rPr>
         <w:t>използване на променлива ли метод, който не е деклариран</w:t>
       </w:r>
       <w:r>
+        <w:rPr>
+          <w:rFonts w:ascii="Segoe UI" w:hAnsi="Segoe UI" w:cs="Segoe UI"/>
+          <w:sz w:val="20"/>
+          <w:szCs w:val="20"/>
+        </w:rPr>
         <w:t xml:space="preserve"> </w:t>
       </w:r>
       <w:r>
         <w:rPr>
+          <w:rFonts w:ascii="Segoe UI" w:hAnsi="Segoe UI" w:cs="Segoe UI"/>
+          <w:sz w:val="20"/>
+          <w:szCs w:val="20"/>
           <w:lang w:val="en-US"/>
         </w:rPr>
         <w:t xml:space="preserve">: </w:t>
       </w:r>
       <w:r>
+        <w:rPr>
+          <w:rFonts w:ascii="Segoe UI" w:hAnsi="Segoe UI" w:cs="Segoe UI"/>
+          <w:sz w:val="20"/>
+          <w:szCs w:val="20"/>
+        </w:rPr>
         <w:t xml:space="preserve">предизвиква се неочаквано поведение на програмата. Такива грешки могат да се открият при наличие на достатъчно добри тестове, но с използването на </w:t>
       </w:r>
       <w:r>
         <w:rPr>
+          <w:rFonts w:ascii="Segoe UI" w:hAnsi="Segoe UI" w:cs="Segoe UI"/>
+          <w:sz w:val="20"/>
+          <w:szCs w:val="20"/>
           <w:lang w:val="en-US"/>
         </w:rPr>
         <w:t xml:space="preserve">lint </w:t>
       </w:r>
       <w:r>
+        <w:rPr>
+          <w:rFonts w:ascii="Segoe UI" w:hAnsi="Segoe UI" w:cs="Segoe UI"/>
+          <w:sz w:val="20"/>
+          <w:szCs w:val="20"/>
+        </w:rPr>
         <w:t>инструменти идентифицирането се улеснява значително.</w:t>
       </w:r>
     </w:p>
@@ -880,23 +1728,50 @@
           <w:numId w:val="1"/>
         </w:numPr>
         <w:jc w:val="both"/>
-      </w:pPr>
-      <w:r>
-        <w:t>променлива ли метод, който никога не се използва в кода</w:t>
-      </w:r>
-      <w:r>
-        <w:t xml:space="preserve"> : чрез откриването</w:t>
-      </w:r>
-      <w:r>
+        <w:rPr>
+          <w:rFonts w:ascii="Segoe UI" w:hAnsi="Segoe UI" w:cs="Segoe UI"/>
+          <w:sz w:val="20"/>
+          <w:szCs w:val="20"/>
+        </w:rPr>
+      </w:pPr>
+      <w:r>
+        <w:rPr>
+          <w:rFonts w:ascii="Segoe UI" w:hAnsi="Segoe UI" w:cs="Segoe UI"/>
+          <w:sz w:val="20"/>
+          <w:szCs w:val="20"/>
+        </w:rPr>
+        <w:t>променлива ли метод, който никога не се използва в кода : чрез откриването</w:t>
+      </w:r>
+      <w:r>
+        <w:rPr>
+          <w:rFonts w:ascii="Segoe UI" w:hAnsi="Segoe UI" w:cs="Segoe UI"/>
+          <w:sz w:val="20"/>
+          <w:szCs w:val="20"/>
+        </w:rPr>
         <w:t xml:space="preserve"> и отстраняването</w:t>
       </w:r>
       <w:r>
+        <w:rPr>
+          <w:rFonts w:ascii="Segoe UI" w:hAnsi="Segoe UI" w:cs="Segoe UI"/>
+          <w:sz w:val="20"/>
+          <w:szCs w:val="20"/>
+        </w:rPr>
         <w:t xml:space="preserve"> на този проблем </w:t>
       </w:r>
       <w:r>
+        <w:rPr>
+          <w:rFonts w:ascii="Segoe UI" w:hAnsi="Segoe UI" w:cs="Segoe UI"/>
+          <w:sz w:val="20"/>
+          <w:szCs w:val="20"/>
+        </w:rPr>
         <w:t xml:space="preserve">се премахва </w:t>
       </w:r>
       <w:r>
+        <w:rPr>
+          <w:rFonts w:ascii="Segoe UI" w:hAnsi="Segoe UI" w:cs="Segoe UI"/>
+          <w:sz w:val="20"/>
+          <w:szCs w:val="20"/>
+        </w:rPr>
         <w:t>ненужен ресурс</w:t>
       </w:r>
     </w:p>
@@ -908,47 +1783,94 @@
           <w:numId w:val="1"/>
         </w:numPr>
         <w:jc w:val="both"/>
-      </w:pPr>
-      <w:r>
+        <w:rPr>
+          <w:rFonts w:ascii="Segoe UI" w:hAnsi="Segoe UI" w:cs="Segoe UI"/>
+          <w:sz w:val="20"/>
+          <w:szCs w:val="20"/>
+        </w:rPr>
+      </w:pPr>
+      <w:r>
+        <w:rPr>
+          <w:rFonts w:ascii="Segoe UI" w:hAnsi="Segoe UI" w:cs="Segoe UI"/>
+          <w:sz w:val="20"/>
+          <w:szCs w:val="20"/>
+        </w:rPr>
         <w:t>блок от код, който никога не се изпълнява</w:t>
       </w:r>
       <w:r>
+        <w:rPr>
+          <w:rFonts w:ascii="Segoe UI" w:hAnsi="Segoe UI" w:cs="Segoe UI"/>
+          <w:sz w:val="20"/>
+          <w:szCs w:val="20"/>
+        </w:rPr>
         <w:t xml:space="preserve">, заради </w:t>
       </w:r>
       <w:r>
         <w:rPr>
+          <w:rFonts w:ascii="Segoe UI" w:hAnsi="Segoe UI" w:cs="Segoe UI"/>
+          <w:sz w:val="20"/>
+          <w:szCs w:val="20"/>
           <w:lang w:val="en-US"/>
         </w:rPr>
         <w:t>return, continue</w:t>
       </w:r>
       <w:r>
+        <w:rPr>
+          <w:rFonts w:ascii="Segoe UI" w:hAnsi="Segoe UI" w:cs="Segoe UI"/>
+          <w:sz w:val="20"/>
+          <w:szCs w:val="20"/>
+        </w:rPr>
         <w:t>,</w:t>
       </w:r>
       <w:r>
         <w:rPr>
+          <w:rFonts w:ascii="Segoe UI" w:hAnsi="Segoe UI" w:cs="Segoe UI"/>
+          <w:sz w:val="20"/>
+          <w:szCs w:val="20"/>
           <w:lang w:val="en-US"/>
         </w:rPr>
         <w:t xml:space="preserve"> break</w:t>
       </w:r>
       <w:r>
+        <w:rPr>
+          <w:rFonts w:ascii="Segoe UI" w:hAnsi="Segoe UI" w:cs="Segoe UI"/>
+          <w:sz w:val="20"/>
+          <w:szCs w:val="20"/>
+        </w:rPr>
         <w:t xml:space="preserve"> или </w:t>
       </w:r>
       <w:r>
         <w:rPr>
+          <w:rFonts w:ascii="Segoe UI" w:hAnsi="Segoe UI" w:cs="Segoe UI"/>
+          <w:sz w:val="20"/>
+          <w:szCs w:val="20"/>
           <w:lang w:val="en-US"/>
         </w:rPr>
         <w:t>throw</w:t>
       </w:r>
       <w:r>
+        <w:rPr>
+          <w:rFonts w:ascii="Segoe UI" w:hAnsi="Segoe UI" w:cs="Segoe UI"/>
+          <w:sz w:val="20"/>
+          <w:szCs w:val="20"/>
+        </w:rPr>
         <w:t xml:space="preserve"> оператори</w:t>
       </w:r>
       <w:r>
         <w:rPr>
+          <w:rFonts w:ascii="Segoe UI" w:hAnsi="Segoe UI" w:cs="Segoe UI"/>
+          <w:sz w:val="20"/>
+          <w:szCs w:val="20"/>
           <w:lang w:val="en-US"/>
         </w:rPr>
         <w:t xml:space="preserve"> </w:t>
       </w:r>
       <w:r>
+        <w:rPr>
+          <w:rFonts w:ascii="Segoe UI" w:hAnsi="Segoe UI" w:cs="Segoe UI"/>
+          <w:sz w:val="20"/>
+          <w:szCs w:val="20"/>
+        </w:rPr>
         <w:t>: идентифицира се евентуален проблем със потока на изпълнението на програмата или ненужен фрагмент от код</w:t>
       </w:r>
     </w:p>
@@ -960,32 +1882,63 @@
           <w:numId w:val="1"/>
         </w:numPr>
         <w:jc w:val="both"/>
-      </w:pPr>
-      <w:r>
-        <w:rPr>
+        <w:rPr>
+          <w:rFonts w:ascii="Segoe UI" w:hAnsi="Segoe UI" w:cs="Segoe UI"/>
+          <w:sz w:val="20"/>
+          <w:szCs w:val="20"/>
+        </w:rPr>
+      </w:pPr>
+      <w:proofErr w:type="gramStart"/>
+      <w:r>
+        <w:rPr>
+          <w:rFonts w:ascii="Segoe UI" w:hAnsi="Segoe UI" w:cs="Segoe UI"/>
+          <w:sz w:val="20"/>
+          <w:szCs w:val="20"/>
           <w:lang w:val="en-US"/>
         </w:rPr>
         <w:t>пропуснати</w:t>
       </w:r>
-      <w:r>
+      <w:proofErr w:type="gramEnd"/>
+      <w:r>
+        <w:rPr>
+          <w:rFonts w:ascii="Segoe UI" w:hAnsi="Segoe UI" w:cs="Segoe UI"/>
+          <w:sz w:val="20"/>
+          <w:szCs w:val="20"/>
+        </w:rPr>
         <w:t xml:space="preserve"> ограждащи скоби на изразите </w:t>
       </w:r>
       <w:r>
         <w:rPr>
+          <w:rFonts w:ascii="Segoe UI" w:hAnsi="Segoe UI" w:cs="Segoe UI"/>
+          <w:sz w:val="20"/>
+          <w:szCs w:val="20"/>
           <w:lang w:val="en-US"/>
         </w:rPr>
         <w:t>if, for, while</w:t>
       </w:r>
       <w:r>
         <w:rPr>
+          <w:rFonts w:ascii="Segoe UI" w:hAnsi="Segoe UI" w:cs="Segoe UI"/>
+          <w:sz w:val="20"/>
+          <w:szCs w:val="20"/>
           <w:lang w:val="en-US"/>
         </w:rPr>
         <w:t xml:space="preserve"> : </w:t>
       </w:r>
       <w:r>
+        <w:rPr>
+          <w:rFonts w:ascii="Segoe UI" w:hAnsi="Segoe UI" w:cs="Segoe UI"/>
+          <w:sz w:val="20"/>
+          <w:szCs w:val="20"/>
+        </w:rPr>
         <w:t xml:space="preserve">това </w:t>
       </w:r>
       <w:r>
+        <w:rPr>
+          <w:rFonts w:ascii="Segoe UI" w:hAnsi="Segoe UI" w:cs="Segoe UI"/>
+          <w:sz w:val="20"/>
+          <w:szCs w:val="20"/>
+        </w:rPr>
         <w:t xml:space="preserve">води до влошаване на четливостта на кода, особено ако на реда след оператора има и някакъв друг израз. Потенциално място за бъгове, както и създава допълнителна работа ако трябва в тялото след оператора да се добави повече от един израз </w:t>
       </w:r>
     </w:p>
@@ -997,41 +1950,85 @@
           <w:numId w:val="1"/>
         </w:numPr>
         <w:jc w:val="both"/>
-      </w:pPr>
-      <w:r>
+        <w:rPr>
+          <w:rFonts w:ascii="Segoe UI" w:hAnsi="Segoe UI" w:cs="Segoe UI"/>
+          <w:sz w:val="20"/>
+          <w:szCs w:val="20"/>
+        </w:rPr>
+      </w:pPr>
+      <w:r>
+        <w:rPr>
+          <w:rFonts w:ascii="Segoe UI" w:hAnsi="Segoe UI" w:cs="Segoe UI"/>
+          <w:sz w:val="20"/>
+          <w:szCs w:val="20"/>
+        </w:rPr>
         <w:t xml:space="preserve">липсващи </w:t>
       </w:r>
       <w:r>
         <w:rPr>
+          <w:rFonts w:ascii="Segoe UI" w:hAnsi="Segoe UI" w:cs="Segoe UI"/>
+          <w:sz w:val="20"/>
+          <w:szCs w:val="20"/>
           <w:lang w:val="en-US"/>
         </w:rPr>
         <w:t xml:space="preserve">break </w:t>
       </w:r>
       <w:r>
+        <w:rPr>
+          <w:rFonts w:ascii="Segoe UI" w:hAnsi="Segoe UI" w:cs="Segoe UI"/>
+          <w:sz w:val="20"/>
+          <w:szCs w:val="20"/>
+        </w:rPr>
         <w:t xml:space="preserve">изрази при </w:t>
       </w:r>
       <w:r>
         <w:rPr>
+          <w:rFonts w:ascii="Segoe UI" w:hAnsi="Segoe UI" w:cs="Segoe UI"/>
+          <w:sz w:val="20"/>
+          <w:szCs w:val="20"/>
           <w:lang w:val="en-US"/>
         </w:rPr>
         <w:t>case</w:t>
       </w:r>
       <w:r>
+        <w:rPr>
+          <w:rFonts w:ascii="Segoe UI" w:hAnsi="Segoe UI" w:cs="Segoe UI"/>
+          <w:sz w:val="20"/>
+          <w:szCs w:val="20"/>
+        </w:rPr>
         <w:t xml:space="preserve"> случаите на </w:t>
       </w:r>
       <w:r>
         <w:rPr>
+          <w:rFonts w:ascii="Segoe UI" w:hAnsi="Segoe UI" w:cs="Segoe UI"/>
+          <w:sz w:val="20"/>
+          <w:szCs w:val="20"/>
           <w:lang w:val="en-US"/>
         </w:rPr>
         <w:t xml:space="preserve">switch </w:t>
       </w:r>
       <w:r>
+        <w:rPr>
+          <w:rFonts w:ascii="Segoe UI" w:hAnsi="Segoe UI" w:cs="Segoe UI"/>
+          <w:sz w:val="20"/>
+          <w:szCs w:val="20"/>
+        </w:rPr>
         <w:t>оператор</w:t>
       </w:r>
       <w:r>
+        <w:rPr>
+          <w:rFonts w:ascii="Segoe UI" w:hAnsi="Segoe UI" w:cs="Segoe UI"/>
+          <w:sz w:val="20"/>
+          <w:szCs w:val="20"/>
+        </w:rPr>
         <w:t xml:space="preserve"> : това е потенциално място за бъгове свързани с потока на изпълнението на </w:t>
       </w:r>
       <w:r>
+        <w:rPr>
+          <w:rFonts w:ascii="Segoe UI" w:hAnsi="Segoe UI" w:cs="Segoe UI"/>
+          <w:sz w:val="20"/>
+          <w:szCs w:val="20"/>
+        </w:rPr>
         <w:t>програмата.</w:t>
       </w:r>
     </w:p>
@@ -1043,35 +2040,69 @@
           <w:numId w:val="1"/>
         </w:numPr>
         <w:jc w:val="both"/>
-      </w:pPr>
-      <w:r>
+        <w:rPr>
+          <w:rFonts w:ascii="Segoe UI" w:hAnsi="Segoe UI" w:cs="Segoe UI"/>
+          <w:sz w:val="20"/>
+          <w:szCs w:val="20"/>
+        </w:rPr>
+      </w:pPr>
+      <w:r>
+        <w:rPr>
+          <w:rFonts w:ascii="Segoe UI" w:hAnsi="Segoe UI" w:cs="Segoe UI"/>
+          <w:sz w:val="20"/>
+          <w:szCs w:val="20"/>
+        </w:rPr>
         <w:t xml:space="preserve">нарушаването на правила, записани в даден </w:t>
       </w:r>
       <w:r>
         <w:rPr>
+          <w:rFonts w:ascii="Segoe UI" w:hAnsi="Segoe UI" w:cs="Segoe UI"/>
+          <w:sz w:val="20"/>
+          <w:szCs w:val="20"/>
           <w:lang w:val="en-US"/>
         </w:rPr>
         <w:t>style guide</w:t>
       </w:r>
       <w:r>
         <w:rPr>
+          <w:rFonts w:ascii="Segoe UI" w:hAnsi="Segoe UI" w:cs="Segoe UI"/>
+          <w:sz w:val="20"/>
+          <w:szCs w:val="20"/>
           <w:lang w:val="en-US"/>
         </w:rPr>
         <w:t xml:space="preserve"> </w:t>
       </w:r>
       <w:r>
+        <w:rPr>
+          <w:rFonts w:ascii="Segoe UI" w:hAnsi="Segoe UI" w:cs="Segoe UI"/>
+          <w:sz w:val="20"/>
+          <w:szCs w:val="20"/>
+        </w:rPr>
         <w:t xml:space="preserve">: непостоянството в начина, по който пишем кода го прави нечетлив и изглежда неприятно. При налагане на единен стил, се подобрява четливостта и  </w:t>
       </w:r>
       <w:r>
+        <w:rPr>
+          <w:rFonts w:ascii="Segoe UI" w:hAnsi="Segoe UI" w:cs="Segoe UI"/>
+          <w:sz w:val="20"/>
+          <w:szCs w:val="20"/>
+        </w:rPr>
         <w:t xml:space="preserve">се създава чувството за колективно притежание но кода </w:t>
       </w:r>
       <w:r>
         <w:rPr>
+          <w:rFonts w:ascii="Segoe UI" w:hAnsi="Segoe UI" w:cs="Segoe UI"/>
+          <w:sz w:val="20"/>
+          <w:szCs w:val="20"/>
           <w:lang w:val="en-US"/>
         </w:rPr>
         <w:t>(code ownership)</w:t>
       </w:r>
       <w:r>
+        <w:rPr>
+          <w:rFonts w:ascii="Segoe UI" w:hAnsi="Segoe UI" w:cs="Segoe UI"/>
+          <w:sz w:val="20"/>
+          <w:szCs w:val="20"/>
+        </w:rPr>
         <w:t>, т.е. четейки код, който не е писан от теб, но изглежда стилистично като твоя.</w:t>
       </w:r>
     </w:p>
@@ -1084,45 +2115,73 @@
         </w:numPr>
         <w:jc w:val="both"/>
         <w:rPr>
-          <w:lang w:val="en-US"/>
-        </w:rPr>
-      </w:pPr>
-      <w:r>
-        <w:rPr>
+          <w:rFonts w:ascii="Segoe UI" w:hAnsi="Segoe UI" w:cs="Segoe UI"/>
+          <w:sz w:val="20"/>
+          <w:szCs w:val="20"/>
+          <w:lang w:val="en-US"/>
+        </w:rPr>
+      </w:pPr>
+      <w:proofErr w:type="spellStart"/>
+      <w:r>
+        <w:rPr>
+          <w:rFonts w:ascii="Segoe UI" w:hAnsi="Segoe UI" w:cs="Segoe UI"/>
+          <w:sz w:val="20"/>
+          <w:szCs w:val="20"/>
           <w:lang w:val="en-US"/>
         </w:rPr>
         <w:t>Начин</w:t>
       </w:r>
-      <w:r>
+      <w:proofErr w:type="spellEnd"/>
+      <w:r>
+        <w:rPr>
+          <w:rFonts w:ascii="Segoe UI" w:hAnsi="Segoe UI" w:cs="Segoe UI"/>
+          <w:sz w:val="20"/>
+          <w:szCs w:val="20"/>
+        </w:rPr>
         <w:t>и</w:t>
       </w:r>
       <w:r>
         <w:rPr>
-          <w:lang w:val="en-US"/>
-        </w:rPr>
-        <w:t xml:space="preserve"> на използване</w:t>
-      </w:r>
-      <w:r>
-        <w:rPr>
-          <w:lang w:val="en-US"/>
-        </w:rPr>
-        <w:t xml:space="preserve"> </w:t>
-      </w:r>
-    </w:p>
-    <w:p>
-      <w:pPr>
-        <w:jc w:val="both"/>
-      </w:pPr>
-      <w:r>
+          <w:rFonts w:ascii="Segoe UI" w:hAnsi="Segoe UI" w:cs="Segoe UI"/>
+          <w:sz w:val="20"/>
+          <w:szCs w:val="20"/>
+          <w:lang w:val="en-US"/>
+        </w:rPr>
+        <w:t xml:space="preserve"> на използване </w:t>
+      </w:r>
+    </w:p>
+    <w:p>
+      <w:pPr>
+        <w:jc w:val="both"/>
+        <w:rPr>
+          <w:rFonts w:ascii="Segoe UI" w:hAnsi="Segoe UI" w:cs="Segoe UI"/>
+          <w:sz w:val="20"/>
+          <w:szCs w:val="20"/>
+        </w:rPr>
+      </w:pPr>
+      <w:r>
+        <w:rPr>
+          <w:rFonts w:ascii="Segoe UI" w:hAnsi="Segoe UI" w:cs="Segoe UI"/>
+          <w:sz w:val="20"/>
+          <w:szCs w:val="20"/>
+        </w:rPr>
         <w:t xml:space="preserve">Съществуват няколко начина за интегрирането на </w:t>
       </w:r>
       <w:r>
         <w:rPr>
+          <w:rFonts w:ascii="Segoe UI" w:hAnsi="Segoe UI" w:cs="Segoe UI"/>
+          <w:sz w:val="20"/>
+          <w:szCs w:val="20"/>
           <w:lang w:val="en-US"/>
         </w:rPr>
         <w:t>JavaScript Lint</w:t>
       </w:r>
       <w:r>
+        <w:rPr>
+          <w:rFonts w:ascii="Segoe UI" w:hAnsi="Segoe UI" w:cs="Segoe UI"/>
+          <w:sz w:val="20"/>
+          <w:szCs w:val="20"/>
+        </w:rPr>
         <w:t xml:space="preserve"> в процеса ни на работа, като например</w:t>
       </w:r>
     </w:p>
@@ -1134,50 +2193,116 @@
           <w:numId w:val="1"/>
         </w:numPr>
         <w:jc w:val="both"/>
-      </w:pPr>
-      <w:r>
+        <w:rPr>
+          <w:rFonts w:ascii="Segoe UI" w:hAnsi="Segoe UI" w:cs="Segoe UI"/>
+          <w:sz w:val="20"/>
+          <w:szCs w:val="20"/>
+        </w:rPr>
+      </w:pPr>
+      <w:r>
+        <w:rPr>
+          <w:rFonts w:ascii="Segoe UI" w:hAnsi="Segoe UI" w:cs="Segoe UI"/>
+          <w:sz w:val="20"/>
+          <w:szCs w:val="20"/>
+        </w:rPr>
         <w:t>директно пускаме програмата, чрез нейния</w:t>
       </w:r>
       <w:r>
+        <w:rPr>
+          <w:rFonts w:ascii="Segoe UI" w:hAnsi="Segoe UI" w:cs="Segoe UI"/>
+          <w:sz w:val="20"/>
+          <w:szCs w:val="20"/>
+        </w:rPr>
         <w:t xml:space="preserve"> </w:t>
       </w:r>
       <w:r>
         <w:rPr>
+          <w:rFonts w:ascii="Segoe UI" w:hAnsi="Segoe UI" w:cs="Segoe UI"/>
+          <w:sz w:val="20"/>
+          <w:szCs w:val="20"/>
           <w:lang w:val="en-US"/>
         </w:rPr>
         <w:t>CLI</w:t>
       </w:r>
       <w:r>
         <w:rPr>
+          <w:rFonts w:ascii="Segoe UI" w:hAnsi="Segoe UI" w:cs="Segoe UI"/>
+          <w:sz w:val="20"/>
+          <w:szCs w:val="20"/>
           <w:lang w:val="en-US"/>
         </w:rPr>
         <w:t xml:space="preserve"> </w:t>
       </w:r>
       <w:r>
+        <w:rPr>
+          <w:rFonts w:ascii="Segoe UI" w:hAnsi="Segoe UI" w:cs="Segoe UI"/>
+          <w:sz w:val="20"/>
+          <w:szCs w:val="20"/>
+        </w:rPr>
         <w:t>: може би най-неудобния вариант, тъй като изхода, който ще получим няма да е толкова четим и интерактивността със самия код почти липсва</w:t>
       </w:r>
       <w:r>
+        <w:rPr>
+          <w:rFonts w:ascii="Segoe UI" w:hAnsi="Segoe UI" w:cs="Segoe UI"/>
+          <w:sz w:val="20"/>
+          <w:szCs w:val="20"/>
+        </w:rPr>
         <w:t>. Въпреки това не се изисква</w:t>
       </w:r>
       <w:r>
+        <w:rPr>
+          <w:rFonts w:ascii="Segoe UI" w:hAnsi="Segoe UI" w:cs="Segoe UI"/>
+          <w:sz w:val="20"/>
+          <w:szCs w:val="20"/>
+        </w:rPr>
         <w:t>т никакви допълнителни настройки</w:t>
       </w:r>
       <w:r>
+        <w:rPr>
+          <w:rFonts w:ascii="Segoe UI" w:hAnsi="Segoe UI" w:cs="Segoe UI"/>
+          <w:sz w:val="20"/>
+          <w:szCs w:val="20"/>
+        </w:rPr>
         <w:t xml:space="preserve">, а </w:t>
       </w:r>
       <w:r>
+        <w:rPr>
+          <w:rFonts w:ascii="Segoe UI" w:hAnsi="Segoe UI" w:cs="Segoe UI"/>
+          <w:sz w:val="20"/>
+          <w:szCs w:val="20"/>
+        </w:rPr>
         <w:t xml:space="preserve">евентуално само </w:t>
       </w:r>
       <w:r>
+        <w:rPr>
+          <w:rFonts w:ascii="Segoe UI" w:hAnsi="Segoe UI" w:cs="Segoe UI"/>
+          <w:sz w:val="20"/>
+          <w:szCs w:val="20"/>
+        </w:rPr>
         <w:t>указване на конфигурационен файл, от който да посочва за какви грешки да се търси.</w:t>
       </w:r>
       <w:r>
+        <w:rPr>
+          <w:rFonts w:ascii="Segoe UI" w:hAnsi="Segoe UI" w:cs="Segoe UI"/>
+          <w:sz w:val="20"/>
+          <w:szCs w:val="20"/>
+        </w:rPr>
         <w:t xml:space="preserve"> </w:t>
       </w:r>
       <w:r>
+        <w:rPr>
+          <w:rFonts w:ascii="Segoe UI" w:hAnsi="Segoe UI" w:cs="Segoe UI"/>
+          <w:sz w:val="20"/>
+          <w:szCs w:val="20"/>
+        </w:rPr>
         <w:t xml:space="preserve">Подходът е приложим при работа с </w:t>
       </w:r>
       <w:r>
+        <w:rPr>
+          <w:rFonts w:ascii="Segoe UI" w:hAnsi="Segoe UI" w:cs="Segoe UI"/>
+          <w:sz w:val="20"/>
+          <w:szCs w:val="20"/>
+        </w:rPr>
         <w:t>малки и средни проекти, където просто искаме да се уверим, че няма никакви сериозни грешки.</w:t>
       </w:r>
     </w:p>
@@ -1189,59 +2314,130 @@
           <w:numId w:val="1"/>
         </w:numPr>
         <w:jc w:val="both"/>
-      </w:pPr>
-      <w:r>
+        <w:rPr>
+          <w:rFonts w:ascii="Segoe UI" w:hAnsi="Segoe UI" w:cs="Segoe UI"/>
+          <w:sz w:val="20"/>
+          <w:szCs w:val="20"/>
+        </w:rPr>
+      </w:pPr>
+      <w:r>
+        <w:rPr>
+          <w:rFonts w:ascii="Segoe UI" w:hAnsi="Segoe UI" w:cs="Segoe UI"/>
+          <w:sz w:val="20"/>
+          <w:szCs w:val="20"/>
+        </w:rPr>
         <w:t xml:space="preserve">използване от контекстното меню на </w:t>
       </w:r>
       <w:r>
         <w:rPr>
+          <w:rFonts w:ascii="Segoe UI" w:hAnsi="Segoe UI" w:cs="Segoe UI"/>
+          <w:sz w:val="20"/>
+          <w:szCs w:val="20"/>
           <w:lang w:val="en-US"/>
         </w:rPr>
         <w:t>Windows Explorer :</w:t>
       </w:r>
       <w:r>
+        <w:rPr>
+          <w:rFonts w:ascii="Segoe UI" w:hAnsi="Segoe UI" w:cs="Segoe UI"/>
+          <w:sz w:val="20"/>
+          <w:szCs w:val="20"/>
+        </w:rPr>
         <w:t xml:space="preserve"> в документацията на </w:t>
       </w:r>
       <w:r>
         <w:rPr>
+          <w:rFonts w:ascii="Segoe UI" w:hAnsi="Segoe UI" w:cs="Segoe UI"/>
+          <w:sz w:val="20"/>
+          <w:szCs w:val="20"/>
           <w:lang w:val="en-US"/>
         </w:rPr>
         <w:t>JavaScript Lint</w:t>
       </w:r>
       <w:r>
+        <w:rPr>
+          <w:rFonts w:ascii="Segoe UI" w:hAnsi="Segoe UI" w:cs="Segoe UI"/>
+          <w:sz w:val="20"/>
+          <w:szCs w:val="20"/>
+        </w:rPr>
         <w:t xml:space="preserve"> е посочен този вариант, като идеята е от </w:t>
       </w:r>
       <w:r>
         <w:rPr>
+          <w:rFonts w:ascii="Segoe UI" w:hAnsi="Segoe UI" w:cs="Segoe UI"/>
+          <w:sz w:val="20"/>
+          <w:szCs w:val="20"/>
           <w:lang w:val="en-US"/>
         </w:rPr>
         <w:t>Windows Explorer</w:t>
       </w:r>
       <w:r>
+        <w:rPr>
+          <w:rFonts w:ascii="Segoe UI" w:hAnsi="Segoe UI" w:cs="Segoe UI"/>
+          <w:sz w:val="20"/>
+          <w:szCs w:val="20"/>
+        </w:rPr>
         <w:t xml:space="preserve"> да кликнем с десен бутон върху файл </w:t>
       </w:r>
       <w:r>
+        <w:rPr>
+          <w:rFonts w:ascii="Segoe UI" w:hAnsi="Segoe UI" w:cs="Segoe UI"/>
+          <w:sz w:val="20"/>
+          <w:szCs w:val="20"/>
+        </w:rPr>
         <w:t xml:space="preserve">с </w:t>
       </w:r>
       <w:r>
         <w:rPr>
+          <w:rFonts w:ascii="Segoe UI" w:hAnsi="Segoe UI" w:cs="Segoe UI"/>
+          <w:sz w:val="20"/>
+          <w:szCs w:val="20"/>
           <w:lang w:val="en-US"/>
         </w:rPr>
         <w:t xml:space="preserve">JavaScript </w:t>
       </w:r>
       <w:r>
+        <w:rPr>
+          <w:rFonts w:ascii="Segoe UI" w:hAnsi="Segoe UI" w:cs="Segoe UI"/>
+          <w:sz w:val="20"/>
+          <w:szCs w:val="20"/>
+        </w:rPr>
         <w:t xml:space="preserve">код и така да активираме инструмента. Резултатите вероятно отново ще получим в терминала и </w:t>
       </w:r>
       <w:r>
+        <w:rPr>
+          <w:rFonts w:ascii="Segoe UI" w:hAnsi="Segoe UI" w:cs="Segoe UI"/>
+          <w:sz w:val="20"/>
+          <w:szCs w:val="20"/>
+        </w:rPr>
         <w:t xml:space="preserve">отново сме в горния случай – ниска интерактивност и дори още по ниска практичност, защото трябва да повтаряме действието за всеки </w:t>
       </w:r>
       <w:r>
         <w:rPr>
-          <w:lang w:val="en-US"/>
-        </w:rPr>
-        <w:t>.js</w:t>
-      </w:r>
-      <w:r>
+          <w:rFonts w:ascii="Segoe UI" w:hAnsi="Segoe UI" w:cs="Segoe UI"/>
+          <w:sz w:val="20"/>
+          <w:szCs w:val="20"/>
+          <w:lang w:val="en-US"/>
+        </w:rPr>
+        <w:t>.</w:t>
+      </w:r>
+      <w:proofErr w:type="spellStart"/>
+      <w:r>
+        <w:rPr>
+          <w:rFonts w:ascii="Segoe UI" w:hAnsi="Segoe UI" w:cs="Segoe UI"/>
+          <w:sz w:val="20"/>
+          <w:szCs w:val="20"/>
+          <w:lang w:val="en-US"/>
+        </w:rPr>
+        <w:t>js</w:t>
+      </w:r>
+      <w:proofErr w:type="spellEnd"/>
+      <w:r>
+        <w:rPr>
+          <w:rFonts w:ascii="Segoe UI" w:hAnsi="Segoe UI" w:cs="Segoe UI"/>
+          <w:sz w:val="20"/>
+          <w:szCs w:val="20"/>
+        </w:rPr>
         <w:t xml:space="preserve"> файл, който имаме в проекта.</w:t>
       </w:r>
     </w:p>
@@ -1253,87 +2449,204 @@
           <w:numId w:val="1"/>
         </w:numPr>
         <w:jc w:val="both"/>
-      </w:pPr>
-      <w:r>
-        <w:t>приставка/добавка в IDE</w:t>
-      </w:r>
-      <w:r>
+        <w:rPr>
+          <w:rFonts w:ascii="Segoe UI" w:hAnsi="Segoe UI" w:cs="Segoe UI"/>
+          <w:sz w:val="20"/>
+          <w:szCs w:val="20"/>
+        </w:rPr>
+      </w:pPr>
+      <w:r>
+        <w:rPr>
+          <w:rFonts w:ascii="Segoe UI" w:hAnsi="Segoe UI" w:cs="Segoe UI"/>
+          <w:sz w:val="20"/>
+          <w:szCs w:val="20"/>
+        </w:rPr>
+        <w:t xml:space="preserve">приставка/добавка в IDE  или редактор </w:t>
+      </w:r>
+      <w:r>
+        <w:rPr>
+          <w:rFonts w:ascii="Segoe UI" w:hAnsi="Segoe UI" w:cs="Segoe UI"/>
+          <w:sz w:val="20"/>
+          <w:szCs w:val="20"/>
+          <w:lang w:val="en-US"/>
+        </w:rPr>
+        <w:t xml:space="preserve">: </w:t>
+      </w:r>
+      <w:r>
+        <w:rPr>
+          <w:rFonts w:ascii="Segoe UI" w:hAnsi="Segoe UI" w:cs="Segoe UI"/>
+          <w:sz w:val="20"/>
+          <w:szCs w:val="20"/>
+        </w:rPr>
+        <w:t>п</w:t>
+      </w:r>
+      <w:r>
+        <w:rPr>
+          <w:rFonts w:ascii="Segoe UI" w:hAnsi="Segoe UI" w:cs="Segoe UI"/>
+          <w:sz w:val="20"/>
+          <w:szCs w:val="20"/>
+        </w:rPr>
+        <w:t xml:space="preserve">рактичен и удобен вариант, като </w:t>
+      </w:r>
+      <w:r>
+        <w:rPr>
+          <w:rFonts w:ascii="Segoe UI" w:hAnsi="Segoe UI" w:cs="Segoe UI"/>
+          <w:sz w:val="20"/>
+          <w:szCs w:val="20"/>
+        </w:rPr>
+        <w:t xml:space="preserve">са налице някои </w:t>
+      </w:r>
+      <w:r>
+        <w:rPr>
+          <w:rFonts w:ascii="Segoe UI" w:hAnsi="Segoe UI" w:cs="Segoe UI"/>
+          <w:sz w:val="20"/>
+          <w:szCs w:val="20"/>
+        </w:rPr>
+        <w:t>предимства</w:t>
+      </w:r>
+      <w:r>
+        <w:rPr>
+          <w:rFonts w:ascii="Segoe UI" w:hAnsi="Segoe UI" w:cs="Segoe UI"/>
+          <w:sz w:val="20"/>
+          <w:szCs w:val="20"/>
+        </w:rPr>
+        <w:t xml:space="preserve">. Обикновено има обособена секция за изхода от инструмента. Също така при кликване върху намерените грешки, които са открити курсорът се отвежда на мястото на грешката, показване на потенциални решения на проблема и конфигуриране на инструмента от настройките на </w:t>
+      </w:r>
+      <w:r>
+        <w:rPr>
+          <w:rFonts w:ascii="Segoe UI" w:hAnsi="Segoe UI" w:cs="Segoe UI"/>
+          <w:sz w:val="20"/>
+          <w:szCs w:val="20"/>
+          <w:lang w:val="en-US"/>
+        </w:rPr>
+        <w:t>IDE-</w:t>
+      </w:r>
+      <w:r>
+        <w:rPr>
+          <w:rFonts w:ascii="Segoe UI" w:hAnsi="Segoe UI" w:cs="Segoe UI"/>
+          <w:sz w:val="20"/>
+          <w:szCs w:val="20"/>
+        </w:rPr>
+        <w:t>то</w:t>
+      </w:r>
+      <w:r>
+        <w:rPr>
+          <w:rFonts w:ascii="Segoe UI" w:hAnsi="Segoe UI" w:cs="Segoe UI"/>
+          <w:sz w:val="20"/>
+          <w:szCs w:val="20"/>
+          <w:lang w:val="en-US"/>
+        </w:rPr>
+        <w:t>.</w:t>
+      </w:r>
+      <w:r>
+        <w:rPr>
+          <w:rFonts w:ascii="Segoe UI" w:hAnsi="Segoe UI" w:cs="Segoe UI"/>
+          <w:sz w:val="20"/>
+          <w:szCs w:val="20"/>
+        </w:rPr>
+        <w:t xml:space="preserve"> За съжаление</w:t>
+      </w:r>
+      <w:r>
+        <w:rPr>
+          <w:rFonts w:ascii="Segoe UI" w:hAnsi="Segoe UI" w:cs="Segoe UI"/>
+          <w:sz w:val="20"/>
+          <w:szCs w:val="20"/>
+        </w:rPr>
+        <w:t xml:space="preserve"> поради спрялата разработка на </w:t>
+      </w:r>
+      <w:r>
+        <w:rPr>
+          <w:rFonts w:ascii="Segoe UI" w:hAnsi="Segoe UI" w:cs="Segoe UI"/>
+          <w:sz w:val="20"/>
+          <w:szCs w:val="20"/>
+          <w:lang w:val="en-US"/>
+        </w:rPr>
+        <w:t xml:space="preserve">JavaScript Lint </w:t>
+      </w:r>
+      <w:r>
+        <w:rPr>
+          <w:rFonts w:ascii="Segoe UI" w:hAnsi="Segoe UI" w:cs="Segoe UI"/>
+          <w:sz w:val="20"/>
+          <w:szCs w:val="20"/>
+        </w:rPr>
+        <w:t xml:space="preserve">не се поддържат съвременни </w:t>
+      </w:r>
+      <w:r>
+        <w:rPr>
+          <w:rFonts w:ascii="Segoe UI" w:hAnsi="Segoe UI" w:cs="Segoe UI"/>
+          <w:sz w:val="20"/>
+          <w:szCs w:val="20"/>
+          <w:lang w:val="en-US"/>
+        </w:rPr>
+        <w:t>IDE</w:t>
+      </w:r>
+      <w:r>
+        <w:rPr>
+          <w:rFonts w:ascii="Segoe UI" w:hAnsi="Segoe UI" w:cs="Segoe UI"/>
+          <w:sz w:val="20"/>
+          <w:szCs w:val="20"/>
+        </w:rPr>
+        <w:t>-</w:t>
+      </w:r>
+      <w:proofErr w:type="spellStart"/>
+      <w:r>
+        <w:rPr>
+          <w:rFonts w:ascii="Segoe UI" w:hAnsi="Segoe UI" w:cs="Segoe UI"/>
+          <w:sz w:val="20"/>
+          <w:szCs w:val="20"/>
+          <w:lang w:val="en-US"/>
+        </w:rPr>
+        <w:t>та</w:t>
+      </w:r>
+      <w:proofErr w:type="spellEnd"/>
+      <w:r>
+        <w:rPr>
+          <w:rFonts w:ascii="Segoe UI" w:hAnsi="Segoe UI" w:cs="Segoe UI"/>
+          <w:sz w:val="20"/>
+          <w:szCs w:val="20"/>
+          <w:lang w:val="en-US"/>
+        </w:rPr>
         <w:t xml:space="preserve"> </w:t>
       </w:r>
-      <w:r>
+      <w:proofErr w:type="spellStart"/>
+      <w:r>
+        <w:rPr>
+          <w:rFonts w:ascii="Segoe UI" w:hAnsi="Segoe UI" w:cs="Segoe UI"/>
+          <w:sz w:val="20"/>
+          <w:szCs w:val="20"/>
+          <w:lang w:val="en-US"/>
+        </w:rPr>
+        <w:t>или</w:t>
+      </w:r>
+      <w:proofErr w:type="spellEnd"/>
+      <w:r>
+        <w:rPr>
+          <w:rFonts w:ascii="Segoe UI" w:hAnsi="Segoe UI" w:cs="Segoe UI"/>
+          <w:sz w:val="20"/>
+          <w:szCs w:val="20"/>
+          <w:lang w:val="en-US"/>
+        </w:rPr>
         <w:t xml:space="preserve"> </w:t>
       </w:r>
-      <w:r>
-        <w:t>или редактор</w:t>
-      </w:r>
-      <w:r>
-        <w:t xml:space="preserve"> </w:t>
-      </w:r>
-      <w:r>
-        <w:rPr>
-          <w:lang w:val="en-US"/>
-        </w:rPr>
-        <w:t xml:space="preserve">: </w:t>
-      </w:r>
-      <w:r>
-        <w:t>п</w:t>
-      </w:r>
-      <w:r>
-        <w:t xml:space="preserve">рактичен и удобен вариант, като </w:t>
-      </w:r>
-      <w:r>
-        <w:t xml:space="preserve">са налице някои </w:t>
-      </w:r>
-      <w:r>
-        <w:t>предимства</w:t>
-      </w:r>
-      <w:r>
-        <w:t xml:space="preserve">. Обикновено има обособена секция за изхода от инструмента. Също така при кликване върху намерените грешки, които са открити курсорът се отвежда на мястото на грешката, показване на потенциални решения на проблема и конфигуриране на инструмента от настройките на </w:t>
-      </w:r>
-      <w:r>
-        <w:rPr>
-          <w:lang w:val="en-US"/>
-        </w:rPr>
-        <w:t>IDE-</w:t>
-      </w:r>
-      <w:r>
-        <w:t>то</w:t>
-      </w:r>
-      <w:r>
-        <w:rPr>
-          <w:lang w:val="en-US"/>
-        </w:rPr>
-        <w:t>.</w:t>
-      </w:r>
-      <w:r>
-        <w:t xml:space="preserve"> За съжаление</w:t>
-      </w:r>
-      <w:r>
-        <w:t xml:space="preserve"> поради спрялата разработка на </w:t>
-      </w:r>
-      <w:r>
-        <w:rPr>
-          <w:lang w:val="en-US"/>
-        </w:rPr>
-        <w:t xml:space="preserve">JavaScript Lint </w:t>
-      </w:r>
-      <w:r>
-        <w:t xml:space="preserve">не се поддържат съвременни </w:t>
-      </w:r>
-      <w:r>
-        <w:rPr>
-          <w:lang w:val="en-US"/>
-        </w:rPr>
-        <w:t>IDE</w:t>
-      </w:r>
-      <w:r>
-        <w:t>-</w:t>
-      </w:r>
-      <w:r>
-        <w:rPr>
-          <w:lang w:val="en-US"/>
-        </w:rPr>
-        <w:t xml:space="preserve">та или редактори. </w:t>
+      <w:proofErr w:type="spellStart"/>
+      <w:r>
+        <w:rPr>
+          <w:rFonts w:ascii="Segoe UI" w:hAnsi="Segoe UI" w:cs="Segoe UI"/>
+          <w:sz w:val="20"/>
+          <w:szCs w:val="20"/>
+          <w:lang w:val="en-US"/>
+        </w:rPr>
+        <w:t>редактори</w:t>
+      </w:r>
+      <w:proofErr w:type="spellEnd"/>
+      <w:r>
+        <w:rPr>
+          <w:rFonts w:ascii="Segoe UI" w:hAnsi="Segoe UI" w:cs="Segoe UI"/>
+          <w:sz w:val="20"/>
+          <w:szCs w:val="20"/>
+          <w:lang w:val="en-US"/>
+        </w:rPr>
+        <w:t xml:space="preserve">. </w:t>
       </w:r>
     </w:p>
     <w:p>
@@ -1344,21 +2657,44 @@
           <w:numId w:val="1"/>
         </w:numPr>
         <w:jc w:val="both"/>
-      </w:pPr>
-      <w:r>
+        <w:rPr>
+          <w:rFonts w:ascii="Segoe UI" w:hAnsi="Segoe UI" w:cs="Segoe UI"/>
+          <w:sz w:val="20"/>
+          <w:szCs w:val="20"/>
+        </w:rPr>
+      </w:pPr>
+      <w:r>
+        <w:rPr>
+          <w:rFonts w:ascii="Segoe UI" w:hAnsi="Segoe UI" w:cs="Segoe UI"/>
+          <w:sz w:val="20"/>
+          <w:szCs w:val="20"/>
+        </w:rPr>
         <w:lastRenderedPageBreak/>
         <w:t>Можем да отбележим и наличието на уеб вариант на инструмента на сайта му</w:t>
       </w:r>
       <w:r>
         <w:rPr>
+          <w:rFonts w:ascii="Segoe UI" w:hAnsi="Segoe UI" w:cs="Segoe UI"/>
+          <w:sz w:val="20"/>
+          <w:szCs w:val="20"/>
           <w:lang w:val="en-US"/>
         </w:rPr>
         <w:t>[1].</w:t>
       </w:r>
       <w:r>
+        <w:rPr>
+          <w:rFonts w:ascii="Segoe UI" w:hAnsi="Segoe UI" w:cs="Segoe UI"/>
+          <w:sz w:val="20"/>
+          <w:szCs w:val="20"/>
+        </w:rPr>
         <w:t xml:space="preserve"> За съжаление установихме, че той не работи правилно и не дава </w:t>
       </w:r>
       <w:r>
+        <w:rPr>
+          <w:rFonts w:ascii="Segoe UI" w:hAnsi="Segoe UI" w:cs="Segoe UI"/>
+          <w:sz w:val="20"/>
+          <w:szCs w:val="20"/>
+        </w:rPr>
         <w:t>никакъв изход.</w:t>
       </w:r>
     </w:p>
@@ -1370,18 +2706,34 @@
           <w:numId w:val="1"/>
         </w:numPr>
         <w:jc w:val="both"/>
-      </w:pPr>
-      <w:r>
-        <w:rPr>
+        <w:rPr>
+          <w:rFonts w:ascii="Segoe UI" w:hAnsi="Segoe UI" w:cs="Segoe UI"/>
+          <w:sz w:val="20"/>
+          <w:szCs w:val="20"/>
+        </w:rPr>
+      </w:pPr>
+      <w:r>
+        <w:rPr>
+          <w:rFonts w:ascii="Segoe UI" w:hAnsi="Segoe UI" w:cs="Segoe UI"/>
+          <w:sz w:val="20"/>
+          <w:szCs w:val="20"/>
           <w:lang w:val="en-US"/>
         </w:rPr>
         <w:t>&lt;</w:t>
       </w:r>
       <w:r>
+        <w:rPr>
+          <w:rFonts w:ascii="Segoe UI" w:hAnsi="Segoe UI" w:cs="Segoe UI"/>
+          <w:sz w:val="20"/>
+          <w:szCs w:val="20"/>
+        </w:rPr>
         <w:t>картинка</w:t>
       </w:r>
       <w:r>
         <w:rPr>
+          <w:rFonts w:ascii="Segoe UI" w:hAnsi="Segoe UI" w:cs="Segoe UI"/>
+          <w:sz w:val="20"/>
+          <w:szCs w:val="20"/>
           <w:lang w:val="en-US"/>
         </w:rPr>
         <w:t>&gt;</w:t>
@@ -1395,17 +2747,111 @@
           <w:numId w:val="1"/>
         </w:numPr>
         <w:jc w:val="both"/>
-      </w:pPr>
-      <w:r>
-        <w:t>В примера грешката е, че променливата sum не е дефинирана, а е използвана в</w:t>
-      </w:r>
-      <w:r>
+        <w:rPr>
+          <w:rFonts w:ascii="Segoe UI" w:hAnsi="Segoe UI" w:cs="Segoe UI"/>
+          <w:sz w:val="20"/>
+          <w:szCs w:val="20"/>
+        </w:rPr>
+      </w:pPr>
+      <w:r>
+        <w:rPr>
+          <w:rFonts w:ascii="Segoe UI" w:hAnsi="Segoe UI" w:cs="Segoe UI"/>
+          <w:sz w:val="20"/>
+          <w:szCs w:val="20"/>
+        </w:rPr>
+        <w:t xml:space="preserve">В примера грешката е, че променливата </w:t>
+      </w:r>
+      <w:proofErr w:type="spellStart"/>
+      <w:r>
+        <w:rPr>
+          <w:rFonts w:ascii="Segoe UI" w:hAnsi="Segoe UI" w:cs="Segoe UI"/>
+          <w:sz w:val="20"/>
+          <w:szCs w:val="20"/>
+        </w:rPr>
+        <w:t>sum</w:t>
+      </w:r>
+      <w:proofErr w:type="spellEnd"/>
+      <w:r>
+        <w:rPr>
+          <w:rFonts w:ascii="Segoe UI" w:hAnsi="Segoe UI" w:cs="Segoe UI"/>
+          <w:sz w:val="20"/>
+          <w:szCs w:val="20"/>
+        </w:rPr>
+        <w:t xml:space="preserve"> не е дефинирана, а е използвана в</w:t>
+      </w:r>
+      <w:r>
+        <w:rPr>
+          <w:rFonts w:ascii="Segoe UI" w:hAnsi="Segoe UI" w:cs="Segoe UI"/>
+          <w:sz w:val="20"/>
+          <w:szCs w:val="20"/>
+        </w:rPr>
         <w:t xml:space="preserve"> </w:t>
       </w:r>
       <w:r>
-        <w:t>пресмятането. Инструментът не показва никакви грешки и при други примери.</w:t>
-      </w:r>
-      <w:r>
+        <w:rPr>
+          <w:rFonts w:ascii="Segoe UI" w:hAnsi="Segoe UI" w:cs="Segoe UI"/>
+          <w:sz w:val="20"/>
+          <w:szCs w:val="20"/>
+        </w:rPr>
+        <w:t xml:space="preserve">пресмятането. Инструментът не показва </w:t>
+      </w:r>
+      <w:r>
+        <w:rPr>
+          <w:rFonts w:ascii="Segoe UI" w:hAnsi="Segoe UI" w:cs="Segoe UI"/>
+          <w:sz w:val="20"/>
+          <w:szCs w:val="20"/>
+        </w:rPr>
+        <w:t xml:space="preserve">и </w:t>
+      </w:r>
+      <w:proofErr w:type="spellStart"/>
+      <w:r>
+        <w:rPr>
+          <w:rFonts w:ascii="Segoe UI" w:hAnsi="Segoe UI" w:cs="Segoe UI"/>
+          <w:sz w:val="20"/>
+          <w:szCs w:val="20"/>
+        </w:rPr>
+        <w:t>предпреждение</w:t>
+      </w:r>
+      <w:proofErr w:type="spellEnd"/>
+      <w:r>
+        <w:rPr>
+          <w:rFonts w:ascii="Segoe UI" w:hAnsi="Segoe UI" w:cs="Segoe UI"/>
+          <w:sz w:val="20"/>
+          <w:szCs w:val="20"/>
+        </w:rPr>
+        <w:t xml:space="preserve"> за изпуснати скоби около </w:t>
+      </w:r>
+      <w:r>
+        <w:rPr>
+          <w:rFonts w:ascii="Segoe UI" w:hAnsi="Segoe UI" w:cs="Segoe UI"/>
+          <w:sz w:val="20"/>
+          <w:szCs w:val="20"/>
+          <w:lang w:val="en-US"/>
+        </w:rPr>
+        <w:t xml:space="preserve">for </w:t>
+      </w:r>
+      <w:r>
+        <w:rPr>
+          <w:rFonts w:ascii="Segoe UI" w:hAnsi="Segoe UI" w:cs="Segoe UI"/>
+          <w:sz w:val="20"/>
+          <w:szCs w:val="20"/>
+        </w:rPr>
+        <w:t>цикъла</w:t>
+      </w:r>
+      <w:r>
+        <w:rPr>
+          <w:rFonts w:ascii="Segoe UI" w:hAnsi="Segoe UI" w:cs="Segoe UI"/>
+          <w:sz w:val="20"/>
+          <w:szCs w:val="20"/>
+        </w:rPr>
+        <w:t>.</w:t>
+      </w:r>
+      <w:r>
+        <w:rPr>
+          <w:rFonts w:ascii="Segoe UI" w:hAnsi="Segoe UI" w:cs="Segoe UI"/>
+          <w:sz w:val="20"/>
+          <w:szCs w:val="20"/>
+        </w:rPr>
         <w:t xml:space="preserve"> </w:t>
       </w:r>
     </w:p>
@@ -1417,11 +2863,26 @@
           <w:numId w:val="1"/>
         </w:numPr>
         <w:jc w:val="both"/>
-      </w:pPr>
-      <w:r>
+        <w:rPr>
+          <w:rFonts w:ascii="Segoe UI" w:hAnsi="Segoe UI" w:cs="Segoe UI"/>
+          <w:sz w:val="20"/>
+          <w:szCs w:val="20"/>
+        </w:rPr>
+      </w:pPr>
+      <w:r>
+        <w:rPr>
+          <w:rFonts w:ascii="Segoe UI" w:hAnsi="Segoe UI" w:cs="Segoe UI"/>
+          <w:sz w:val="20"/>
+          <w:szCs w:val="20"/>
+        </w:rPr>
         <w:t>Конфигуриране</w:t>
       </w:r>
       <w:r>
+        <w:rPr>
+          <w:rFonts w:ascii="Segoe UI" w:hAnsi="Segoe UI" w:cs="Segoe UI"/>
+          <w:sz w:val="20"/>
+          <w:szCs w:val="20"/>
+        </w:rPr>
         <w:t xml:space="preserve"> и използване</w:t>
       </w:r>
     </w:p>
@@ -1433,65 +2894,109 @@
           <w:numId w:val="1"/>
         </w:numPr>
         <w:jc w:val="both"/>
-      </w:pPr>
-      <w:r>
+        <w:rPr>
+          <w:rFonts w:ascii="Segoe UI" w:hAnsi="Segoe UI" w:cs="Segoe UI"/>
+          <w:sz w:val="20"/>
+          <w:szCs w:val="20"/>
+        </w:rPr>
+      </w:pPr>
+      <w:r>
+        <w:rPr>
+          <w:rFonts w:ascii="Segoe UI" w:hAnsi="Segoe UI" w:cs="Segoe UI"/>
+          <w:sz w:val="20"/>
+          <w:szCs w:val="20"/>
+        </w:rPr>
         <w:t xml:space="preserve">Ние ще използваме </w:t>
       </w:r>
       <w:r>
+        <w:rPr>
+          <w:rFonts w:ascii="Segoe UI" w:hAnsi="Segoe UI" w:cs="Segoe UI"/>
+          <w:sz w:val="20"/>
+          <w:szCs w:val="20"/>
+        </w:rPr>
         <w:t>софтуера</w:t>
       </w:r>
       <w:r>
-        <w:t xml:space="preserve"> </w:t>
-      </w:r>
-      <w:r>
-        <w:t>JavaScript Lint</w:t>
-      </w:r>
-      <w:r>
-        <w:t xml:space="preserve"> при версия </w:t>
-      </w:r>
-      <w:r>
-        <w:t>0.3.0</w:t>
-      </w:r>
-      <w:r>
-        <w:t xml:space="preserve"> за</w:t>
-      </w:r>
-      <w:r>
-        <w:t xml:space="preserve"> Windows</w:t>
-      </w:r>
-      <w:r>
-        <w:t>,</w:t>
-      </w:r>
-      <w:r>
+        <w:rPr>
+          <w:rFonts w:ascii="Segoe UI" w:hAnsi="Segoe UI" w:cs="Segoe UI"/>
+          <w:sz w:val="20"/>
+          <w:szCs w:val="20"/>
+        </w:rPr>
+        <w:t xml:space="preserve"> JavaScript Lint</w:t>
+      </w:r>
+      <w:r>
+        <w:rPr>
+          <w:rFonts w:ascii="Segoe UI" w:hAnsi="Segoe UI" w:cs="Segoe UI"/>
+          <w:sz w:val="20"/>
+          <w:szCs w:val="20"/>
+        </w:rPr>
+        <w:t xml:space="preserve"> при версия 0.3.0 за Windows,</w:t>
+      </w:r>
+      <w:r>
+        <w:rPr>
+          <w:rFonts w:ascii="Segoe UI" w:hAnsi="Segoe UI" w:cs="Segoe UI"/>
+          <w:sz w:val="20"/>
+          <w:szCs w:val="20"/>
+        </w:rPr>
         <w:t xml:space="preserve"> използвайки файла</w:t>
       </w:r>
       <w:r>
+        <w:rPr>
+          <w:rFonts w:ascii="Segoe UI" w:hAnsi="Segoe UI" w:cs="Segoe UI"/>
+          <w:sz w:val="20"/>
+          <w:szCs w:val="20"/>
+        </w:rPr>
         <w:t xml:space="preserve"> jsl-0.3.0-win32.zip, и</w:t>
       </w:r>
       <w:r>
+        <w:rPr>
+          <w:rFonts w:ascii="Segoe UI" w:hAnsi="Segoe UI" w:cs="Segoe UI"/>
+          <w:sz w:val="20"/>
+          <w:szCs w:val="20"/>
+        </w:rPr>
         <w:t>зтеглен от сайта на инструмента</w:t>
       </w:r>
       <w:r>
         <w:rPr>
+          <w:rFonts w:ascii="Segoe UI" w:hAnsi="Segoe UI" w:cs="Segoe UI"/>
+          <w:sz w:val="20"/>
+          <w:szCs w:val="20"/>
           <w:lang w:val="en-US"/>
         </w:rPr>
         <w:t>[1]</w:t>
       </w:r>
       <w:r>
         <w:rPr>
+          <w:rFonts w:ascii="Segoe UI" w:hAnsi="Segoe UI" w:cs="Segoe UI"/>
+          <w:sz w:val="20"/>
+          <w:szCs w:val="20"/>
           <w:lang w:val="en-US"/>
         </w:rPr>
         <w:t xml:space="preserve">. </w:t>
       </w:r>
       <w:r>
+        <w:rPr>
+          <w:rFonts w:ascii="Segoe UI" w:hAnsi="Segoe UI" w:cs="Segoe UI"/>
+          <w:sz w:val="20"/>
+          <w:szCs w:val="20"/>
+        </w:rPr>
         <w:t xml:space="preserve">Изпълняваме софтуера под ОС </w:t>
       </w:r>
       <w:r>
         <w:rPr>
+          <w:rFonts w:ascii="Segoe UI" w:hAnsi="Segoe UI" w:cs="Segoe UI"/>
+          <w:sz w:val="20"/>
+          <w:szCs w:val="20"/>
           <w:lang w:val="en-US"/>
         </w:rPr>
         <w:t xml:space="preserve">Windows </w:t>
       </w:r>
       <w:r>
+        <w:rPr>
+          <w:rFonts w:ascii="Segoe UI" w:hAnsi="Segoe UI" w:cs="Segoe UI"/>
+          <w:sz w:val="20"/>
+          <w:szCs w:val="20"/>
+        </w:rPr>
         <w:t>10.</w:t>
       </w:r>
     </w:p>
@@ -1503,23 +3008,58 @@
           <w:numId w:val="1"/>
         </w:numPr>
         <w:jc w:val="both"/>
-      </w:pPr>
-      <w:r>
+        <w:rPr>
+          <w:rFonts w:ascii="Segoe UI" w:hAnsi="Segoe UI" w:cs="Segoe UI"/>
+          <w:sz w:val="20"/>
+          <w:szCs w:val="20"/>
+        </w:rPr>
+      </w:pPr>
+      <w:r>
+        <w:rPr>
+          <w:rFonts w:ascii="Segoe UI" w:hAnsi="Segoe UI" w:cs="Segoe UI"/>
+          <w:sz w:val="20"/>
+          <w:szCs w:val="20"/>
+        </w:rPr>
         <w:t>Грешките, за които търси могат да се конфигурират по два начина</w:t>
       </w:r>
       <w:r>
+        <w:rPr>
+          <w:rFonts w:ascii="Segoe UI" w:hAnsi="Segoe UI" w:cs="Segoe UI"/>
+          <w:sz w:val="20"/>
+          <w:szCs w:val="20"/>
+        </w:rPr>
         <w:t xml:space="preserve">. Единият е използвайки вградените </w:t>
       </w:r>
       <w:r>
+        <w:rPr>
+          <w:rFonts w:ascii="Segoe UI" w:hAnsi="Segoe UI" w:cs="Segoe UI"/>
+          <w:sz w:val="20"/>
+          <w:szCs w:val="20"/>
+        </w:rPr>
         <w:t>настройки</w:t>
       </w:r>
       <w:r>
+        <w:rPr>
+          <w:rFonts w:ascii="Segoe UI" w:hAnsi="Segoe UI" w:cs="Segoe UI"/>
+          <w:sz w:val="20"/>
+          <w:szCs w:val="20"/>
+        </w:rPr>
         <w:t xml:space="preserve">, </w:t>
       </w:r>
       <w:r>
+        <w:rPr>
+          <w:rFonts w:ascii="Segoe UI" w:hAnsi="Segoe UI" w:cs="Segoe UI"/>
+          <w:sz w:val="20"/>
+          <w:szCs w:val="20"/>
+        </w:rPr>
         <w:t>а вторият е</w:t>
       </w:r>
       <w:r>
+        <w:rPr>
+          <w:rFonts w:ascii="Segoe UI" w:hAnsi="Segoe UI" w:cs="Segoe UI"/>
+          <w:sz w:val="20"/>
+          <w:szCs w:val="20"/>
+        </w:rPr>
         <w:t xml:space="preserve"> наличие на конфигурационен файл, който да бъде подаден като параметър на програмата.</w:t>
       </w:r>
     </w:p>
@@ -1531,38 +3071,77 @@
           <w:numId w:val="1"/>
         </w:numPr>
         <w:jc w:val="both"/>
-      </w:pPr>
-      <w:r>
-        <w:rPr>
+        <w:rPr>
+          <w:rFonts w:ascii="Segoe UI" w:hAnsi="Segoe UI" w:cs="Segoe UI"/>
+          <w:sz w:val="20"/>
+          <w:szCs w:val="20"/>
+        </w:rPr>
+      </w:pPr>
+      <w:r>
+        <w:rPr>
+          <w:rFonts w:ascii="Segoe UI" w:hAnsi="Segoe UI" w:cs="Segoe UI"/>
+          <w:sz w:val="20"/>
+          <w:szCs w:val="20"/>
           <w:lang w:val="en-US"/>
         </w:rPr>
         <w:t xml:space="preserve">JavaScript Lint </w:t>
       </w:r>
       <w:r>
+        <w:rPr>
+          <w:rFonts w:ascii="Segoe UI" w:hAnsi="Segoe UI" w:cs="Segoe UI"/>
+          <w:sz w:val="20"/>
+          <w:szCs w:val="20"/>
+        </w:rPr>
         <w:t>предлага основно работа чрез конзолен интерфейс.</w:t>
       </w:r>
       <w:r>
         <w:rPr>
+          <w:rFonts w:ascii="Segoe UI" w:hAnsi="Segoe UI" w:cs="Segoe UI"/>
+          <w:sz w:val="20"/>
+          <w:szCs w:val="20"/>
           <w:lang w:val="en-US"/>
         </w:rPr>
         <w:t xml:space="preserve"> </w:t>
       </w:r>
       <w:r>
+        <w:rPr>
+          <w:rFonts w:ascii="Segoe UI" w:hAnsi="Segoe UI" w:cs="Segoe UI"/>
+          <w:sz w:val="20"/>
+          <w:szCs w:val="20"/>
+        </w:rPr>
         <w:t xml:space="preserve">Като основни параметри са </w:t>
       </w:r>
       <w:r>
+        <w:rPr>
+          <w:rFonts w:ascii="Segoe UI" w:hAnsi="Segoe UI" w:cs="Segoe UI"/>
+          <w:sz w:val="20"/>
+          <w:szCs w:val="20"/>
+        </w:rPr>
         <w:t>път до</w:t>
       </w:r>
       <w:r>
+        <w:rPr>
+          <w:rFonts w:ascii="Segoe UI" w:hAnsi="Segoe UI" w:cs="Segoe UI"/>
+          <w:sz w:val="20"/>
+          <w:szCs w:val="20"/>
+        </w:rPr>
         <w:t xml:space="preserve"> конфигурационен файл и файлове с </w:t>
       </w:r>
       <w:r>
         <w:rPr>
+          <w:rFonts w:ascii="Segoe UI" w:hAnsi="Segoe UI" w:cs="Segoe UI"/>
+          <w:sz w:val="20"/>
+          <w:szCs w:val="20"/>
           <w:lang w:val="en-US"/>
         </w:rPr>
         <w:t xml:space="preserve">JavaScript </w:t>
       </w:r>
       <w:r>
+        <w:rPr>
+          <w:rFonts w:ascii="Segoe UI" w:hAnsi="Segoe UI" w:cs="Segoe UI"/>
+          <w:sz w:val="20"/>
+          <w:szCs w:val="20"/>
+        </w:rPr>
         <w:t>код, които да бъдат прегледани.</w:t>
       </w:r>
     </w:p>
@@ -1574,14 +3153,27 @@
           <w:numId w:val="1"/>
         </w:numPr>
         <w:jc w:val="both"/>
-      </w:pPr>
-      <w:r>
-        <w:rPr>
+        <w:rPr>
+          <w:rFonts w:ascii="Segoe UI" w:hAnsi="Segoe UI" w:cs="Segoe UI"/>
+          <w:sz w:val="20"/>
+          <w:szCs w:val="20"/>
+        </w:rPr>
+      </w:pPr>
+      <w:r>
+        <w:rPr>
+          <w:rFonts w:ascii="Segoe UI" w:hAnsi="Segoe UI" w:cs="Segoe UI"/>
+          <w:sz w:val="20"/>
+          <w:szCs w:val="20"/>
           <w:lang w:val="en-US"/>
         </w:rPr>
         <w:t>&lt;</w:t>
       </w:r>
       <w:r>
+        <w:rPr>
+          <w:rFonts w:ascii="Segoe UI" w:hAnsi="Segoe UI" w:cs="Segoe UI"/>
+          <w:sz w:val="20"/>
+          <w:szCs w:val="20"/>
+        </w:rPr>
         <w:t>картинка с опциите&gt;</w:t>
       </w:r>
     </w:p>
@@ -1593,9 +3185,95 @@
           <w:numId w:val="1"/>
         </w:numPr>
         <w:jc w:val="both"/>
-      </w:pPr>
-      <w:r>
+        <w:rPr>
+          <w:rFonts w:ascii="Segoe UI" w:hAnsi="Segoe UI" w:cs="Segoe UI"/>
+          <w:sz w:val="20"/>
+          <w:szCs w:val="20"/>
+        </w:rPr>
+      </w:pPr>
+      <w:r>
+        <w:rPr>
+          <w:rFonts w:ascii="Segoe UI" w:hAnsi="Segoe UI" w:cs="Segoe UI"/>
+          <w:sz w:val="20"/>
+          <w:szCs w:val="20"/>
+        </w:rPr>
         <w:t>Опции</w:t>
+      </w:r>
+    </w:p>
+    <w:p>
+      <w:pPr>
+        <w:jc w:val="both"/>
+        <w:rPr>
+          <w:rFonts w:ascii="Segoe UI" w:hAnsi="Segoe UI" w:cs="Segoe UI"/>
+          <w:sz w:val="20"/>
+          <w:szCs w:val="20"/>
+          <w:lang w:val="en-US"/>
+        </w:rPr>
+      </w:pPr>
+      <w:r>
+        <w:rPr>
+          <w:rFonts w:ascii="Segoe UI" w:hAnsi="Segoe UI" w:cs="Segoe UI"/>
+          <w:sz w:val="20"/>
+          <w:szCs w:val="20"/>
+        </w:rPr>
+        <w:t xml:space="preserve">Опциите на инструмента се задават в </w:t>
+      </w:r>
+      <w:r>
+        <w:rPr>
+          <w:rFonts w:ascii="Segoe UI" w:hAnsi="Segoe UI" w:cs="Segoe UI"/>
+          <w:sz w:val="20"/>
+          <w:szCs w:val="20"/>
+        </w:rPr>
+        <w:t xml:space="preserve">конфигурационния файл, който се подава при </w:t>
+      </w:r>
+      <w:r>
+        <w:rPr>
+          <w:rFonts w:ascii="Segoe UI" w:hAnsi="Segoe UI" w:cs="Segoe UI"/>
+          <w:sz w:val="20"/>
+          <w:szCs w:val="20"/>
+        </w:rPr>
+        <w:t>изпълнение</w:t>
+      </w:r>
+      <w:r>
+        <w:rPr>
+          <w:rFonts w:ascii="Segoe UI" w:hAnsi="Segoe UI" w:cs="Segoe UI"/>
+          <w:sz w:val="20"/>
+          <w:szCs w:val="20"/>
+        </w:rPr>
+        <w:t xml:space="preserve">. </w:t>
+      </w:r>
+      <w:r>
+        <w:rPr>
+          <w:rFonts w:ascii="Segoe UI" w:hAnsi="Segoe UI" w:cs="Segoe UI"/>
+          <w:sz w:val="20"/>
+          <w:szCs w:val="20"/>
+        </w:rPr>
+        <w:t xml:space="preserve">В конфигурационния файл по подразбиране са представени всички възможни опции на </w:t>
+      </w:r>
+      <w:r>
+        <w:rPr>
+          <w:rFonts w:ascii="Segoe UI" w:hAnsi="Segoe UI" w:cs="Segoe UI"/>
+          <w:sz w:val="20"/>
+          <w:szCs w:val="20"/>
+          <w:lang w:val="en-US"/>
+        </w:rPr>
+        <w:t>JavaScript Lint</w:t>
+      </w:r>
+      <w:r>
+        <w:rPr>
+          <w:rFonts w:ascii="Segoe UI" w:hAnsi="Segoe UI" w:cs="Segoe UI"/>
+          <w:sz w:val="20"/>
+          <w:szCs w:val="20"/>
+        </w:rPr>
+        <w:t xml:space="preserve">, както и как да се активират. </w:t>
+      </w:r>
+      <w:r>
+        <w:rPr>
+          <w:rFonts w:ascii="Segoe UI" w:hAnsi="Segoe UI" w:cs="Segoe UI"/>
+          <w:sz w:val="20"/>
+          <w:szCs w:val="20"/>
+        </w:rPr>
+        <w:t>Нека разгледаме някои от категориите опции</w:t>
       </w:r>
     </w:p>
     <w:p>
@@ -1606,8 +3284,18 @@
           <w:numId w:val="1"/>
         </w:numPr>
         <w:jc w:val="both"/>
-      </w:pPr>
-      <w:r>
+        <w:rPr>
+          <w:rFonts w:ascii="Segoe UI" w:hAnsi="Segoe UI" w:cs="Segoe UI"/>
+          <w:sz w:val="20"/>
+          <w:szCs w:val="20"/>
+        </w:rPr>
+      </w:pPr>
+      <w:r>
+        <w:rPr>
+          <w:rFonts w:ascii="Segoe UI" w:hAnsi="Segoe UI" w:cs="Segoe UI"/>
+          <w:sz w:val="20"/>
+          <w:szCs w:val="20"/>
+        </w:rPr>
         <w:t>опции за предупреждения</w:t>
       </w:r>
     </w:p>
@@ -1619,9 +3307,84 @@
           <w:numId w:val="1"/>
         </w:numPr>
         <w:jc w:val="both"/>
-      </w:pPr>
-      <w:r>
+        <w:rPr>
+          <w:rFonts w:ascii="Segoe UI" w:hAnsi="Segoe UI" w:cs="Segoe UI"/>
+          <w:sz w:val="20"/>
+          <w:szCs w:val="20"/>
+        </w:rPr>
+      </w:pPr>
+      <w:r>
+        <w:rPr>
+          <w:rFonts w:ascii="Segoe UI" w:hAnsi="Segoe UI" w:cs="Segoe UI"/>
+          <w:sz w:val="20"/>
+          <w:szCs w:val="20"/>
+        </w:rPr>
         <w:t>опции за формат на изхода</w:t>
+      </w:r>
+      <w:r>
+        <w:rPr>
+          <w:rFonts w:ascii="Segoe UI" w:hAnsi="Segoe UI" w:cs="Segoe UI"/>
+          <w:sz w:val="20"/>
+          <w:szCs w:val="20"/>
+        </w:rPr>
+        <w:t xml:space="preserve"> : </w:t>
+      </w:r>
+      <w:r>
+        <w:rPr>
+          <w:rFonts w:ascii="Segoe UI" w:hAnsi="Segoe UI" w:cs="Segoe UI"/>
+          <w:sz w:val="20"/>
+          <w:szCs w:val="20"/>
+        </w:rPr>
+        <w:t>+</w:t>
+      </w:r>
+      <w:proofErr w:type="spellStart"/>
+      <w:r>
+        <w:rPr>
+          <w:rFonts w:ascii="Segoe UI" w:hAnsi="Segoe UI" w:cs="Segoe UI"/>
+          <w:sz w:val="20"/>
+          <w:szCs w:val="20"/>
+        </w:rPr>
+        <w:t>always_use_option_explicit</w:t>
+      </w:r>
+      <w:proofErr w:type="spellEnd"/>
+    </w:p>
+    <w:p>
+      <w:pPr>
+        <w:pStyle w:val="a3"/>
+        <w:numPr>
+          <w:ilvl w:val="1"/>
+          <w:numId w:val="1"/>
+        </w:numPr>
+        <w:jc w:val="both"/>
+        <w:rPr>
+          <w:rFonts w:ascii="Segoe UI" w:hAnsi="Segoe UI" w:cs="Segoe UI"/>
+          <w:sz w:val="20"/>
+          <w:szCs w:val="20"/>
+        </w:rPr>
+      </w:pPr>
+      <w:r>
+        <w:rPr>
+          <w:rFonts w:ascii="Segoe UI" w:hAnsi="Segoe UI" w:cs="Segoe UI"/>
+          <w:sz w:val="20"/>
+          <w:szCs w:val="20"/>
+        </w:rPr>
+        <w:t>използване на недеклариран идентификатор</w:t>
+      </w:r>
+      <w:r>
+        <w:rPr>
+          <w:rFonts w:ascii="Segoe UI" w:hAnsi="Segoe UI" w:cs="Segoe UI"/>
+          <w:sz w:val="20"/>
+          <w:szCs w:val="20"/>
+        </w:rPr>
+        <w:t xml:space="preserve"> </w:t>
+      </w:r>
+      <w:r>
+        <w:rPr>
+          <w:rFonts w:ascii="Segoe UI" w:hAnsi="Segoe UI" w:cs="Segoe UI"/>
+          <w:sz w:val="20"/>
+          <w:szCs w:val="20"/>
+        </w:rPr>
+        <w:t>(променлива, метод)</w:t>
       </w:r>
       <w:bookmarkStart w:id="0" w:name="_GoBack"/>
       <w:bookmarkEnd w:id="0"/>
@@ -1630,12 +3393,71 @@
       <w:pPr>
         <w:pStyle w:val="a3"/>
         <w:numPr>
+          <w:ilvl w:val="1"/>
+          <w:numId w:val="1"/>
+        </w:numPr>
+        <w:jc w:val="both"/>
+        <w:rPr>
+          <w:rFonts w:ascii="Segoe UI" w:hAnsi="Segoe UI" w:cs="Segoe UI"/>
+          <w:sz w:val="20"/>
+          <w:szCs w:val="20"/>
+        </w:rPr>
+      </w:pPr>
+      <w:r>
+        <w:rPr>
+          <w:rFonts w:ascii="Segoe UI" w:hAnsi="Segoe UI" w:cs="Segoe UI"/>
+          <w:sz w:val="20"/>
+          <w:szCs w:val="20"/>
+        </w:rPr>
+        <w:t xml:space="preserve">игнориране на предупреждение за някои глобални идентификатори като </w:t>
+      </w:r>
+      <w:r>
+        <w:rPr>
+          <w:rFonts w:ascii="Segoe UI" w:hAnsi="Segoe UI" w:cs="Segoe UI"/>
+          <w:sz w:val="20"/>
+          <w:szCs w:val="20"/>
+          <w:lang w:val="en-US"/>
+        </w:rPr>
+        <w:t xml:space="preserve">window </w:t>
+      </w:r>
+      <w:r>
+        <w:rPr>
+          <w:rFonts w:ascii="Segoe UI" w:hAnsi="Segoe UI" w:cs="Segoe UI"/>
+          <w:sz w:val="20"/>
+          <w:szCs w:val="20"/>
+        </w:rPr>
+        <w:t xml:space="preserve"> или </w:t>
+      </w:r>
+      <w:r>
+        <w:rPr>
+          <w:rFonts w:ascii="Segoe UI" w:hAnsi="Segoe UI" w:cs="Segoe UI"/>
+          <w:sz w:val="20"/>
+          <w:szCs w:val="20"/>
+          <w:lang w:val="en-US"/>
+        </w:rPr>
+        <w:t>document</w:t>
+      </w:r>
+    </w:p>
+    <w:p>
+      <w:pPr>
+        <w:pStyle w:val="a3"/>
+        <w:numPr>
           <w:ilvl w:val="0"/>
           <w:numId w:val="1"/>
         </w:numPr>
         <w:jc w:val="both"/>
-      </w:pPr>
-      <w:r>
+        <w:rPr>
+          <w:rFonts w:ascii="Segoe UI" w:hAnsi="Segoe UI" w:cs="Segoe UI"/>
+          <w:sz w:val="20"/>
+          <w:szCs w:val="20"/>
+        </w:rPr>
+      </w:pPr>
+      <w:r>
+        <w:rPr>
+          <w:rFonts w:ascii="Segoe UI" w:hAnsi="Segoe UI" w:cs="Segoe UI"/>
+          <w:sz w:val="20"/>
+          <w:szCs w:val="20"/>
+        </w:rPr>
         <w:t>Един пример</w:t>
       </w:r>
     </w:p>
@@ -1647,24 +3469,50 @@
           <w:numId w:val="1"/>
         </w:numPr>
         <w:jc w:val="both"/>
-      </w:pPr>
-      <w:r>
+        <w:rPr>
+          <w:rFonts w:ascii="Segoe UI" w:hAnsi="Segoe UI" w:cs="Segoe UI"/>
+          <w:sz w:val="20"/>
+          <w:szCs w:val="20"/>
+        </w:rPr>
+      </w:pPr>
+      <w:r>
+        <w:rPr>
+          <w:rFonts w:ascii="Segoe UI" w:hAnsi="Segoe UI" w:cs="Segoe UI"/>
+          <w:sz w:val="20"/>
+          <w:szCs w:val="20"/>
+        </w:rPr>
         <w:t xml:space="preserve">Плюсове </w:t>
       </w:r>
       <w:r>
+        <w:rPr>
+          <w:rFonts w:ascii="Segoe UI" w:hAnsi="Segoe UI" w:cs="Segoe UI"/>
+          <w:sz w:val="20"/>
+          <w:szCs w:val="20"/>
+        </w:rPr>
         <w:t>и минуси</w:t>
       </w:r>
       <w:r>
         <w:rPr>
+          <w:rFonts w:ascii="Segoe UI" w:hAnsi="Segoe UI" w:cs="Segoe UI"/>
+          <w:sz w:val="20"/>
+          <w:szCs w:val="20"/>
           <w:lang w:val="en-US"/>
         </w:rPr>
         <w:t xml:space="preserve"> </w:t>
       </w:r>
       <w:r>
+        <w:rPr>
+          <w:rFonts w:ascii="Segoe UI" w:hAnsi="Segoe UI" w:cs="Segoe UI"/>
+          <w:sz w:val="20"/>
+          <w:szCs w:val="20"/>
+        </w:rPr>
         <w:t>на</w:t>
       </w:r>
       <w:r>
         <w:rPr>
+          <w:rFonts w:ascii="Segoe UI" w:hAnsi="Segoe UI" w:cs="Segoe UI"/>
+          <w:sz w:val="20"/>
+          <w:szCs w:val="20"/>
           <w:lang w:val="en-US"/>
         </w:rPr>
         <w:t xml:space="preserve"> JavaScript Lint</w:t>
@@ -1678,29 +3526,73 @@
           <w:numId w:val="1"/>
         </w:numPr>
         <w:jc w:val="both"/>
-      </w:pPr>
-      <w:r>
-        <w:rPr>
-          <w:lang w:val="en-US"/>
-        </w:rPr>
-        <w:t xml:space="preserve">ul </w:t>
-      </w:r>
-      <w:r>
+        <w:rPr>
+          <w:rFonts w:ascii="Segoe UI" w:hAnsi="Segoe UI" w:cs="Segoe UI"/>
+          <w:sz w:val="20"/>
+          <w:szCs w:val="20"/>
+        </w:rPr>
+      </w:pPr>
+      <w:proofErr w:type="spellStart"/>
+      <w:proofErr w:type="gramStart"/>
+      <w:r>
+        <w:rPr>
+          <w:rFonts w:ascii="Segoe UI" w:hAnsi="Segoe UI" w:cs="Segoe UI"/>
+          <w:sz w:val="20"/>
+          <w:szCs w:val="20"/>
+          <w:lang w:val="en-US"/>
+        </w:rPr>
+        <w:t>ul</w:t>
+      </w:r>
+      <w:proofErr w:type="spellEnd"/>
+      <w:proofErr w:type="gramEnd"/>
+      <w:r>
+        <w:rPr>
+          <w:rFonts w:ascii="Segoe UI" w:hAnsi="Segoe UI" w:cs="Segoe UI"/>
+          <w:sz w:val="20"/>
+          <w:szCs w:val="20"/>
+          <w:lang w:val="en-US"/>
+        </w:rPr>
+        <w:t xml:space="preserve"> </w:t>
+      </w:r>
+      <w:r>
+        <w:rPr>
+          <w:rFonts w:ascii="Segoe UI" w:hAnsi="Segoe UI" w:cs="Segoe UI"/>
+          <w:sz w:val="20"/>
+          <w:szCs w:val="20"/>
+        </w:rPr>
         <w:t xml:space="preserve">с </w:t>
       </w:r>
       <w:r>
         <w:rPr>
+          <w:rFonts w:ascii="Segoe UI" w:hAnsi="Segoe UI" w:cs="Segoe UI"/>
+          <w:sz w:val="20"/>
+          <w:szCs w:val="20"/>
           <w:lang w:val="en-US"/>
         </w:rPr>
         <w:t>li-</w:t>
       </w:r>
       <w:r>
+        <w:rPr>
+          <w:rFonts w:ascii="Segoe UI" w:hAnsi="Segoe UI" w:cs="Segoe UI"/>
+          <w:sz w:val="20"/>
+          <w:szCs w:val="20"/>
+        </w:rPr>
         <w:t>та</w:t>
       </w:r>
       <w:r>
+        <w:rPr>
+          <w:rFonts w:ascii="Segoe UI" w:hAnsi="Segoe UI" w:cs="Segoe UI"/>
+          <w:sz w:val="20"/>
+          <w:szCs w:val="20"/>
+        </w:rPr>
         <w:t xml:space="preserve"> </w:t>
       </w:r>
       <w:r>
+        <w:rPr>
+          <w:rFonts w:ascii="Segoe UI" w:hAnsi="Segoe UI" w:cs="Segoe UI"/>
+          <w:sz w:val="20"/>
+          <w:szCs w:val="20"/>
+        </w:rPr>
         <w:t>?</w:t>
       </w:r>
     </w:p>
@@ -1712,8 +3604,18 @@
           <w:numId w:val="1"/>
         </w:numPr>
         <w:jc w:val="both"/>
-      </w:pPr>
-      <w:r>
+        <w:rPr>
+          <w:rFonts w:ascii="Segoe UI" w:hAnsi="Segoe UI" w:cs="Segoe UI"/>
+          <w:sz w:val="20"/>
+          <w:szCs w:val="20"/>
+        </w:rPr>
+      </w:pPr>
+      <w:r>
+        <w:rPr>
+          <w:rFonts w:ascii="Segoe UI" w:hAnsi="Segoe UI" w:cs="Segoe UI"/>
+          <w:sz w:val="20"/>
+          <w:szCs w:val="20"/>
+        </w:rPr>
         <w:t>плюсове</w:t>
       </w:r>
     </w:p>
@@ -1725,12 +3627,25 @@
           <w:numId w:val="1"/>
         </w:numPr>
         <w:jc w:val="both"/>
-      </w:pPr>
-      <w:r>
+        <w:rPr>
+          <w:rFonts w:ascii="Segoe UI" w:hAnsi="Segoe UI" w:cs="Segoe UI"/>
+          <w:sz w:val="20"/>
+          <w:szCs w:val="20"/>
+        </w:rPr>
+      </w:pPr>
+      <w:r>
+        <w:rPr>
+          <w:rFonts w:ascii="Segoe UI" w:hAnsi="Segoe UI" w:cs="Segoe UI"/>
+          <w:sz w:val="20"/>
+          <w:szCs w:val="20"/>
+        </w:rPr>
         <w:t xml:space="preserve">лек, няма </w:t>
       </w:r>
       <w:r>
         <w:rPr>
+          <w:rFonts w:ascii="Segoe UI" w:hAnsi="Segoe UI" w:cs="Segoe UI"/>
+          <w:sz w:val="20"/>
+          <w:szCs w:val="20"/>
           <w:lang w:val="en-US"/>
         </w:rPr>
         <w:t>dependencies</w:t>
@@ -1744,8 +3659,18 @@
           <w:numId w:val="1"/>
         </w:numPr>
         <w:jc w:val="both"/>
-      </w:pPr>
-      <w:r>
+        <w:rPr>
+          <w:rFonts w:ascii="Segoe UI" w:hAnsi="Segoe UI" w:cs="Segoe UI"/>
+          <w:sz w:val="20"/>
+          <w:szCs w:val="20"/>
+        </w:rPr>
+      </w:pPr>
+      <w:r>
+        <w:rPr>
+          <w:rFonts w:ascii="Segoe UI" w:hAnsi="Segoe UI" w:cs="Segoe UI"/>
+          <w:sz w:val="20"/>
+          <w:szCs w:val="20"/>
+        </w:rPr>
         <w:t>подходящ при малки проекти</w:t>
       </w:r>
     </w:p>
@@ -1757,8 +3682,18 @@
           <w:numId w:val="1"/>
         </w:numPr>
         <w:jc w:val="both"/>
-      </w:pPr>
-      <w:r>
+        <w:rPr>
+          <w:rFonts w:ascii="Segoe UI" w:hAnsi="Segoe UI" w:cs="Segoe UI"/>
+          <w:sz w:val="20"/>
+          <w:szCs w:val="20"/>
+        </w:rPr>
+      </w:pPr>
+      <w:r>
+        <w:rPr>
+          <w:rFonts w:ascii="Segoe UI" w:hAnsi="Segoe UI" w:cs="Segoe UI"/>
+          <w:sz w:val="20"/>
+          <w:szCs w:val="20"/>
+        </w:rPr>
         <w:t>минуси</w:t>
       </w:r>
     </w:p>
@@ -1770,12 +3705,25 @@
           <w:numId w:val="1"/>
         </w:numPr>
         <w:jc w:val="both"/>
-      </w:pPr>
-      <w:r>
+        <w:rPr>
+          <w:rFonts w:ascii="Segoe UI" w:hAnsi="Segoe UI" w:cs="Segoe UI"/>
+          <w:sz w:val="20"/>
+          <w:szCs w:val="20"/>
+        </w:rPr>
+      </w:pPr>
+      <w:r>
+        <w:rPr>
+          <w:rFonts w:ascii="Segoe UI" w:hAnsi="Segoe UI" w:cs="Segoe UI"/>
+          <w:sz w:val="20"/>
+          <w:szCs w:val="20"/>
+        </w:rPr>
         <w:t xml:space="preserve">няма </w:t>
       </w:r>
       <w:r>
         <w:rPr>
+          <w:rFonts w:ascii="Segoe UI" w:hAnsi="Segoe UI" w:cs="Segoe UI"/>
+          <w:sz w:val="20"/>
+          <w:szCs w:val="20"/>
           <w:lang w:val="en-US"/>
         </w:rPr>
         <w:t>auto fix</w:t>
@@ -1789,17 +3737,35 @@
           <w:numId w:val="1"/>
         </w:numPr>
         <w:jc w:val="both"/>
-      </w:pPr>
-      <w:r>
+        <w:rPr>
+          <w:rFonts w:ascii="Segoe UI" w:hAnsi="Segoe UI" w:cs="Segoe UI"/>
+          <w:sz w:val="20"/>
+          <w:szCs w:val="20"/>
+        </w:rPr>
+      </w:pPr>
+      <w:r>
+        <w:rPr>
+          <w:rFonts w:ascii="Segoe UI" w:hAnsi="Segoe UI" w:cs="Segoe UI"/>
+          <w:sz w:val="20"/>
+          <w:szCs w:val="20"/>
+        </w:rPr>
         <w:t>не бачка интегрирането</w:t>
       </w:r>
       <w:r>
         <w:rPr>
+          <w:rFonts w:ascii="Segoe UI" w:hAnsi="Segoe UI" w:cs="Segoe UI"/>
+          <w:sz w:val="20"/>
+          <w:szCs w:val="20"/>
           <w:lang w:val="en-US"/>
         </w:rPr>
         <w:t xml:space="preserve"> </w:t>
       </w:r>
       <w:r>
+        <w:rPr>
+          <w:rFonts w:ascii="Segoe UI" w:hAnsi="Segoe UI" w:cs="Segoe UI"/>
+          <w:sz w:val="20"/>
+          <w:szCs w:val="20"/>
+        </w:rPr>
         <w:t>с нищо</w:t>
       </w:r>
     </w:p>
@@ -1811,12 +3777,25 @@
           <w:numId w:val="1"/>
         </w:numPr>
         <w:jc w:val="both"/>
-      </w:pPr>
-      <w:r>
+        <w:rPr>
+          <w:rFonts w:ascii="Segoe UI" w:hAnsi="Segoe UI" w:cs="Segoe UI"/>
+          <w:sz w:val="20"/>
+          <w:szCs w:val="20"/>
+        </w:rPr>
+      </w:pPr>
+      <w:r>
+        <w:rPr>
+          <w:rFonts w:ascii="Segoe UI" w:hAnsi="Segoe UI" w:cs="Segoe UI"/>
+          <w:sz w:val="20"/>
+          <w:szCs w:val="20"/>
+        </w:rPr>
         <w:t xml:space="preserve">не може да се приложи съвременен </w:t>
       </w:r>
       <w:r>
         <w:rPr>
+          <w:rFonts w:ascii="Segoe UI" w:hAnsi="Segoe UI" w:cs="Segoe UI"/>
+          <w:sz w:val="20"/>
+          <w:szCs w:val="20"/>
           <w:lang w:val="en-US"/>
         </w:rPr>
         <w:t>style guide</w:t>
@@ -1830,33 +3809,60 @@
           <w:numId w:val="1"/>
         </w:numPr>
         <w:jc w:val="both"/>
-      </w:pPr>
-      <w:r>
+        <w:rPr>
+          <w:rFonts w:ascii="Segoe UI" w:hAnsi="Segoe UI" w:cs="Segoe UI"/>
+          <w:sz w:val="20"/>
+          <w:szCs w:val="20"/>
+        </w:rPr>
+      </w:pPr>
+      <w:r>
+        <w:rPr>
+          <w:rFonts w:ascii="Segoe UI" w:hAnsi="Segoe UI" w:cs="Segoe UI"/>
+          <w:sz w:val="20"/>
+          <w:szCs w:val="20"/>
+        </w:rPr>
         <w:t xml:space="preserve">Сравнение с други </w:t>
       </w:r>
       <w:r>
         <w:rPr>
+          <w:rFonts w:ascii="Segoe UI" w:hAnsi="Segoe UI" w:cs="Segoe UI"/>
+          <w:sz w:val="20"/>
+          <w:szCs w:val="20"/>
           <w:lang w:val="en-US"/>
         </w:rPr>
         <w:t>l</w:t>
       </w:r>
       <w:r>
         <w:rPr>
+          <w:rFonts w:ascii="Segoe UI" w:hAnsi="Segoe UI" w:cs="Segoe UI"/>
+          <w:sz w:val="20"/>
+          <w:szCs w:val="20"/>
           <w:lang w:val="en-US"/>
         </w:rPr>
         <w:t>inter</w:t>
       </w:r>
       <w:r>
+        <w:rPr>
+          <w:rFonts w:ascii="Segoe UI" w:hAnsi="Segoe UI" w:cs="Segoe UI"/>
+          <w:sz w:val="20"/>
+          <w:szCs w:val="20"/>
+        </w:rPr>
         <w:t xml:space="preserve">-и  за </w:t>
       </w:r>
       <w:r>
         <w:rPr>
+          <w:rFonts w:ascii="Segoe UI" w:hAnsi="Segoe UI" w:cs="Segoe UI"/>
+          <w:sz w:val="20"/>
+          <w:szCs w:val="20"/>
           <w:lang w:val="en-US"/>
         </w:rPr>
         <w:t>JavaS</w:t>
       </w:r>
       <w:r>
         <w:rPr>
+          <w:rFonts w:ascii="Segoe UI" w:hAnsi="Segoe UI" w:cs="Segoe UI"/>
+          <w:sz w:val="20"/>
+          <w:szCs w:val="20"/>
           <w:lang w:val="en-US"/>
         </w:rPr>
         <w:t>cript</w:t>
@@ -1870,8 +3876,18 @@
           <w:numId w:val="1"/>
         </w:numPr>
         <w:jc w:val="both"/>
-      </w:pPr>
-      <w:r>
+        <w:rPr>
+          <w:rFonts w:ascii="Segoe UI" w:hAnsi="Segoe UI" w:cs="Segoe UI"/>
+          <w:sz w:val="20"/>
+          <w:szCs w:val="20"/>
+        </w:rPr>
+      </w:pPr>
+      <w:r>
+        <w:rPr>
+          <w:rFonts w:ascii="Segoe UI" w:hAnsi="Segoe UI" w:cs="Segoe UI"/>
+          <w:sz w:val="20"/>
+          <w:szCs w:val="20"/>
+        </w:rPr>
         <w:t>таблица с плюсове и минуси</w:t>
       </w:r>
     </w:p>
@@ -1883,8 +3899,18 @@
           <w:numId w:val="1"/>
         </w:numPr>
         <w:jc w:val="both"/>
-      </w:pPr>
-      <w:r>
+        <w:rPr>
+          <w:rFonts w:ascii="Segoe UI" w:hAnsi="Segoe UI" w:cs="Segoe UI"/>
+          <w:sz w:val="20"/>
+          <w:szCs w:val="20"/>
+        </w:rPr>
+      </w:pPr>
+      <w:r>
+        <w:rPr>
+          <w:rFonts w:ascii="Segoe UI" w:hAnsi="Segoe UI" w:cs="Segoe UI"/>
+          <w:sz w:val="20"/>
+          <w:szCs w:val="20"/>
+        </w:rPr>
         <w:t>Заключение</w:t>
       </w:r>
     </w:p>

</xml_diff>

<commit_message>
add start of 7th section
</commit_message>
<xml_diff>
--- a/referat-javascript-linters/document.docx
+++ b/referat-javascript-linters/document.docx
@@ -35,25 +35,14 @@
           <w:lang w:val="en-US"/>
         </w:rPr>
       </w:pPr>
-      <w:proofErr w:type="gramStart"/>
-      <w:r>
-        <w:rPr>
-          <w:rFonts w:ascii="Segoe UI" w:hAnsi="Segoe UI" w:cs="Segoe UI"/>
-          <w:sz w:val="20"/>
-          <w:szCs w:val="20"/>
-          <w:lang w:val="en-US"/>
-        </w:rPr>
-        <w:t>done</w:t>
-      </w:r>
-      <w:proofErr w:type="gramEnd"/>
-      <w:r>
-        <w:rPr>
-          <w:rFonts w:ascii="Segoe UI" w:hAnsi="Segoe UI" w:cs="Segoe UI"/>
-          <w:sz w:val="20"/>
-          <w:szCs w:val="20"/>
-          <w:lang w:val="en-US"/>
-        </w:rPr>
-        <w:t xml:space="preserve"> </w:t>
+      <w:r>
+        <w:rPr>
+          <w:rFonts w:ascii="Segoe UI" w:hAnsi="Segoe UI" w:cs="Segoe UI"/>
+          <w:sz w:val="20"/>
+          <w:szCs w:val="20"/>
+          <w:lang w:val="en-US"/>
+        </w:rPr>
+        <w:t xml:space="preserve">done </w:t>
       </w:r>
       <w:r>
         <w:rPr>
@@ -146,25 +135,14 @@
           <w:szCs w:val="20"/>
         </w:rPr>
       </w:pPr>
-      <w:proofErr w:type="gramStart"/>
-      <w:r>
-        <w:rPr>
-          <w:rFonts w:ascii="Segoe UI" w:hAnsi="Segoe UI" w:cs="Segoe UI"/>
-          <w:sz w:val="20"/>
-          <w:szCs w:val="20"/>
-          <w:lang w:val="en-US"/>
-        </w:rPr>
-        <w:t>done</w:t>
-      </w:r>
-      <w:proofErr w:type="gramEnd"/>
-      <w:r>
-        <w:rPr>
-          <w:rFonts w:ascii="Segoe UI" w:hAnsi="Segoe UI" w:cs="Segoe UI"/>
-          <w:sz w:val="20"/>
-          <w:szCs w:val="20"/>
-          <w:lang w:val="en-US"/>
-        </w:rPr>
-        <w:t xml:space="preserve"> -</w:t>
+      <w:r>
+        <w:rPr>
+          <w:rFonts w:ascii="Segoe UI" w:hAnsi="Segoe UI" w:cs="Segoe UI"/>
+          <w:sz w:val="20"/>
+          <w:szCs w:val="20"/>
+          <w:lang w:val="en-US"/>
+        </w:rPr>
+        <w:t>done -</w:t>
       </w:r>
       <w:r>
         <w:rPr>
@@ -249,19 +227,8 @@
           <w:szCs w:val="20"/>
           <w:lang w:val="en-US"/>
         </w:rPr>
-        <w:t xml:space="preserve">done - </w:t>
-      </w:r>
-      <w:proofErr w:type="spellStart"/>
-      <w:r>
-        <w:rPr>
-          <w:rFonts w:ascii="Segoe UI" w:hAnsi="Segoe UI" w:cs="Segoe UI"/>
-          <w:sz w:val="20"/>
-          <w:szCs w:val="20"/>
-          <w:lang w:val="en-US"/>
-        </w:rPr>
-        <w:t>Начин</w:t>
-      </w:r>
-      <w:proofErr w:type="spellEnd"/>
+        <w:t>done - Начин</w:t>
+      </w:r>
       <w:r>
         <w:rPr>
           <w:rFonts w:ascii="Segoe UI" w:hAnsi="Segoe UI" w:cs="Segoe UI"/>
@@ -640,23 +607,13 @@
         </w:rPr>
         <w:t>Linter-</w:t>
       </w:r>
-      <w:proofErr w:type="spellStart"/>
-      <w:r>
-        <w:rPr>
-          <w:rFonts w:ascii="Segoe UI" w:hAnsi="Segoe UI" w:cs="Segoe UI"/>
-          <w:sz w:val="20"/>
-          <w:szCs w:val="20"/>
-        </w:rPr>
-        <w:t>ите</w:t>
-      </w:r>
-      <w:proofErr w:type="spellEnd"/>
-      <w:r>
-        <w:rPr>
-          <w:rFonts w:ascii="Segoe UI" w:hAnsi="Segoe UI" w:cs="Segoe UI"/>
-          <w:sz w:val="20"/>
-          <w:szCs w:val="20"/>
-        </w:rPr>
-        <w:t xml:space="preserve"> представляват софтуерни инструменти, които извършват анализ на </w:t>
+      <w:r>
+        <w:rPr>
+          <w:rFonts w:ascii="Segoe UI" w:hAnsi="Segoe UI" w:cs="Segoe UI"/>
+          <w:sz w:val="20"/>
+          <w:szCs w:val="20"/>
+        </w:rPr>
+        <w:t xml:space="preserve">ите представляват софтуерни инструменти, които извършват анализ на </w:t>
       </w:r>
       <w:r>
         <w:rPr>
@@ -868,25 +825,7 @@
           <w:sz w:val="20"/>
           <w:szCs w:val="20"/>
         </w:rPr>
-        <w:t xml:space="preserve">ако трябва да </w:t>
-      </w:r>
-      <w:proofErr w:type="spellStart"/>
-      <w:r>
-        <w:rPr>
-          <w:rFonts w:ascii="Segoe UI" w:hAnsi="Segoe UI" w:cs="Segoe UI"/>
-          <w:sz w:val="20"/>
-          <w:szCs w:val="20"/>
-        </w:rPr>
-        <w:t>дебъгваме</w:t>
-      </w:r>
-      <w:proofErr w:type="spellEnd"/>
-      <w:r>
-        <w:rPr>
-          <w:rFonts w:ascii="Segoe UI" w:hAnsi="Segoe UI" w:cs="Segoe UI"/>
-          <w:sz w:val="20"/>
-          <w:szCs w:val="20"/>
-        </w:rPr>
-        <w:t xml:space="preserve"> може да загубим изключително много време да намерим конкретнат</w:t>
+        <w:t>ако трябва да дебъгваме може да загубим изключително много време да намерим конкретнат</w:t>
       </w:r>
       <w:r>
         <w:rPr>
@@ -950,19 +889,8 @@
           <w:szCs w:val="20"/>
           <w:lang w:val="en-US"/>
         </w:rPr>
-        <w:t xml:space="preserve"> </w:t>
-      </w:r>
-      <w:proofErr w:type="spellStart"/>
-      <w:r>
-        <w:rPr>
-          <w:rFonts w:ascii="Segoe UI" w:hAnsi="Segoe UI" w:cs="Segoe UI"/>
-          <w:sz w:val="20"/>
-          <w:szCs w:val="20"/>
-          <w:lang w:val="en-US"/>
-        </w:rPr>
-        <w:t>нарушава</w:t>
-      </w:r>
-      <w:proofErr w:type="spellEnd"/>
+        <w:t xml:space="preserve"> нарушава</w:t>
+      </w:r>
       <w:r>
         <w:rPr>
           <w:rFonts w:ascii="Segoe UI" w:hAnsi="Segoe UI" w:cs="Segoe UI"/>
@@ -1020,23 +948,13 @@
         </w:rPr>
         <w:t>linter-</w:t>
       </w:r>
-      <w:proofErr w:type="spellStart"/>
-      <w:r>
-        <w:rPr>
-          <w:rFonts w:ascii="Segoe UI" w:hAnsi="Segoe UI" w:cs="Segoe UI"/>
-          <w:sz w:val="20"/>
-          <w:szCs w:val="20"/>
-        </w:rPr>
-        <w:t>ите</w:t>
-      </w:r>
-      <w:proofErr w:type="spellEnd"/>
-      <w:r>
-        <w:rPr>
-          <w:rFonts w:ascii="Segoe UI" w:hAnsi="Segoe UI" w:cs="Segoe UI"/>
-          <w:sz w:val="20"/>
-          <w:szCs w:val="20"/>
-        </w:rPr>
-        <w:t xml:space="preserve"> попадат и инструментите, които само форматират кода</w:t>
+      <w:r>
+        <w:rPr>
+          <w:rFonts w:ascii="Segoe UI" w:hAnsi="Segoe UI" w:cs="Segoe UI"/>
+          <w:sz w:val="20"/>
+          <w:szCs w:val="20"/>
+        </w:rPr>
+        <w:t>ите попадат и инструментите, които само форматират кода</w:t>
       </w:r>
       <w:r>
         <w:rPr>
@@ -1355,47 +1273,7 @@
           <w:szCs w:val="20"/>
           <w:lang w:val="en-US"/>
         </w:rPr>
-        <w:t xml:space="preserve">Vista. </w:t>
-      </w:r>
-      <w:proofErr w:type="spellStart"/>
-      <w:r>
-        <w:rPr>
-          <w:rFonts w:ascii="Segoe UI" w:hAnsi="Segoe UI" w:cs="Segoe UI"/>
-          <w:sz w:val="20"/>
-          <w:szCs w:val="20"/>
-          <w:lang w:val="en-US"/>
-        </w:rPr>
-        <w:t>Другият</w:t>
-      </w:r>
-      <w:proofErr w:type="spellEnd"/>
-      <w:r>
-        <w:rPr>
-          <w:rFonts w:ascii="Segoe UI" w:hAnsi="Segoe UI" w:cs="Segoe UI"/>
-          <w:sz w:val="20"/>
-          <w:szCs w:val="20"/>
-          <w:lang w:val="en-US"/>
-        </w:rPr>
-        <w:t xml:space="preserve"> </w:t>
-      </w:r>
-      <w:proofErr w:type="spellStart"/>
-      <w:r>
-        <w:rPr>
-          <w:rFonts w:ascii="Segoe UI" w:hAnsi="Segoe UI" w:cs="Segoe UI"/>
-          <w:sz w:val="20"/>
-          <w:szCs w:val="20"/>
-          <w:lang w:val="en-US"/>
-        </w:rPr>
-        <w:t>вариант</w:t>
-      </w:r>
-      <w:proofErr w:type="spellEnd"/>
-      <w:r>
-        <w:rPr>
-          <w:rFonts w:ascii="Segoe UI" w:hAnsi="Segoe UI" w:cs="Segoe UI"/>
-          <w:sz w:val="20"/>
-          <w:szCs w:val="20"/>
-          <w:lang w:val="en-US"/>
-        </w:rPr>
-        <w:t xml:space="preserve"> е Mac OS X</w:t>
+        <w:t>Vista. Другият вариант е Mac OS X</w:t>
       </w:r>
       <w:r>
         <w:rPr>
@@ -1612,23 +1490,13 @@
         </w:rPr>
         <w:t>linter-</w:t>
       </w:r>
-      <w:proofErr w:type="spellStart"/>
-      <w:r>
-        <w:rPr>
-          <w:rFonts w:ascii="Segoe UI" w:hAnsi="Segoe UI" w:cs="Segoe UI"/>
-          <w:sz w:val="20"/>
-          <w:szCs w:val="20"/>
-        </w:rPr>
-        <w:t>ите</w:t>
-      </w:r>
-      <w:proofErr w:type="spellEnd"/>
-      <w:r>
-        <w:rPr>
-          <w:rFonts w:ascii="Segoe UI" w:hAnsi="Segoe UI" w:cs="Segoe UI"/>
-          <w:sz w:val="20"/>
-          <w:szCs w:val="20"/>
-        </w:rPr>
-        <w:t xml:space="preserve"> ни помагат</w:t>
+      <w:r>
+        <w:rPr>
+          <w:rFonts w:ascii="Segoe UI" w:hAnsi="Segoe UI" w:cs="Segoe UI"/>
+          <w:sz w:val="20"/>
+          <w:szCs w:val="20"/>
+        </w:rPr>
+        <w:t>ите ни помагат</w:t>
       </w:r>
       <w:r>
         <w:rPr>
@@ -1888,7 +1756,6 @@
           <w:szCs w:val="20"/>
         </w:rPr>
       </w:pPr>
-      <w:proofErr w:type="gramStart"/>
       <w:r>
         <w:rPr>
           <w:rFonts w:ascii="Segoe UI" w:hAnsi="Segoe UI" w:cs="Segoe UI"/>
@@ -1898,7 +1765,6 @@
         </w:rPr>
         <w:t>пропуснати</w:t>
       </w:r>
-      <w:proofErr w:type="gramEnd"/>
       <w:r>
         <w:rPr>
           <w:rFonts w:ascii="Segoe UI" w:hAnsi="Segoe UI" w:cs="Segoe UI"/>
@@ -2121,7 +1987,6 @@
           <w:lang w:val="en-US"/>
         </w:rPr>
       </w:pPr>
-      <w:proofErr w:type="spellStart"/>
       <w:r>
         <w:rPr>
           <w:rFonts w:ascii="Segoe UI" w:hAnsi="Segoe UI" w:cs="Segoe UI"/>
@@ -2131,7 +1996,6 @@
         </w:rPr>
         <w:t>Начин</w:t>
       </w:r>
-      <w:proofErr w:type="spellEnd"/>
       <w:r>
         <w:rPr>
           <w:rFonts w:ascii="Segoe UI" w:hAnsi="Segoe UI" w:cs="Segoe UI"/>
@@ -2419,19 +2283,8 @@
           <w:szCs w:val="20"/>
           <w:lang w:val="en-US"/>
         </w:rPr>
-        <w:t>.</w:t>
-      </w:r>
-      <w:proofErr w:type="spellStart"/>
-      <w:r>
-        <w:rPr>
-          <w:rFonts w:ascii="Segoe UI" w:hAnsi="Segoe UI" w:cs="Segoe UI"/>
-          <w:sz w:val="20"/>
-          <w:szCs w:val="20"/>
-          <w:lang w:val="en-US"/>
-        </w:rPr>
-        <w:t>js</w:t>
-      </w:r>
-      <w:proofErr w:type="spellEnd"/>
+        <w:t>.js</w:t>
+      </w:r>
       <w:r>
         <w:rPr>
           <w:rFonts w:ascii="Segoe UI" w:hAnsi="Segoe UI" w:cs="Segoe UI"/>
@@ -2588,65 +2441,14 @@
         </w:rPr>
         <w:t>-</w:t>
       </w:r>
-      <w:proofErr w:type="spellStart"/>
-      <w:r>
-        <w:rPr>
-          <w:rFonts w:ascii="Segoe UI" w:hAnsi="Segoe UI" w:cs="Segoe UI"/>
-          <w:sz w:val="20"/>
-          <w:szCs w:val="20"/>
-          <w:lang w:val="en-US"/>
-        </w:rPr>
-        <w:t>та</w:t>
-      </w:r>
-      <w:proofErr w:type="spellEnd"/>
-      <w:r>
-        <w:rPr>
-          <w:rFonts w:ascii="Segoe UI" w:hAnsi="Segoe UI" w:cs="Segoe UI"/>
-          <w:sz w:val="20"/>
-          <w:szCs w:val="20"/>
-          <w:lang w:val="en-US"/>
-        </w:rPr>
-        <w:t xml:space="preserve"> </w:t>
-      </w:r>
-      <w:proofErr w:type="spellStart"/>
-      <w:r>
-        <w:rPr>
-          <w:rFonts w:ascii="Segoe UI" w:hAnsi="Segoe UI" w:cs="Segoe UI"/>
-          <w:sz w:val="20"/>
-          <w:szCs w:val="20"/>
-          <w:lang w:val="en-US"/>
-        </w:rPr>
-        <w:t>или</w:t>
-      </w:r>
-      <w:proofErr w:type="spellEnd"/>
-      <w:r>
-        <w:rPr>
-          <w:rFonts w:ascii="Segoe UI" w:hAnsi="Segoe UI" w:cs="Segoe UI"/>
-          <w:sz w:val="20"/>
-          <w:szCs w:val="20"/>
-          <w:lang w:val="en-US"/>
-        </w:rPr>
-        <w:t xml:space="preserve"> </w:t>
-      </w:r>
-      <w:proofErr w:type="spellStart"/>
-      <w:r>
-        <w:rPr>
-          <w:rFonts w:ascii="Segoe UI" w:hAnsi="Segoe UI" w:cs="Segoe UI"/>
-          <w:sz w:val="20"/>
-          <w:szCs w:val="20"/>
-          <w:lang w:val="en-US"/>
-        </w:rPr>
-        <w:t>редактори</w:t>
-      </w:r>
-      <w:proofErr w:type="spellEnd"/>
-      <w:r>
-        <w:rPr>
-          <w:rFonts w:ascii="Segoe UI" w:hAnsi="Segoe UI" w:cs="Segoe UI"/>
-          <w:sz w:val="20"/>
-          <w:szCs w:val="20"/>
-          <w:lang w:val="en-US"/>
-        </w:rPr>
-        <w:t xml:space="preserve">. </w:t>
+      <w:r>
+        <w:rPr>
+          <w:rFonts w:ascii="Segoe UI" w:hAnsi="Segoe UI" w:cs="Segoe UI"/>
+          <w:sz w:val="20"/>
+          <w:szCs w:val="20"/>
+          <w:lang w:val="en-US"/>
+        </w:rPr>
+        <w:t xml:space="preserve">та или редактори. </w:t>
       </w:r>
     </w:p>
     <w:p>
@@ -2759,25 +2561,7 @@
           <w:sz w:val="20"/>
           <w:szCs w:val="20"/>
         </w:rPr>
-        <w:t xml:space="preserve">В примера грешката е, че променливата </w:t>
-      </w:r>
-      <w:proofErr w:type="spellStart"/>
-      <w:r>
-        <w:rPr>
-          <w:rFonts w:ascii="Segoe UI" w:hAnsi="Segoe UI" w:cs="Segoe UI"/>
-          <w:sz w:val="20"/>
-          <w:szCs w:val="20"/>
-        </w:rPr>
-        <w:t>sum</w:t>
-      </w:r>
-      <w:proofErr w:type="spellEnd"/>
-      <w:r>
-        <w:rPr>
-          <w:rFonts w:ascii="Segoe UI" w:hAnsi="Segoe UI" w:cs="Segoe UI"/>
-          <w:sz w:val="20"/>
-          <w:szCs w:val="20"/>
-        </w:rPr>
-        <w:t xml:space="preserve"> не е дефинирана, а е използвана в</w:t>
+        <w:t>В примера грешката е, че променливата sum не е дефинирана, а е използвана в</w:t>
       </w:r>
       <w:r>
         <w:rPr>
@@ -2801,25 +2585,7 @@
           <w:sz w:val="20"/>
           <w:szCs w:val="20"/>
         </w:rPr>
-        <w:t xml:space="preserve">и </w:t>
-      </w:r>
-      <w:proofErr w:type="spellStart"/>
-      <w:r>
-        <w:rPr>
-          <w:rFonts w:ascii="Segoe UI" w:hAnsi="Segoe UI" w:cs="Segoe UI"/>
-          <w:sz w:val="20"/>
-          <w:szCs w:val="20"/>
-        </w:rPr>
-        <w:t>предпреждение</w:t>
-      </w:r>
-      <w:proofErr w:type="spellEnd"/>
-      <w:r>
-        <w:rPr>
-          <w:rFonts w:ascii="Segoe UI" w:hAnsi="Segoe UI" w:cs="Segoe UI"/>
-          <w:sz w:val="20"/>
-          <w:szCs w:val="20"/>
-        </w:rPr>
-        <w:t xml:space="preserve"> за изпуснати скоби около </w:t>
+        <w:t xml:space="preserve">и предпреждение за изпуснати скоби около </w:t>
       </w:r>
       <w:r>
         <w:rPr>
@@ -3247,59 +3013,142 @@
           <w:sz w:val="20"/>
           <w:szCs w:val="20"/>
         </w:rPr>
-        <w:t>В конфигурационния файл по подразбиране са представени всички възможн</w:t>
+        <w:t xml:space="preserve">В конфигурационния файл по подразбиране са представени всички възможни опции на </w:t>
+      </w:r>
+      <w:r>
+        <w:rPr>
+          <w:rFonts w:ascii="Segoe UI" w:hAnsi="Segoe UI" w:cs="Segoe UI"/>
+          <w:sz w:val="20"/>
+          <w:szCs w:val="20"/>
+          <w:lang w:val="en-US"/>
+        </w:rPr>
+        <w:t>JavaScript Lint</w:t>
+      </w:r>
+      <w:r>
+        <w:rPr>
+          <w:rFonts w:ascii="Segoe UI" w:hAnsi="Segoe UI" w:cs="Segoe UI"/>
+          <w:sz w:val="20"/>
+          <w:szCs w:val="20"/>
+        </w:rPr>
+        <w:t xml:space="preserve">, както и как да се активират. </w:t>
+      </w:r>
+      <w:r>
+        <w:rPr>
+          <w:rFonts w:ascii="Segoe UI" w:hAnsi="Segoe UI" w:cs="Segoe UI"/>
+          <w:sz w:val="20"/>
+          <w:szCs w:val="20"/>
+        </w:rPr>
+        <w:t xml:space="preserve">Нека разгледаме някои от </w:t>
+      </w:r>
+      <w:r>
+        <w:rPr>
+          <w:rFonts w:ascii="Segoe UI" w:hAnsi="Segoe UI" w:cs="Segoe UI"/>
+          <w:sz w:val="20"/>
+          <w:szCs w:val="20"/>
+        </w:rPr>
+        <w:t>полезните</w:t>
+      </w:r>
+      <w:r>
+        <w:rPr>
+          <w:rFonts w:ascii="Segoe UI" w:hAnsi="Segoe UI" w:cs="Segoe UI"/>
+          <w:sz w:val="20"/>
+          <w:szCs w:val="20"/>
+        </w:rPr>
+        <w:t xml:space="preserve"> опции</w:t>
+      </w:r>
+    </w:p>
+    <w:p>
+      <w:pPr>
+        <w:pStyle w:val="a3"/>
+        <w:numPr>
+          <w:ilvl w:val="0"/>
+          <w:numId w:val="1"/>
+        </w:numPr>
+        <w:jc w:val="both"/>
+        <w:rPr>
+          <w:rFonts w:ascii="Segoe UI" w:hAnsi="Segoe UI" w:cs="Segoe UI"/>
+          <w:sz w:val="20"/>
+          <w:szCs w:val="20"/>
+        </w:rPr>
+      </w:pPr>
+      <w:r>
+        <w:rPr>
+          <w:rFonts w:ascii="Segoe UI" w:hAnsi="Segoe UI" w:cs="Segoe UI"/>
+          <w:sz w:val="20"/>
+          <w:szCs w:val="20"/>
+        </w:rPr>
+        <w:t>Един пример</w:t>
+      </w:r>
+    </w:p>
+    <w:p>
+      <w:pPr>
+        <w:jc w:val="both"/>
+        <w:rPr>
+          <w:rFonts w:ascii="Segoe UI" w:hAnsi="Segoe UI" w:cs="Segoe UI"/>
+          <w:sz w:val="20"/>
+          <w:szCs w:val="20"/>
+        </w:rPr>
+      </w:pPr>
+      <w:r>
+        <w:rPr>
+          <w:rFonts w:ascii="Segoe UI" w:hAnsi="Segoe UI" w:cs="Segoe UI"/>
+          <w:sz w:val="20"/>
+          <w:szCs w:val="20"/>
+        </w:rPr>
+        <w:t xml:space="preserve">Ще направим един прост пример, за да покажем основните опции на </w:t>
+      </w:r>
+      <w:r>
+        <w:rPr>
+          <w:rFonts w:ascii="Segoe UI" w:hAnsi="Segoe UI" w:cs="Segoe UI"/>
+          <w:sz w:val="20"/>
+          <w:szCs w:val="20"/>
+          <w:lang w:val="en-US"/>
+        </w:rPr>
+        <w:t>JavaScript Lint.</w:t>
+      </w:r>
+      <w:r>
+        <w:rPr>
+          <w:rFonts w:ascii="Segoe UI" w:hAnsi="Segoe UI" w:cs="Segoe UI"/>
+          <w:sz w:val="20"/>
+          <w:szCs w:val="20"/>
+        </w:rPr>
+        <w:t xml:space="preserve"> За целта ще използваме наш конфигурационен файл, който е копие на този по подразбиране с тази разлика, че са включени предупрежденията за </w:t>
+      </w:r>
+      <w:r>
+        <w:rPr>
+          <w:rFonts w:ascii="Segoe UI" w:hAnsi="Segoe UI" w:cs="Segoe UI"/>
+          <w:sz w:val="20"/>
+          <w:szCs w:val="20"/>
+        </w:rPr>
+        <w:t>използване на недеклариран идентификатор(променлива, метод)</w:t>
+      </w:r>
+      <w:r>
+        <w:rPr>
+          <w:rFonts w:ascii="Segoe UI" w:hAnsi="Segoe UI" w:cs="Segoe UI"/>
+          <w:sz w:val="20"/>
+          <w:szCs w:val="20"/>
+        </w:rPr>
+        <w:t xml:space="preserve">, нуждата от ограждащи скоби около оператор и сме дефинирали </w:t>
+      </w:r>
+      <w:r>
+        <w:rPr>
+          <w:rFonts w:ascii="Segoe UI" w:hAnsi="Segoe UI" w:cs="Segoe UI"/>
+          <w:sz w:val="20"/>
+          <w:szCs w:val="20"/>
+          <w:lang w:val="en-US"/>
+        </w:rPr>
+        <w:t>console</w:t>
+      </w:r>
+      <w:r>
+        <w:rPr>
+          <w:rFonts w:ascii="Segoe UI" w:hAnsi="Segoe UI" w:cs="Segoe UI"/>
+          <w:sz w:val="20"/>
+          <w:szCs w:val="20"/>
+        </w:rPr>
+        <w:t xml:space="preserve"> като глобален обект.</w:t>
       </w:r>
       <w:bookmarkStart w:id="0" w:name="_GoBack"/>
       <w:bookmarkEnd w:id="0"/>
-      <w:r>
-        <w:rPr>
-          <w:rFonts w:ascii="Segoe UI" w:hAnsi="Segoe UI" w:cs="Segoe UI"/>
-          <w:sz w:val="20"/>
-          <w:szCs w:val="20"/>
-        </w:rPr>
-        <w:t xml:space="preserve">и опции на </w:t>
-      </w:r>
-      <w:r>
-        <w:rPr>
-          <w:rFonts w:ascii="Segoe UI" w:hAnsi="Segoe UI" w:cs="Segoe UI"/>
-          <w:sz w:val="20"/>
-          <w:szCs w:val="20"/>
-          <w:lang w:val="en-US"/>
-        </w:rPr>
-        <w:t>JavaScript Lint</w:t>
-      </w:r>
-      <w:r>
-        <w:rPr>
-          <w:rFonts w:ascii="Segoe UI" w:hAnsi="Segoe UI" w:cs="Segoe UI"/>
-          <w:sz w:val="20"/>
-          <w:szCs w:val="20"/>
-        </w:rPr>
-        <w:t xml:space="preserve">, както и как да се активират. </w:t>
-      </w:r>
-      <w:r>
-        <w:rPr>
-          <w:rFonts w:ascii="Segoe UI" w:hAnsi="Segoe UI" w:cs="Segoe UI"/>
-          <w:sz w:val="20"/>
-          <w:szCs w:val="20"/>
-        </w:rPr>
-        <w:t xml:space="preserve">Нека разгледаме някои от </w:t>
-      </w:r>
-      <w:r>
-        <w:rPr>
-          <w:rFonts w:ascii="Segoe UI" w:hAnsi="Segoe UI" w:cs="Segoe UI"/>
-          <w:sz w:val="20"/>
-          <w:szCs w:val="20"/>
-        </w:rPr>
-        <w:t>полезните</w:t>
-      </w:r>
-      <w:r>
-        <w:rPr>
-          <w:rFonts w:ascii="Segoe UI" w:hAnsi="Segoe UI" w:cs="Segoe UI"/>
-          <w:sz w:val="20"/>
-          <w:szCs w:val="20"/>
-        </w:rPr>
-        <w:t xml:space="preserve"> опции</w:t>
-      </w:r>
     </w:p>
     <w:p>
       <w:pPr>
@@ -3321,29 +3170,6 @@
           <w:sz w:val="20"/>
           <w:szCs w:val="20"/>
         </w:rPr>
-        <w:t>Един пример</w:t>
-      </w:r>
-    </w:p>
-    <w:p>
-      <w:pPr>
-        <w:pStyle w:val="a3"/>
-        <w:numPr>
-          <w:ilvl w:val="0"/>
-          <w:numId w:val="1"/>
-        </w:numPr>
-        <w:jc w:val="both"/>
-        <w:rPr>
-          <w:rFonts w:ascii="Segoe UI" w:hAnsi="Segoe UI" w:cs="Segoe UI"/>
-          <w:sz w:val="20"/>
-          <w:szCs w:val="20"/>
-        </w:rPr>
-      </w:pPr>
-      <w:r>
-        <w:rPr>
-          <w:rFonts w:ascii="Segoe UI" w:hAnsi="Segoe UI" w:cs="Segoe UI"/>
-          <w:sz w:val="20"/>
-          <w:szCs w:val="20"/>
-        </w:rPr>
         <w:t xml:space="preserve">Плюсове </w:t>
       </w:r>
       <w:r>
@@ -3395,27 +3221,14 @@
           <w:szCs w:val="20"/>
         </w:rPr>
       </w:pPr>
-      <w:proofErr w:type="spellStart"/>
-      <w:proofErr w:type="gramStart"/>
-      <w:r>
-        <w:rPr>
-          <w:rFonts w:ascii="Segoe UI" w:hAnsi="Segoe UI" w:cs="Segoe UI"/>
-          <w:sz w:val="20"/>
-          <w:szCs w:val="20"/>
-          <w:lang w:val="en-US"/>
-        </w:rPr>
-        <w:t>ul</w:t>
-      </w:r>
-      <w:proofErr w:type="spellEnd"/>
-      <w:proofErr w:type="gramEnd"/>
-      <w:r>
-        <w:rPr>
-          <w:rFonts w:ascii="Segoe UI" w:hAnsi="Segoe UI" w:cs="Segoe UI"/>
-          <w:sz w:val="20"/>
-          <w:szCs w:val="20"/>
-          <w:lang w:val="en-US"/>
-        </w:rPr>
-        <w:t xml:space="preserve"> </w:t>
+      <w:r>
+        <w:rPr>
+          <w:rFonts w:ascii="Segoe UI" w:hAnsi="Segoe UI" w:cs="Segoe UI"/>
+          <w:sz w:val="20"/>
+          <w:szCs w:val="20"/>
+          <w:lang w:val="en-US"/>
+        </w:rPr>
+        <w:t xml:space="preserve">ul </w:t>
       </w:r>
       <w:r>
         <w:rPr>

</xml_diff>